<commit_message>
Flight REST api documentation
</commit_message>
<xml_diff>
--- a/REST_API_Document.docx
+++ b/REST_API_Document.docx
@@ -1,16 +1,842 @@
 
 <file path=word/document.xml><?xml version="1.0" encoding="utf-8"?>
-<w:document xmlns:wpc="http://schemas.microsoft.com/office/word/2010/wordprocessingCanvas" xmlns:mo="http://schemas.microsoft.com/office/mac/office/2008/main" xmlns:mc="http://schemas.openxmlformats.org/markup-compatibility/2006" xmlns:mv="urn:schemas-microsoft-com:mac:vml" xmlns:o="urn:schemas-microsoft-com:office:office" xmlns:r="http://schemas.openxmlformats.org/officeDocument/2006/relationships" xmlns:m="http://schemas.openxmlformats.org/officeDocument/2006/math" xmlns:v="urn:schemas-microsoft-com:vml" xmlns:wp14="http://schemas.microsoft.com/office/word/2010/wordprocessingDrawing" xmlns:wp="http://schemas.openxmlformats.org/drawingml/2006/wordprocessingDrawing" xmlns:w10="urn:schemas-microsoft-com:office:word" xmlns:w="http://schemas.openxmlformats.org/wordprocessingml/2006/main" xmlns:w14="http://schemas.microsoft.com/office/word/2010/wordml" xmlns:w15="http://schemas.microsoft.com/office/word/2012/wordml" xmlns:wpg="http://schemas.microsoft.com/office/word/2010/wordprocessingGroup" xmlns:wpi="http://schemas.microsoft.com/office/word/2010/wordprocessingInk" xmlns:wne="http://schemas.microsoft.com/office/word/2006/wordml" xmlns:wps="http://schemas.microsoft.com/office/word/2010/wordprocessingShape" mc:Ignorable="w14 w15 wp14">
+<w:document xmlns:wpc="http://schemas.microsoft.com/office/word/2010/wordprocessingCanvas" xmlns:cx="http://schemas.microsoft.com/office/drawing/2014/chartex" xmlns:cx1="http://schemas.microsoft.com/office/drawing/2015/9/8/chartex" xmlns:cx2="http://schemas.microsoft.com/office/drawing/2015/10/21/chartex" xmlns:cx3="http://schemas.microsoft.com/office/drawing/2016/5/9/chartex" xmlns:cx4="http://schemas.microsoft.com/office/drawing/2016/5/10/chartex" xmlns:cx5="http://schemas.microsoft.com/office/drawing/2016/5/11/chartex" xmlns:cx6="http://schemas.microsoft.com/office/drawing/2016/5/12/chartex" xmlns:cx7="http://schemas.microsoft.com/office/drawing/2016/5/13/chartex" xmlns:cx8="http://schemas.microsoft.com/office/drawing/2016/5/14/chartex" xmlns:mc="http://schemas.openxmlformats.org/markup-compatibility/2006" xmlns:aink="http://schemas.microsoft.com/office/drawing/2016/ink" xmlns:am3d="http://schemas.microsoft.com/office/drawing/2017/model3d" xmlns:o="urn:schemas-microsoft-com:office:office" xmlns:r="http://schemas.openxmlformats.org/officeDocument/2006/relationships" xmlns:m="http://schemas.openxmlformats.org/officeDocument/2006/math" xmlns:v="urn:schemas-microsoft-com:vml" xmlns:wp14="http://schemas.microsoft.com/office/word/2010/wordprocessingDrawing" xmlns:wp="http://schemas.openxmlformats.org/drawingml/2006/wordprocessingDrawing" xmlns:w10="urn:schemas-microsoft-com:office:word" xmlns:w="http://schemas.openxmlformats.org/wordprocessingml/2006/main" xmlns:w14="http://schemas.microsoft.com/office/word/2010/wordml" xmlns:w15="http://schemas.microsoft.com/office/word/2012/wordml" xmlns:w16cid="http://schemas.microsoft.com/office/word/2016/wordml/cid" xmlns:w16se="http://schemas.microsoft.com/office/word/2015/wordml/symex" xmlns:wpg="http://schemas.microsoft.com/office/word/2010/wordprocessingGroup" xmlns:wpi="http://schemas.microsoft.com/office/word/2010/wordprocessingInk" xmlns:wne="http://schemas.microsoft.com/office/word/2006/wordml" xmlns:wps="http://schemas.microsoft.com/office/word/2010/wordprocessingShape" mc:Ignorable="w14 w15 w16se w16cid wp14">
   <w:body>
     <w:p>
-      <w:r>
+      <w:pPr>
+        <w:jc w:val="center"/>
+        <w:rPr>
+          <w:b/>
+        </w:rPr>
+      </w:pPr>
+      <w:r>
+        <w:rPr>
+          <w:b/>
+        </w:rPr>
         <w:t>API Document</w:t>
       </w:r>
     </w:p>
-    <w:p>
+    <w:p/>
+    <w:p>
+      <w:pPr>
+        <w:rPr>
+          <w:color w:val="767171" w:themeColor="background2" w:themeShade="80"/>
+        </w:rPr>
+      </w:pPr>
+      <w:r>
+        <w:rPr>
+          <w:u w:val="single"/>
+        </w:rPr>
+        <w:t>Endpoint</w:t>
+      </w:r>
+      <w:r>
+        <w:t>:</w:t>
+      </w:r>
+      <w:r>
+        <w:t xml:space="preserve"> </w:t>
+      </w:r>
+      <w:r>
+        <w:rPr>
+          <w:color w:val="767171" w:themeColor="background2" w:themeShade="80"/>
+        </w:rPr>
+        <w:t>http(s)://domain.com/</w:t>
+      </w:r>
+      <w:proofErr w:type="spellStart"/>
+      <w:r>
+        <w:rPr>
+          <w:color w:val="767171" w:themeColor="background2" w:themeShade="80"/>
+        </w:rPr>
+        <w:t>rs</w:t>
+      </w:r>
+      <w:proofErr w:type="spellEnd"/>
+    </w:p>
+    <w:p>
+      <w:pPr>
+        <w:rPr>
+          <w:color w:val="767171" w:themeColor="background2" w:themeShade="80"/>
+        </w:rPr>
+      </w:pPr>
+      <w:r>
+        <w:rPr>
+          <w:u w:val="single"/>
+        </w:rPr>
+        <w:t>Example endpoint</w:t>
+      </w:r>
+      <w:r>
+        <w:t xml:space="preserve">: </w:t>
+      </w:r>
+      <w:r>
+        <w:rPr>
+          <w:color w:val="767171" w:themeColor="background2" w:themeShade="80"/>
+        </w:rPr>
+        <w:t>http://localhost/rs</w:t>
+      </w:r>
+    </w:p>
+    <w:p>
+      <w:r>
+        <w:rPr>
+          <w:u w:val="single"/>
+        </w:rPr>
+        <w:t>Expected Date Format</w:t>
+      </w:r>
+      <w:r>
+        <w:t xml:space="preserve">: </w:t>
+      </w:r>
+      <w:proofErr w:type="spellStart"/>
+      <w:r>
+        <w:t>ddMMyyyy</w:t>
+      </w:r>
+      <w:proofErr w:type="spellEnd"/>
+      <w:r>
+        <w:t xml:space="preserve"> (Ex: 31012000)</w:t>
+      </w:r>
+    </w:p>
+    <w:p>
+      <w:r>
+        <w:rPr>
+          <w:u w:val="single"/>
+        </w:rPr>
+        <w:t>Path parameter order</w:t>
+      </w:r>
+      <w:r>
+        <w:t xml:space="preserve">: </w:t>
+      </w:r>
+      <w:r>
+        <w:t xml:space="preserve">if there are two or more path parameters the order of them is </w:t>
+      </w:r>
+      <w:r>
+        <w:t>important</w:t>
+      </w:r>
+      <w:r>
+        <w:t xml:space="preserve">. </w:t>
+      </w:r>
+      <w:r>
+        <w:t xml:space="preserve">(Ex: </w:t>
+      </w:r>
+      <w:r>
+        <w:t>http://</w:t>
+      </w:r>
+      <w:r>
+        <w:t>{</w:t>
+      </w:r>
+      <w:r>
+        <w:t>endpoint</w:t>
+      </w:r>
+      <w:r>
+        <w:t>}</w:t>
+      </w:r>
+      <w:r>
+        <w:t>/</w:t>
+      </w:r>
+      <w:r>
+        <w:t>{</w:t>
+      </w:r>
+      <w:r>
+        <w:t>prefix</w:t>
+      </w:r>
+      <w:r>
+        <w:t>}</w:t>
+      </w:r>
       <w:bookmarkStart w:id="0" w:name="_GoBack"/>
       <w:bookmarkEnd w:id="0"/>
-    </w:p>
+      <w:r>
+        <w:t>/serviceURL/path</w:t>
+      </w:r>
+      <w:r>
+        <w:t>Param</w:t>
+      </w:r>
+      <w:r>
+        <w:t>1/pathPar</w:t>
+      </w:r>
+      <w:r>
+        <w:t>am</w:t>
+      </w:r>
+      <w:r>
+        <w:t>2</w:t>
+      </w:r>
+      <w:r>
+        <w:t>)</w:t>
+      </w:r>
+    </w:p>
+    <w:p/>
+    <w:p>
+      <w:r>
+        <w:rPr>
+          <w:b/>
+        </w:rPr>
+        <w:t>Flight services</w:t>
+      </w:r>
+      <w:r>
+        <w:rPr>
+          <w:b/>
+        </w:rPr>
+        <w:t xml:space="preserve"> </w:t>
+      </w:r>
+    </w:p>
+    <w:p>
+      <w:r>
+        <w:t>Prefix path: /flight</w:t>
+      </w:r>
+    </w:p>
+    <w:p>
+      <w:r>
+        <w:t>Example</w:t>
+      </w:r>
+      <w:r>
+        <w:t>: http://localhost/rs/flight</w:t>
+      </w:r>
+      <w:r>
+        <w:t>/service</w:t>
+      </w:r>
+      <w:r>
+        <w:t>URL</w:t>
+      </w:r>
+    </w:p>
+    <w:p/>
+    <w:p>
+      <w:r>
+        <w:rPr>
+          <w:b/>
+          <w:i/>
+        </w:rPr>
+        <w:t>Service</w:t>
+      </w:r>
+      <w:r>
+        <w:rPr>
+          <w:b/>
+          <w:i/>
+        </w:rPr>
+        <w:t xml:space="preserve"> name</w:t>
+      </w:r>
+      <w:r>
+        <w:t xml:space="preserve">: </w:t>
+      </w:r>
+      <w:r>
+        <w:t>Update flight info</w:t>
+      </w:r>
+    </w:p>
+    <w:p>
+      <w:r>
+        <w:t>URL</w:t>
+      </w:r>
+      <w:r>
+        <w:t>: /update</w:t>
+      </w:r>
+    </w:p>
+    <w:p>
+      <w:r>
+        <w:t>M</w:t>
+      </w:r>
+      <w:r>
+        <w:t>ethod: POST</w:t>
+      </w:r>
+    </w:p>
+    <w:p>
+      <w:r>
+        <w:t xml:space="preserve">Request </w:t>
+      </w:r>
+      <w:r>
+        <w:t>body</w:t>
+      </w:r>
+      <w:r>
+        <w:t xml:space="preserve">: </w:t>
+      </w:r>
+      <w:r>
+        <w:t>Flight Object</w:t>
+      </w:r>
+    </w:p>
+    <w:p/>
+    <w:p>
+      <w:r>
+        <w:rPr>
+          <w:b/>
+          <w:i/>
+        </w:rPr>
+        <w:t>Service name</w:t>
+      </w:r>
+      <w:r>
+        <w:t>: Find flight by id</w:t>
+      </w:r>
+    </w:p>
+    <w:p>
+      <w:r>
+        <w:t>URL: /find</w:t>
+      </w:r>
+    </w:p>
+    <w:p>
+      <w:r>
+        <w:t>Method: GET</w:t>
+      </w:r>
+    </w:p>
+    <w:p>
+      <w:r>
+        <w:t>Path</w:t>
+      </w:r>
+      <w:r>
+        <w:t xml:space="preserve"> parameter</w:t>
+      </w:r>
+      <w:r>
+        <w:t>(s)</w:t>
+      </w:r>
+      <w:r>
+        <w:t>:</w:t>
+      </w:r>
+      <w:r>
+        <w:t xml:space="preserve"> </w:t>
+      </w:r>
+      <w:r>
+        <w:t xml:space="preserve">id </w:t>
+      </w:r>
+    </w:p>
+    <w:p>
+      <w:r>
+        <w:t>Response: Flight object</w:t>
+      </w:r>
+    </w:p>
+    <w:p/>
+    <w:p>
+      <w:r>
+        <w:rPr>
+          <w:b/>
+          <w:i/>
+        </w:rPr>
+        <w:t>Service name</w:t>
+      </w:r>
+      <w:r>
+        <w:t>: Find flight</w:t>
+      </w:r>
+      <w:r>
+        <w:t>s</w:t>
+      </w:r>
+      <w:r>
+        <w:t xml:space="preserve"> by </w:t>
+      </w:r>
+      <w:r>
+        <w:t>number</w:t>
+      </w:r>
+    </w:p>
+    <w:p>
+      <w:r>
+        <w:t>URL: /</w:t>
+      </w:r>
+      <w:proofErr w:type="spellStart"/>
+      <w:r>
+        <w:t>findByNumber</w:t>
+      </w:r>
+      <w:proofErr w:type="spellEnd"/>
+    </w:p>
+    <w:p>
+      <w:r>
+        <w:t>Method: GET</w:t>
+      </w:r>
+    </w:p>
+    <w:p>
+      <w:r>
+        <w:t xml:space="preserve">Path parameter(s): </w:t>
+      </w:r>
+      <w:proofErr w:type="spellStart"/>
+      <w:r>
+        <w:t>flightNumber</w:t>
+      </w:r>
+      <w:proofErr w:type="spellEnd"/>
+      <w:r>
+        <w:t xml:space="preserve"> </w:t>
+      </w:r>
+    </w:p>
+    <w:p>
+      <w:r>
+        <w:t>Response: Flight object</w:t>
+      </w:r>
+      <w:r>
+        <w:t>s list</w:t>
+      </w:r>
+    </w:p>
+    <w:p/>
+    <w:p>
+      <w:r>
+        <w:rPr>
+          <w:b/>
+          <w:i/>
+        </w:rPr>
+        <w:t>Service name</w:t>
+      </w:r>
+      <w:r>
+        <w:t xml:space="preserve">: Find flights by </w:t>
+      </w:r>
+      <w:r>
+        <w:t>airline’s id</w:t>
+      </w:r>
+    </w:p>
+    <w:p>
+      <w:r>
+        <w:t>URL: /</w:t>
+      </w:r>
+      <w:proofErr w:type="spellStart"/>
+      <w:r>
+        <w:t>findBy</w:t>
+      </w:r>
+      <w:r>
+        <w:t>Airline</w:t>
+      </w:r>
+      <w:proofErr w:type="spellEnd"/>
+    </w:p>
+    <w:p>
+      <w:r>
+        <w:t>Method: GET</w:t>
+      </w:r>
+    </w:p>
+    <w:p>
+      <w:r>
+        <w:t xml:space="preserve">Path parameter(s): </w:t>
+      </w:r>
+      <w:proofErr w:type="spellStart"/>
+      <w:r>
+        <w:t>airlineId</w:t>
+      </w:r>
+      <w:proofErr w:type="spellEnd"/>
+    </w:p>
+    <w:p>
+      <w:r>
+        <w:t>Response: Flight objects list</w:t>
+      </w:r>
+      <w:r>
+        <w:t xml:space="preserve"> </w:t>
+      </w:r>
+    </w:p>
+    <w:p/>
+    <w:p>
+      <w:r>
+        <w:rPr>
+          <w:b/>
+          <w:i/>
+        </w:rPr>
+        <w:t>Service name</w:t>
+      </w:r>
+      <w:r>
+        <w:t xml:space="preserve">: Find flights by </w:t>
+      </w:r>
+      <w:r>
+        <w:t>origin airport</w:t>
+      </w:r>
+      <w:r>
+        <w:t xml:space="preserve"> id</w:t>
+      </w:r>
+    </w:p>
+    <w:p>
+      <w:r>
+        <w:t>URL: /</w:t>
+      </w:r>
+      <w:proofErr w:type="spellStart"/>
+      <w:r>
+        <w:t>findBy</w:t>
+      </w:r>
+      <w:r>
+        <w:t>Origin</w:t>
+      </w:r>
+      <w:proofErr w:type="spellEnd"/>
+    </w:p>
+    <w:p>
+      <w:r>
+        <w:t>Method: GET</w:t>
+      </w:r>
+    </w:p>
+    <w:p>
+      <w:r>
+        <w:t xml:space="preserve">Path parameter(s): </w:t>
+      </w:r>
+      <w:proofErr w:type="spellStart"/>
+      <w:r>
+        <w:t>air</w:t>
+      </w:r>
+      <w:r>
+        <w:t>port</w:t>
+      </w:r>
+      <w:r>
+        <w:t>Id</w:t>
+      </w:r>
+      <w:proofErr w:type="spellEnd"/>
+    </w:p>
+    <w:p>
+      <w:r>
+        <w:t>Response: Flight objects list</w:t>
+      </w:r>
+      <w:r>
+        <w:t xml:space="preserve"> </w:t>
+      </w:r>
+    </w:p>
+    <w:p/>
+    <w:p>
+      <w:r>
+        <w:rPr>
+          <w:b/>
+          <w:i/>
+        </w:rPr>
+        <w:t>Service name</w:t>
+      </w:r>
+      <w:r>
+        <w:t xml:space="preserve">: Find flights by </w:t>
+      </w:r>
+      <w:r>
+        <w:t>airplane</w:t>
+      </w:r>
+      <w:r>
+        <w:t xml:space="preserve"> id</w:t>
+      </w:r>
+    </w:p>
+    <w:p>
+      <w:r>
+        <w:t>URL: /</w:t>
+      </w:r>
+      <w:proofErr w:type="spellStart"/>
+      <w:r>
+        <w:t>findBy</w:t>
+      </w:r>
+      <w:r>
+        <w:t>Airplane</w:t>
+      </w:r>
+      <w:proofErr w:type="spellEnd"/>
+    </w:p>
+    <w:p>
+      <w:r>
+        <w:t>Method: GET</w:t>
+      </w:r>
+    </w:p>
+    <w:p>
+      <w:r>
+        <w:lastRenderedPageBreak/>
+        <w:t xml:space="preserve">Path parameter(s): </w:t>
+      </w:r>
+      <w:proofErr w:type="spellStart"/>
+      <w:r>
+        <w:t>air</w:t>
+      </w:r>
+      <w:r>
+        <w:t>plane</w:t>
+      </w:r>
+      <w:r>
+        <w:t>Id</w:t>
+      </w:r>
+      <w:proofErr w:type="spellEnd"/>
+    </w:p>
+    <w:p>
+      <w:r>
+        <w:t xml:space="preserve">Response: Flight objects list </w:t>
+      </w:r>
+      <w:r>
+        <w:tab/>
+      </w:r>
+    </w:p>
+    <w:p/>
+    <w:p>
+      <w:r>
+        <w:rPr>
+          <w:b/>
+          <w:i/>
+        </w:rPr>
+        <w:t>Service name</w:t>
+      </w:r>
+      <w:r>
+        <w:t xml:space="preserve">: Find flights by </w:t>
+      </w:r>
+      <w:r>
+        <w:t>arrival date</w:t>
+      </w:r>
+    </w:p>
+    <w:p>
+      <w:r>
+        <w:t>URL: /</w:t>
+      </w:r>
+      <w:proofErr w:type="spellStart"/>
+      <w:r>
+        <w:t>findBy</w:t>
+      </w:r>
+      <w:r>
+        <w:t>A</w:t>
+      </w:r>
+      <w:r>
+        <w:t>rrival</w:t>
+      </w:r>
+      <w:proofErr w:type="spellEnd"/>
+    </w:p>
+    <w:p>
+      <w:r>
+        <w:t>Method: GET</w:t>
+      </w:r>
+    </w:p>
+    <w:p>
+      <w:r>
+        <w:t xml:space="preserve">Path parameter(s): </w:t>
+      </w:r>
+      <w:r>
+        <w:t>date</w:t>
+      </w:r>
+      <w:r>
+        <w:t xml:space="preserve"> (Format: </w:t>
+      </w:r>
+      <w:proofErr w:type="spellStart"/>
+      <w:r>
+        <w:t>ddMMyyyy</w:t>
+      </w:r>
+      <w:proofErr w:type="spellEnd"/>
+      <w:r>
+        <w:t xml:space="preserve"> / Ex: 31012000</w:t>
+      </w:r>
+      <w:r>
+        <w:t>)</w:t>
+      </w:r>
+    </w:p>
+    <w:p>
+      <w:r>
+        <w:t>Response: Flight objects list</w:t>
+      </w:r>
+    </w:p>
+    <w:p/>
+    <w:p>
+      <w:r>
+        <w:rPr>
+          <w:b/>
+          <w:i/>
+        </w:rPr>
+        <w:t>Service name</w:t>
+      </w:r>
+      <w:r>
+        <w:t>: Find flights by arrival date</w:t>
+      </w:r>
+      <w:r>
+        <w:t xml:space="preserve"> in a range</w:t>
+      </w:r>
+    </w:p>
+    <w:p>
+      <w:r>
+        <w:t>URL: /</w:t>
+      </w:r>
+      <w:proofErr w:type="spellStart"/>
+      <w:r>
+        <w:t>findBy</w:t>
+      </w:r>
+      <w:r>
+        <w:t>Arrival</w:t>
+      </w:r>
+      <w:r>
+        <w:t>Between</w:t>
+      </w:r>
+      <w:proofErr w:type="spellEnd"/>
+    </w:p>
+    <w:p>
+      <w:r>
+        <w:t>Method: GET</w:t>
+      </w:r>
+    </w:p>
+    <w:p>
+      <w:r>
+        <w:t xml:space="preserve">Path parameter(s): </w:t>
+      </w:r>
+      <w:proofErr w:type="spellStart"/>
+      <w:r>
+        <w:t>f</w:t>
+      </w:r>
+      <w:r>
+        <w:t>date</w:t>
+      </w:r>
+      <w:proofErr w:type="spellEnd"/>
+      <w:r>
+        <w:t>,</w:t>
+      </w:r>
+      <w:r>
+        <w:t xml:space="preserve"> </w:t>
+      </w:r>
+      <w:proofErr w:type="spellStart"/>
+      <w:r>
+        <w:t>tdate</w:t>
+      </w:r>
+      <w:proofErr w:type="spellEnd"/>
+      <w:r>
+        <w:t xml:space="preserve"> (Format: </w:t>
+      </w:r>
+      <w:proofErr w:type="spellStart"/>
+      <w:r>
+        <w:t>ddMMyyyy</w:t>
+      </w:r>
+      <w:proofErr w:type="spellEnd"/>
+      <w:r>
+        <w:t xml:space="preserve"> / Ex: 31012000)</w:t>
+      </w:r>
+    </w:p>
+    <w:p>
+      <w:r>
+        <w:t>Response: Flight objects list</w:t>
+      </w:r>
+    </w:p>
+    <w:p/>
+    <w:p>
+      <w:r>
+        <w:rPr>
+          <w:b/>
+          <w:i/>
+        </w:rPr>
+        <w:t>Service name</w:t>
+      </w:r>
+      <w:r>
+        <w:t xml:space="preserve">: Find flights by </w:t>
+      </w:r>
+      <w:r>
+        <w:t>departure</w:t>
+      </w:r>
+      <w:r>
+        <w:t xml:space="preserve"> date</w:t>
+      </w:r>
+    </w:p>
+    <w:p>
+      <w:r>
+        <w:t>URL: /</w:t>
+      </w:r>
+      <w:proofErr w:type="spellStart"/>
+      <w:r>
+        <w:t>findBy</w:t>
+      </w:r>
+      <w:r>
+        <w:t>Departure</w:t>
+      </w:r>
+      <w:proofErr w:type="spellEnd"/>
+    </w:p>
+    <w:p>
+      <w:r>
+        <w:t>Method: GET</w:t>
+      </w:r>
+    </w:p>
+    <w:p>
+      <w:r>
+        <w:t xml:space="preserve">Path parameter(s): date (Format: </w:t>
+      </w:r>
+      <w:proofErr w:type="spellStart"/>
+      <w:r>
+        <w:t>ddMMyyyy</w:t>
+      </w:r>
+      <w:proofErr w:type="spellEnd"/>
+      <w:r>
+        <w:t xml:space="preserve"> / Ex: 31012000)</w:t>
+      </w:r>
+    </w:p>
+    <w:p>
+      <w:r>
+        <w:t>Response: Flight objects list</w:t>
+      </w:r>
+    </w:p>
+    <w:p/>
+    <w:p>
+      <w:r>
+        <w:rPr>
+          <w:b/>
+          <w:i/>
+        </w:rPr>
+        <w:t>Service name</w:t>
+      </w:r>
+      <w:r>
+        <w:t>: Find flights by departure date</w:t>
+      </w:r>
+      <w:r>
+        <w:t xml:space="preserve"> in a range</w:t>
+      </w:r>
+    </w:p>
+    <w:p>
+      <w:r>
+        <w:t>URL: /</w:t>
+      </w:r>
+      <w:proofErr w:type="spellStart"/>
+      <w:r>
+        <w:t>findBy</w:t>
+      </w:r>
+      <w:r>
+        <w:t>DepartureBetween</w:t>
+      </w:r>
+      <w:proofErr w:type="spellEnd"/>
+    </w:p>
+    <w:p>
+      <w:r>
+        <w:t>Method: GET</w:t>
+      </w:r>
+    </w:p>
+    <w:p>
+      <w:r>
+        <w:t xml:space="preserve">Path parameter(s): </w:t>
+      </w:r>
+      <w:proofErr w:type="spellStart"/>
+      <w:r>
+        <w:t>f</w:t>
+      </w:r>
+      <w:r>
+        <w:t>date</w:t>
+      </w:r>
+      <w:proofErr w:type="spellEnd"/>
+      <w:r>
+        <w:t xml:space="preserve">, </w:t>
+      </w:r>
+      <w:proofErr w:type="spellStart"/>
+      <w:r>
+        <w:t>tdate</w:t>
+      </w:r>
+      <w:proofErr w:type="spellEnd"/>
+      <w:r>
+        <w:t xml:space="preserve"> (Format: </w:t>
+      </w:r>
+      <w:proofErr w:type="spellStart"/>
+      <w:r>
+        <w:t>ddMMyyyy</w:t>
+      </w:r>
+      <w:proofErr w:type="spellEnd"/>
+      <w:r>
+        <w:t xml:space="preserve"> / Ex: 31012000)</w:t>
+      </w:r>
+    </w:p>
+    <w:p>
+      <w:r>
+        <w:t>Response: Flight objects list</w:t>
+      </w:r>
+    </w:p>
+    <w:p/>
+    <w:p>
+      <w:r>
+        <w:rPr>
+          <w:b/>
+          <w:i/>
+        </w:rPr>
+        <w:t>Service name</w:t>
+      </w:r>
+      <w:r>
+        <w:t xml:space="preserve">: Find </w:t>
+      </w:r>
+      <w:r>
+        <w:t xml:space="preserve">all </w:t>
+      </w:r>
+      <w:r>
+        <w:t>flights</w:t>
+      </w:r>
+    </w:p>
+    <w:p>
+      <w:r>
+        <w:t>URL: /</w:t>
+      </w:r>
+      <w:proofErr w:type="spellStart"/>
+      <w:r>
+        <w:t>find</w:t>
+      </w:r>
+      <w:r>
+        <w:t>All</w:t>
+      </w:r>
+      <w:proofErr w:type="spellEnd"/>
+    </w:p>
+    <w:p>
+      <w:r>
+        <w:t>Method: GET</w:t>
+      </w:r>
+    </w:p>
+    <w:p>
+      <w:r>
+        <w:t>Response: Flight objects list</w:t>
+      </w:r>
+    </w:p>
+    <w:p/>
+    <w:p/>
     <w:sectPr>
       <w:pgSz w:w="12240" w:h="15840"/>
       <w:pgMar w:top="1440" w:right="1440" w:bottom="1440" w:left="1440" w:header="720" w:footer="720" w:gutter="0"/>
@@ -22,7 +848,7 @@
 </file>
 
 <file path=word/styles.xml><?xml version="1.0" encoding="utf-8"?>
-<w:styles xmlns:mc="http://schemas.openxmlformats.org/markup-compatibility/2006" xmlns:r="http://schemas.openxmlformats.org/officeDocument/2006/relationships" xmlns:w="http://schemas.openxmlformats.org/wordprocessingml/2006/main" xmlns:w14="http://schemas.microsoft.com/office/word/2010/wordml" xmlns:w15="http://schemas.microsoft.com/office/word/2012/wordml" mc:Ignorable="w14 w15">
+<w:styles xmlns:mc="http://schemas.openxmlformats.org/markup-compatibility/2006" xmlns:r="http://schemas.openxmlformats.org/officeDocument/2006/relationships" xmlns:w="http://schemas.openxmlformats.org/wordprocessingml/2006/main" xmlns:w14="http://schemas.microsoft.com/office/word/2010/wordml" xmlns:w15="http://schemas.microsoft.com/office/word/2012/wordml" xmlns:w16cid="http://schemas.microsoft.com/office/word/2016/wordml/cid" xmlns:w16se="http://schemas.microsoft.com/office/word/2015/wordml/symex" mc:Ignorable="w14 w15 w16se w16cid">
   <w:docDefaults>
     <w:rPrDefault>
       <w:rPr>
@@ -34,7 +860,7 @@
     </w:rPrDefault>
     <w:pPrDefault/>
   </w:docDefaults>
-  <w:latentStyles w:defLockedState="0" w:defUIPriority="99" w:defSemiHidden="0" w:defUnhideWhenUsed="0" w:defQFormat="0" w:count="382">
+  <w:latentStyles w:defLockedState="0" w:defUIPriority="99" w:defSemiHidden="0" w:defUnhideWhenUsed="0" w:defQFormat="0" w:count="375">
     <w:lsdException w:name="Normal" w:uiPriority="0" w:qFormat="1"/>
     <w:lsdException w:name="heading 1" w:uiPriority="9" w:qFormat="1"/>
     <w:lsdException w:name="heading 2" w:semiHidden="1" w:uiPriority="9" w:unhideWhenUsed="1" w:qFormat="1"/>
@@ -191,15 +1017,6 @@
     <w:lsdException w:name="Balloon Text" w:semiHidden="1" w:unhideWhenUsed="1"/>
     <w:lsdException w:name="Table Grid" w:uiPriority="39"/>
     <w:lsdException w:name="Table Theme" w:semiHidden="1" w:unhideWhenUsed="1"/>
-    <w:lsdException w:name="Note Level 1" w:semiHidden="1" w:unhideWhenUsed="1"/>
-    <w:lsdException w:name="Note Level 2" w:semiHidden="1" w:unhideWhenUsed="1"/>
-    <w:lsdException w:name="Note Level 3" w:semiHidden="1" w:unhideWhenUsed="1"/>
-    <w:lsdException w:name="Note Level 4" w:semiHidden="1" w:unhideWhenUsed="1"/>
-    <w:lsdException w:name="Note Level 5" w:semiHidden="1" w:unhideWhenUsed="1"/>
-    <w:lsdException w:name="Note Level 6" w:semiHidden="1" w:unhideWhenUsed="1"/>
-    <w:lsdException w:name="Note Level 7" w:semiHidden="1" w:unhideWhenUsed="1"/>
-    <w:lsdException w:name="Note Level 8" w:semiHidden="1" w:unhideWhenUsed="1"/>
-    <w:lsdException w:name="Note Level 9" w:semiHidden="1" w:unhideWhenUsed="1"/>
     <w:lsdException w:name="Placeholder Text" w:semiHidden="1"/>
     <w:lsdException w:name="No Spacing" w:uiPriority="1" w:qFormat="1"/>
     <w:lsdException w:name="Light Shading" w:uiPriority="60"/>
@@ -448,6 +1265,38 @@
     <w:uiPriority w:val="99"/>
     <w:semiHidden/>
     <w:unhideWhenUsed/>
+  </w:style>
+  <w:style w:type="character" w:styleId="Hyperlink">
+    <w:name w:val="Hyperlink"/>
+    <w:basedOn w:val="DefaultParagraphFont"/>
+    <w:uiPriority w:val="99"/>
+    <w:unhideWhenUsed/>
+    <w:rsid w:val="00D826E9"/>
+    <w:rPr>
+      <w:color w:val="0563C1" w:themeColor="hyperlink"/>
+      <w:u w:val="single"/>
+    </w:rPr>
+  </w:style>
+  <w:style w:type="character" w:styleId="UnresolvedMention">
+    <w:name w:val="Unresolved Mention"/>
+    <w:basedOn w:val="DefaultParagraphFont"/>
+    <w:uiPriority w:val="99"/>
+    <w:rsid w:val="00D826E9"/>
+    <w:rPr>
+      <w:color w:val="808080"/>
+      <w:shd w:val="clear" w:color="auto" w:fill="E6E6E6"/>
+    </w:rPr>
+  </w:style>
+  <w:style w:type="paragraph" w:styleId="ListParagraph">
+    <w:name w:val="List Paragraph"/>
+    <w:basedOn w:val="Normal"/>
+    <w:uiPriority w:val="34"/>
+    <w:qFormat/>
+    <w:rsid w:val="00F9258A"/>
+    <w:pPr>
+      <w:ind w:left="720"/>
+      <w:contextualSpacing/>
+    </w:pPr>
   </w:style>
 </w:styles>
 </file>

</xml_diff>

<commit_message>
REST API Document for Airline and Airplane
</commit_message>
<xml_diff>
--- a/REST_API_Document.docx
+++ b/REST_API_Document.docx
@@ -1,6 +1,6 @@
 
 <file path=word/document.xml><?xml version="1.0" encoding="utf-8"?>
-<w:document xmlns:wpc="http://schemas.microsoft.com/office/word/2010/wordprocessingCanvas" xmlns:cx="http://schemas.microsoft.com/office/drawing/2014/chartex" xmlns:cx1="http://schemas.microsoft.com/office/drawing/2015/9/8/chartex" xmlns:cx2="http://schemas.microsoft.com/office/drawing/2015/10/21/chartex" xmlns:cx3="http://schemas.microsoft.com/office/drawing/2016/5/9/chartex" xmlns:cx4="http://schemas.microsoft.com/office/drawing/2016/5/10/chartex" xmlns:cx5="http://schemas.microsoft.com/office/drawing/2016/5/11/chartex" xmlns:cx6="http://schemas.microsoft.com/office/drawing/2016/5/12/chartex" xmlns:cx7="http://schemas.microsoft.com/office/drawing/2016/5/13/chartex" xmlns:cx8="http://schemas.microsoft.com/office/drawing/2016/5/14/chartex" xmlns:mc="http://schemas.openxmlformats.org/markup-compatibility/2006" xmlns:aink="http://schemas.microsoft.com/office/drawing/2016/ink" xmlns:am3d="http://schemas.microsoft.com/office/drawing/2017/model3d" xmlns:o="urn:schemas-microsoft-com:office:office" xmlns:r="http://schemas.openxmlformats.org/officeDocument/2006/relationships" xmlns:m="http://schemas.openxmlformats.org/officeDocument/2006/math" xmlns:v="urn:schemas-microsoft-com:vml" xmlns:wp14="http://schemas.microsoft.com/office/word/2010/wordprocessingDrawing" xmlns:wp="http://schemas.openxmlformats.org/drawingml/2006/wordprocessingDrawing" xmlns:w10="urn:schemas-microsoft-com:office:word" xmlns:w="http://schemas.openxmlformats.org/wordprocessingml/2006/main" xmlns:w14="http://schemas.microsoft.com/office/word/2010/wordml" xmlns:w15="http://schemas.microsoft.com/office/word/2012/wordml" xmlns:w16cid="http://schemas.microsoft.com/office/word/2016/wordml/cid" xmlns:w16se="http://schemas.microsoft.com/office/word/2015/wordml/symex" xmlns:wpg="http://schemas.microsoft.com/office/word/2010/wordprocessingGroup" xmlns:wpi="http://schemas.microsoft.com/office/word/2010/wordprocessingInk" xmlns:wne="http://schemas.microsoft.com/office/word/2006/wordml" xmlns:wps="http://schemas.microsoft.com/office/word/2010/wordprocessingShape" mc:Ignorable="w14 w15 w16se w16cid wp14">
+<w:document xmlns:wpc="http://schemas.microsoft.com/office/word/2010/wordprocessingCanvas" xmlns:mo="http://schemas.microsoft.com/office/mac/office/2008/main" xmlns:mc="http://schemas.openxmlformats.org/markup-compatibility/2006" xmlns:mv="urn:schemas-microsoft-com:mac:vml" xmlns:o="urn:schemas-microsoft-com:office:office" xmlns:r="http://schemas.openxmlformats.org/officeDocument/2006/relationships" xmlns:m="http://schemas.openxmlformats.org/officeDocument/2006/math" xmlns:v="urn:schemas-microsoft-com:vml" xmlns:wp14="http://schemas.microsoft.com/office/word/2010/wordprocessingDrawing" xmlns:wp="http://schemas.openxmlformats.org/drawingml/2006/wordprocessingDrawing" xmlns:w10="urn:schemas-microsoft-com:office:word" xmlns:w="http://schemas.openxmlformats.org/wordprocessingml/2006/main" xmlns:w14="http://schemas.microsoft.com/office/word/2010/wordml" xmlns:w15="http://schemas.microsoft.com/office/word/2012/wordml" xmlns:wpg="http://schemas.microsoft.com/office/word/2010/wordprocessingGroup" xmlns:wpi="http://schemas.microsoft.com/office/word/2010/wordprocessingInk" xmlns:wne="http://schemas.microsoft.com/office/word/2006/wordml" xmlns:wps="http://schemas.microsoft.com/office/word/2010/wordprocessingShape" mc:Ignorable="w14 w15 wp14">
   <w:body>
     <w:p>
       <w:pPr>
@@ -137,26 +137,4661 @@
       <w:r>
         <w:t>}</w:t>
       </w:r>
+      <w:r>
+        <w:t>/serviceURL/path</w:t>
+      </w:r>
+      <w:r>
+        <w:t>Param</w:t>
+      </w:r>
+      <w:r>
+        <w:t>1/pathPar</w:t>
+      </w:r>
+      <w:r>
+        <w:t>am</w:t>
+      </w:r>
+      <w:r>
+        <w:t>2</w:t>
+      </w:r>
+      <w:r>
+        <w:t>)</w:t>
+      </w:r>
+    </w:p>
+    <w:p/>
+    <w:p>
+      <w:pPr>
+        <w:rPr>
+          <w:rFonts w:ascii="Times New Roman" w:hAnsi="Times New Roman" w:cs="Times New Roman"/>
+          <w:sz w:val="32"/>
+          <w:szCs w:val="32"/>
+        </w:rPr>
+      </w:pPr>
+      <w:r>
+        <w:rPr>
+          <w:rFonts w:ascii="Times New Roman" w:hAnsi="Times New Roman" w:cs="Times New Roman"/>
+          <w:sz w:val="32"/>
+          <w:szCs w:val="32"/>
+        </w:rPr>
+        <w:t>Airline</w:t>
+      </w:r>
+    </w:p>
+    <w:p>
+      <w:pPr>
+        <w:rPr>
+          <w:rFonts w:ascii="Times New Roman" w:hAnsi="Times New Roman" w:cs="Times New Roman"/>
+          <w:sz w:val="32"/>
+          <w:szCs w:val="32"/>
+        </w:rPr>
+      </w:pPr>
+    </w:p>
+    <w:tbl>
+      <w:tblPr>
+        <w:tblStyle w:val="TableGrid"/>
+        <w:tblW w:w="0" w:type="auto"/>
+        <w:tblLook w:val="04A0" w:firstRow="1" w:lastRow="0" w:firstColumn="1" w:lastColumn="0" w:noHBand="0" w:noVBand="1"/>
+      </w:tblPr>
+      <w:tblGrid>
+        <w:gridCol w:w="3113"/>
+        <w:gridCol w:w="1212"/>
+        <w:gridCol w:w="2612"/>
+        <w:gridCol w:w="2413"/>
+      </w:tblGrid>
+      <w:tr>
+        <w:trPr>
+          <w:trHeight w:val="323"/>
+        </w:trPr>
+        <w:tc>
+          <w:tcPr>
+            <w:tcW w:w="2521" w:type="dxa"/>
+          </w:tcPr>
+          <w:p>
+            <w:pPr>
+              <w:rPr>
+                <w:rFonts w:ascii="Times New Roman" w:hAnsi="Times New Roman" w:cs="Times New Roman"/>
+              </w:rPr>
+            </w:pPr>
+            <w:r>
+              <w:rPr>
+                <w:rFonts w:ascii="Times New Roman" w:hAnsi="Times New Roman" w:cs="Times New Roman"/>
+              </w:rPr>
+              <w:t>Path</w:t>
+            </w:r>
+          </w:p>
+        </w:tc>
+        <w:tc>
+          <w:tcPr>
+            <w:tcW w:w="1254" w:type="dxa"/>
+          </w:tcPr>
+          <w:p>
+            <w:pPr>
+              <w:rPr>
+                <w:rFonts w:ascii="Times New Roman" w:hAnsi="Times New Roman" w:cs="Times New Roman"/>
+              </w:rPr>
+            </w:pPr>
+            <w:r>
+              <w:rPr>
+                <w:rFonts w:ascii="Times New Roman" w:hAnsi="Times New Roman" w:cs="Times New Roman"/>
+              </w:rPr>
+              <w:t>Operation</w:t>
+            </w:r>
+          </w:p>
+        </w:tc>
+        <w:tc>
+          <w:tcPr>
+            <w:tcW w:w="2610" w:type="dxa"/>
+          </w:tcPr>
+          <w:p>
+            <w:pPr>
+              <w:rPr>
+                <w:rFonts w:ascii="Times New Roman" w:hAnsi="Times New Roman" w:cs="Times New Roman"/>
+              </w:rPr>
+            </w:pPr>
+            <w:r>
+              <w:rPr>
+                <w:rFonts w:ascii="Times New Roman" w:hAnsi="Times New Roman" w:cs="Times New Roman"/>
+              </w:rPr>
+              <w:t>Input</w:t>
+            </w:r>
+          </w:p>
+        </w:tc>
+        <w:tc>
+          <w:tcPr>
+            <w:tcW w:w="2965" w:type="dxa"/>
+          </w:tcPr>
+          <w:p>
+            <w:pPr>
+              <w:rPr>
+                <w:rFonts w:ascii="Times New Roman" w:hAnsi="Times New Roman" w:cs="Times New Roman"/>
+              </w:rPr>
+            </w:pPr>
+            <w:r>
+              <w:rPr>
+                <w:rFonts w:ascii="Times New Roman" w:hAnsi="Times New Roman" w:cs="Times New Roman"/>
+              </w:rPr>
+              <w:t>Output</w:t>
+            </w:r>
+          </w:p>
+        </w:tc>
+      </w:tr>
+      <w:tr>
+        <w:trPr>
+          <w:trHeight w:val="2339"/>
+        </w:trPr>
+        <w:tc>
+          <w:tcPr>
+            <w:tcW w:w="2521" w:type="dxa"/>
+          </w:tcPr>
+          <w:p>
+            <w:pPr>
+              <w:rPr>
+                <w:rFonts w:ascii="Times New Roman" w:hAnsi="Times New Roman" w:cs="Times New Roman"/>
+              </w:rPr>
+            </w:pPr>
+            <w:r>
+              <w:rPr>
+                <w:rFonts w:ascii="Times New Roman" w:hAnsi="Times New Roman" w:cs="Times New Roman"/>
+              </w:rPr>
+              <w:t>/airlines</w:t>
+            </w:r>
+          </w:p>
+        </w:tc>
+        <w:tc>
+          <w:tcPr>
+            <w:tcW w:w="1254" w:type="dxa"/>
+          </w:tcPr>
+          <w:p>
+            <w:pPr>
+              <w:rPr>
+                <w:rFonts w:ascii="Times New Roman" w:hAnsi="Times New Roman" w:cs="Times New Roman"/>
+              </w:rPr>
+            </w:pPr>
+            <w:r>
+              <w:rPr>
+                <w:rFonts w:ascii="Times New Roman" w:hAnsi="Times New Roman" w:cs="Times New Roman"/>
+              </w:rPr>
+              <w:t>GET</w:t>
+            </w:r>
+          </w:p>
+        </w:tc>
+        <w:tc>
+          <w:tcPr>
+            <w:tcW w:w="2610" w:type="dxa"/>
+          </w:tcPr>
+          <w:p>
+            <w:pPr>
+              <w:rPr>
+                <w:rFonts w:ascii="Times New Roman" w:hAnsi="Times New Roman" w:cs="Times New Roman"/>
+              </w:rPr>
+            </w:pPr>
+          </w:p>
+        </w:tc>
+        <w:tc>
+          <w:tcPr>
+            <w:tcW w:w="2965" w:type="dxa"/>
+          </w:tcPr>
+          <w:p>
+            <w:pPr>
+              <w:rPr>
+                <w:rFonts w:ascii="Times New Roman" w:hAnsi="Times New Roman" w:cs="Times New Roman"/>
+              </w:rPr>
+            </w:pPr>
+            <w:r>
+              <w:rPr>
+                <w:rFonts w:ascii="Times New Roman" w:hAnsi="Times New Roman" w:cs="Times New Roman"/>
+              </w:rPr>
+              <w:t>[</w:t>
+            </w:r>
+          </w:p>
+          <w:p>
+            <w:pPr>
+              <w:rPr>
+                <w:rFonts w:ascii="Times New Roman" w:hAnsi="Times New Roman" w:cs="Times New Roman"/>
+              </w:rPr>
+            </w:pPr>
+            <w:r>
+              <w:rPr>
+                <w:rFonts w:ascii="Times New Roman" w:hAnsi="Times New Roman" w:cs="Times New Roman"/>
+              </w:rPr>
+              <w:t xml:space="preserve">    {</w:t>
+            </w:r>
+          </w:p>
+          <w:p>
+            <w:pPr>
+              <w:rPr>
+                <w:rFonts w:ascii="Times New Roman" w:hAnsi="Times New Roman" w:cs="Times New Roman"/>
+              </w:rPr>
+            </w:pPr>
+            <w:r>
+              <w:rPr>
+                <w:rFonts w:ascii="Times New Roman" w:hAnsi="Times New Roman" w:cs="Times New Roman"/>
+              </w:rPr>
+              <w:t xml:space="preserve">        "id": 51,</w:t>
+            </w:r>
+          </w:p>
+          <w:p>
+            <w:pPr>
+              <w:rPr>
+                <w:rFonts w:ascii="Times New Roman" w:hAnsi="Times New Roman" w:cs="Times New Roman"/>
+              </w:rPr>
+            </w:pPr>
+            <w:r>
+              <w:rPr>
+                <w:rFonts w:ascii="Times New Roman" w:hAnsi="Times New Roman" w:cs="Times New Roman"/>
+              </w:rPr>
+              <w:t xml:space="preserve">        "name": "</w:t>
+            </w:r>
+            <w:proofErr w:type="spellStart"/>
+            <w:r>
+              <w:rPr>
+                <w:rFonts w:ascii="Times New Roman" w:hAnsi="Times New Roman" w:cs="Times New Roman"/>
+              </w:rPr>
+              <w:t>Mogolian</w:t>
+            </w:r>
+            <w:proofErr w:type="spellEnd"/>
+            <w:r>
+              <w:rPr>
+                <w:rFonts w:ascii="Times New Roman" w:hAnsi="Times New Roman" w:cs="Times New Roman"/>
+              </w:rPr>
+              <w:t xml:space="preserve"> Airline"</w:t>
+            </w:r>
+          </w:p>
+          <w:p>
+            <w:pPr>
+              <w:rPr>
+                <w:rFonts w:ascii="Times New Roman" w:hAnsi="Times New Roman" w:cs="Times New Roman"/>
+              </w:rPr>
+            </w:pPr>
+            <w:r>
+              <w:rPr>
+                <w:rFonts w:ascii="Times New Roman" w:hAnsi="Times New Roman" w:cs="Times New Roman"/>
+              </w:rPr>
+              <w:t xml:space="preserve">    },</w:t>
+            </w:r>
+          </w:p>
+          <w:p>
+            <w:pPr>
+              <w:rPr>
+                <w:rFonts w:ascii="Times New Roman" w:hAnsi="Times New Roman" w:cs="Times New Roman"/>
+              </w:rPr>
+            </w:pPr>
+            <w:r>
+              <w:rPr>
+                <w:rFonts w:ascii="Times New Roman" w:hAnsi="Times New Roman" w:cs="Times New Roman"/>
+              </w:rPr>
+              <w:t xml:space="preserve">    {</w:t>
+            </w:r>
+          </w:p>
+          <w:p>
+            <w:pPr>
+              <w:rPr>
+                <w:rFonts w:ascii="Times New Roman" w:hAnsi="Times New Roman" w:cs="Times New Roman"/>
+              </w:rPr>
+            </w:pPr>
+            <w:r>
+              <w:rPr>
+                <w:rFonts w:ascii="Times New Roman" w:hAnsi="Times New Roman" w:cs="Times New Roman"/>
+              </w:rPr>
+              <w:t xml:space="preserve">        "id": 17,</w:t>
+            </w:r>
+          </w:p>
+          <w:p>
+            <w:pPr>
+              <w:rPr>
+                <w:rFonts w:ascii="Times New Roman" w:hAnsi="Times New Roman" w:cs="Times New Roman"/>
+              </w:rPr>
+            </w:pPr>
+            <w:r>
+              <w:rPr>
+                <w:rFonts w:ascii="Times New Roman" w:hAnsi="Times New Roman" w:cs="Times New Roman"/>
+              </w:rPr>
+              <w:t xml:space="preserve">        "name": "North Star"</w:t>
+            </w:r>
+          </w:p>
+          <w:p>
+            <w:pPr>
+              <w:rPr>
+                <w:rFonts w:ascii="Times New Roman" w:hAnsi="Times New Roman" w:cs="Times New Roman"/>
+              </w:rPr>
+            </w:pPr>
+            <w:r>
+              <w:rPr>
+                <w:rFonts w:ascii="Times New Roman" w:hAnsi="Times New Roman" w:cs="Times New Roman"/>
+              </w:rPr>
+              <w:t xml:space="preserve">    },</w:t>
+            </w:r>
+          </w:p>
+          <w:p>
+            <w:pPr>
+              <w:rPr>
+                <w:rFonts w:ascii="Times New Roman" w:hAnsi="Times New Roman" w:cs="Times New Roman"/>
+              </w:rPr>
+            </w:pPr>
+            <w:r>
+              <w:rPr>
+                <w:rFonts w:ascii="Times New Roman" w:hAnsi="Times New Roman" w:cs="Times New Roman"/>
+              </w:rPr>
+              <w:t xml:space="preserve">    {</w:t>
+            </w:r>
+          </w:p>
+          <w:p>
+            <w:pPr>
+              <w:rPr>
+                <w:rFonts w:ascii="Times New Roman" w:hAnsi="Times New Roman" w:cs="Times New Roman"/>
+              </w:rPr>
+            </w:pPr>
+            <w:r>
+              <w:rPr>
+                <w:rFonts w:ascii="Times New Roman" w:hAnsi="Times New Roman" w:cs="Times New Roman"/>
+              </w:rPr>
+              <w:t xml:space="preserve">        "id": 10,</w:t>
+            </w:r>
+          </w:p>
+          <w:p>
+            <w:pPr>
+              <w:rPr>
+                <w:rFonts w:ascii="Times New Roman" w:hAnsi="Times New Roman" w:cs="Times New Roman"/>
+              </w:rPr>
+            </w:pPr>
+            <w:r>
+              <w:rPr>
+                <w:rFonts w:ascii="Times New Roman" w:hAnsi="Times New Roman" w:cs="Times New Roman"/>
+              </w:rPr>
+              <w:t xml:space="preserve">        "name": "</w:t>
+            </w:r>
+            <w:proofErr w:type="spellStart"/>
+            <w:r>
+              <w:rPr>
+                <w:rFonts w:ascii="Times New Roman" w:hAnsi="Times New Roman" w:cs="Times New Roman"/>
+              </w:rPr>
+              <w:t>oneworld</w:t>
+            </w:r>
+            <w:proofErr w:type="spellEnd"/>
+            <w:r>
+              <w:rPr>
+                <w:rFonts w:ascii="Times New Roman" w:hAnsi="Times New Roman" w:cs="Times New Roman"/>
+              </w:rPr>
+              <w:t>"</w:t>
+            </w:r>
+          </w:p>
+          <w:p>
+            <w:pPr>
+              <w:rPr>
+                <w:rFonts w:ascii="Times New Roman" w:hAnsi="Times New Roman" w:cs="Times New Roman"/>
+              </w:rPr>
+            </w:pPr>
+            <w:r>
+              <w:rPr>
+                <w:rFonts w:ascii="Times New Roman" w:hAnsi="Times New Roman" w:cs="Times New Roman"/>
+              </w:rPr>
+              <w:t xml:space="preserve">    }</w:t>
+            </w:r>
+          </w:p>
+          <w:p>
+            <w:pPr>
+              <w:rPr>
+                <w:rFonts w:ascii="Times New Roman" w:hAnsi="Times New Roman" w:cs="Times New Roman"/>
+              </w:rPr>
+            </w:pPr>
+            <w:r>
+              <w:rPr>
+                <w:rFonts w:ascii="Times New Roman" w:hAnsi="Times New Roman" w:cs="Times New Roman"/>
+              </w:rPr>
+              <w:t>]</w:t>
+            </w:r>
+          </w:p>
+        </w:tc>
+      </w:tr>
+      <w:tr>
+        <w:trPr>
+          <w:trHeight w:val="1385"/>
+        </w:trPr>
+        <w:tc>
+          <w:tcPr>
+            <w:tcW w:w="2521" w:type="dxa"/>
+          </w:tcPr>
+          <w:p>
+            <w:pPr>
+              <w:rPr>
+                <w:rFonts w:ascii="Times New Roman" w:hAnsi="Times New Roman" w:cs="Times New Roman"/>
+              </w:rPr>
+            </w:pPr>
+            <w:r>
+              <w:rPr>
+                <w:rFonts w:ascii="Times New Roman" w:hAnsi="Times New Roman" w:cs="Times New Roman"/>
+              </w:rPr>
+              <w:t>/airlines/create</w:t>
+            </w:r>
+          </w:p>
+        </w:tc>
+        <w:tc>
+          <w:tcPr>
+            <w:tcW w:w="1254" w:type="dxa"/>
+          </w:tcPr>
+          <w:p>
+            <w:pPr>
+              <w:rPr>
+                <w:rFonts w:ascii="Times New Roman" w:hAnsi="Times New Roman" w:cs="Times New Roman"/>
+              </w:rPr>
+            </w:pPr>
+            <w:r>
+              <w:rPr>
+                <w:rFonts w:ascii="Times New Roman" w:hAnsi="Times New Roman" w:cs="Times New Roman"/>
+              </w:rPr>
+              <w:t>POST</w:t>
+            </w:r>
+          </w:p>
+        </w:tc>
+        <w:tc>
+          <w:tcPr>
+            <w:tcW w:w="2610" w:type="dxa"/>
+          </w:tcPr>
+          <w:p>
+            <w:pPr>
+              <w:rPr>
+                <w:rFonts w:ascii="Times New Roman" w:hAnsi="Times New Roman" w:cs="Times New Roman"/>
+              </w:rPr>
+            </w:pPr>
+            <w:r>
+              <w:rPr>
+                <w:rFonts w:ascii="Times New Roman" w:hAnsi="Times New Roman" w:cs="Times New Roman"/>
+              </w:rPr>
+              <w:t>{</w:t>
+            </w:r>
+          </w:p>
+          <w:p>
+            <w:pPr>
+              <w:rPr>
+                <w:rFonts w:ascii="Times New Roman" w:hAnsi="Times New Roman" w:cs="Times New Roman"/>
+              </w:rPr>
+            </w:pPr>
+            <w:r>
+              <w:rPr>
+                <w:rFonts w:ascii="Times New Roman" w:hAnsi="Times New Roman" w:cs="Times New Roman"/>
+              </w:rPr>
+              <w:t xml:space="preserve">  “</w:t>
+            </w:r>
+            <w:proofErr w:type="spellStart"/>
+            <w:r>
+              <w:rPr>
+                <w:rFonts w:ascii="Times New Roman" w:hAnsi="Times New Roman" w:cs="Times New Roman"/>
+              </w:rPr>
+              <w:t>name”:”US</w:t>
+            </w:r>
+            <w:proofErr w:type="spellEnd"/>
+            <w:r>
+              <w:rPr>
+                <w:rFonts w:ascii="Times New Roman" w:hAnsi="Times New Roman" w:cs="Times New Roman"/>
+              </w:rPr>
+              <w:t xml:space="preserve"> Airline”</w:t>
+            </w:r>
+          </w:p>
+          <w:p>
+            <w:pPr>
+              <w:rPr>
+                <w:rFonts w:ascii="Times New Roman" w:hAnsi="Times New Roman" w:cs="Times New Roman"/>
+              </w:rPr>
+            </w:pPr>
+            <w:r>
+              <w:rPr>
+                <w:rFonts w:ascii="Times New Roman" w:hAnsi="Times New Roman" w:cs="Times New Roman"/>
+              </w:rPr>
+              <w:t>}</w:t>
+            </w:r>
+          </w:p>
+        </w:tc>
+        <w:tc>
+          <w:tcPr>
+            <w:tcW w:w="2965" w:type="dxa"/>
+          </w:tcPr>
+          <w:p>
+            <w:pPr>
+              <w:rPr>
+                <w:rFonts w:ascii="Times New Roman" w:hAnsi="Times New Roman" w:cs="Times New Roman"/>
+              </w:rPr>
+            </w:pPr>
+            <w:r>
+              <w:rPr>
+                <w:rFonts w:ascii="Times New Roman" w:hAnsi="Times New Roman" w:cs="Times New Roman"/>
+              </w:rPr>
+              <w:t>{</w:t>
+            </w:r>
+          </w:p>
+          <w:p>
+            <w:pPr>
+              <w:rPr>
+                <w:rFonts w:ascii="Times New Roman" w:hAnsi="Times New Roman" w:cs="Times New Roman"/>
+              </w:rPr>
+            </w:pPr>
+            <w:r>
+              <w:rPr>
+                <w:rFonts w:ascii="Times New Roman" w:hAnsi="Times New Roman" w:cs="Times New Roman"/>
+              </w:rPr>
+              <w:t>“id”:10,</w:t>
+            </w:r>
+          </w:p>
+          <w:p>
+            <w:pPr>
+              <w:rPr>
+                <w:rFonts w:ascii="Times New Roman" w:hAnsi="Times New Roman" w:cs="Times New Roman"/>
+              </w:rPr>
+            </w:pPr>
+            <w:r>
+              <w:rPr>
+                <w:rFonts w:ascii="Times New Roman" w:hAnsi="Times New Roman" w:cs="Times New Roman"/>
+              </w:rPr>
+              <w:t>“</w:t>
+            </w:r>
+            <w:proofErr w:type="spellStart"/>
+            <w:r>
+              <w:rPr>
+                <w:rFonts w:ascii="Times New Roman" w:hAnsi="Times New Roman" w:cs="Times New Roman"/>
+              </w:rPr>
+              <w:t>name”:”US</w:t>
+            </w:r>
+            <w:proofErr w:type="spellEnd"/>
+            <w:r>
+              <w:rPr>
+                <w:rFonts w:ascii="Times New Roman" w:hAnsi="Times New Roman" w:cs="Times New Roman"/>
+              </w:rPr>
+              <w:t xml:space="preserve"> Airline”</w:t>
+            </w:r>
+          </w:p>
+          <w:p>
+            <w:pPr>
+              <w:rPr>
+                <w:rFonts w:ascii="Times New Roman" w:hAnsi="Times New Roman" w:cs="Times New Roman"/>
+              </w:rPr>
+            </w:pPr>
+            <w:r>
+              <w:rPr>
+                <w:rFonts w:ascii="Times New Roman" w:hAnsi="Times New Roman" w:cs="Times New Roman"/>
+              </w:rPr>
+              <w:t>}</w:t>
+            </w:r>
+          </w:p>
+        </w:tc>
+      </w:tr>
+      <w:tr>
+        <w:trPr>
+          <w:trHeight w:val="701"/>
+        </w:trPr>
+        <w:tc>
+          <w:tcPr>
+            <w:tcW w:w="2521" w:type="dxa"/>
+          </w:tcPr>
+          <w:p>
+            <w:pPr>
+              <w:rPr>
+                <w:rFonts w:ascii="Times New Roman" w:hAnsi="Times New Roman" w:cs="Times New Roman"/>
+              </w:rPr>
+            </w:pPr>
+            <w:r>
+              <w:rPr>
+                <w:rFonts w:ascii="Times New Roman" w:hAnsi="Times New Roman" w:cs="Times New Roman"/>
+              </w:rPr>
+              <w:t>/airlines/delete/{name}</w:t>
+            </w:r>
+          </w:p>
+        </w:tc>
+        <w:tc>
+          <w:tcPr>
+            <w:tcW w:w="1254" w:type="dxa"/>
+          </w:tcPr>
+          <w:p>
+            <w:pPr>
+              <w:rPr>
+                <w:rFonts w:ascii="Times New Roman" w:hAnsi="Times New Roman" w:cs="Times New Roman"/>
+              </w:rPr>
+            </w:pPr>
+            <w:r>
+              <w:rPr>
+                <w:rFonts w:ascii="Times New Roman" w:hAnsi="Times New Roman" w:cs="Times New Roman"/>
+              </w:rPr>
+              <w:t>DELETE</w:t>
+            </w:r>
+          </w:p>
+        </w:tc>
+        <w:tc>
+          <w:tcPr>
+            <w:tcW w:w="2610" w:type="dxa"/>
+          </w:tcPr>
+          <w:p>
+            <w:pPr>
+              <w:rPr>
+                <w:rFonts w:ascii="Times New Roman" w:hAnsi="Times New Roman" w:cs="Times New Roman"/>
+              </w:rPr>
+            </w:pPr>
+          </w:p>
+        </w:tc>
+        <w:tc>
+          <w:tcPr>
+            <w:tcW w:w="2965" w:type="dxa"/>
+          </w:tcPr>
+          <w:p>
+            <w:pPr>
+              <w:rPr>
+                <w:rFonts w:ascii="Times New Roman" w:hAnsi="Times New Roman" w:cs="Times New Roman"/>
+              </w:rPr>
+            </w:pPr>
+            <w:r>
+              <w:rPr>
+                <w:rFonts w:ascii="Times New Roman" w:hAnsi="Times New Roman" w:cs="Times New Roman"/>
+              </w:rPr>
+              <w:t>NO_CONTENT</w:t>
+            </w:r>
+          </w:p>
+        </w:tc>
+      </w:tr>
+      <w:tr>
+        <w:trPr>
+          <w:trHeight w:val="1007"/>
+        </w:trPr>
+        <w:tc>
+          <w:tcPr>
+            <w:tcW w:w="2521" w:type="dxa"/>
+          </w:tcPr>
+          <w:p>
+            <w:pPr>
+              <w:rPr>
+                <w:rFonts w:ascii="Times New Roman" w:hAnsi="Times New Roman" w:cs="Times New Roman"/>
+              </w:rPr>
+            </w:pPr>
+            <w:r>
+              <w:rPr>
+                <w:rFonts w:ascii="Times New Roman" w:hAnsi="Times New Roman" w:cs="Times New Roman"/>
+              </w:rPr>
+              <w:t>/airlines/delete</w:t>
+            </w:r>
+          </w:p>
+        </w:tc>
+        <w:tc>
+          <w:tcPr>
+            <w:tcW w:w="1254" w:type="dxa"/>
+          </w:tcPr>
+          <w:p>
+            <w:pPr>
+              <w:rPr>
+                <w:rFonts w:ascii="Times New Roman" w:hAnsi="Times New Roman" w:cs="Times New Roman"/>
+              </w:rPr>
+            </w:pPr>
+            <w:r>
+              <w:rPr>
+                <w:rFonts w:ascii="Times New Roman" w:hAnsi="Times New Roman" w:cs="Times New Roman"/>
+              </w:rPr>
+              <w:t>DELETE</w:t>
+            </w:r>
+          </w:p>
+        </w:tc>
+        <w:tc>
+          <w:tcPr>
+            <w:tcW w:w="2610" w:type="dxa"/>
+          </w:tcPr>
+          <w:p>
+            <w:pPr>
+              <w:rPr>
+                <w:rFonts w:ascii="Times New Roman" w:hAnsi="Times New Roman" w:cs="Times New Roman"/>
+              </w:rPr>
+            </w:pPr>
+            <w:r>
+              <w:rPr>
+                <w:rFonts w:ascii="Times New Roman" w:hAnsi="Times New Roman" w:cs="Times New Roman"/>
+              </w:rPr>
+              <w:t>{</w:t>
+            </w:r>
+          </w:p>
+          <w:p>
+            <w:pPr>
+              <w:rPr>
+                <w:rFonts w:ascii="Times New Roman" w:hAnsi="Times New Roman" w:cs="Times New Roman"/>
+              </w:rPr>
+            </w:pPr>
+            <w:r>
+              <w:rPr>
+                <w:rFonts w:ascii="Times New Roman" w:hAnsi="Times New Roman" w:cs="Times New Roman"/>
+              </w:rPr>
+              <w:t>“id”:”51”</w:t>
+            </w:r>
+          </w:p>
+          <w:p>
+            <w:pPr>
+              <w:rPr>
+                <w:rFonts w:ascii="Times New Roman" w:hAnsi="Times New Roman" w:cs="Times New Roman"/>
+              </w:rPr>
+            </w:pPr>
+            <w:r>
+              <w:rPr>
+                <w:rFonts w:ascii="Times New Roman" w:hAnsi="Times New Roman" w:cs="Times New Roman"/>
+              </w:rPr>
+              <w:t>}</w:t>
+            </w:r>
+          </w:p>
+        </w:tc>
+        <w:tc>
+          <w:tcPr>
+            <w:tcW w:w="2965" w:type="dxa"/>
+          </w:tcPr>
+          <w:p>
+            <w:pPr>
+              <w:rPr>
+                <w:rFonts w:ascii="Times New Roman" w:hAnsi="Times New Roman" w:cs="Times New Roman"/>
+              </w:rPr>
+            </w:pPr>
+            <w:r>
+              <w:rPr>
+                <w:rFonts w:ascii="Times New Roman" w:hAnsi="Times New Roman" w:cs="Times New Roman"/>
+              </w:rPr>
+              <w:t>NO_CONTENT</w:t>
+            </w:r>
+          </w:p>
+        </w:tc>
+      </w:tr>
+      <w:tr>
+        <w:trPr>
+          <w:trHeight w:val="1007"/>
+        </w:trPr>
+        <w:tc>
+          <w:tcPr>
+            <w:tcW w:w="2521" w:type="dxa"/>
+          </w:tcPr>
+          <w:p>
+            <w:pPr>
+              <w:rPr>
+                <w:rFonts w:ascii="Times New Roman" w:hAnsi="Times New Roman" w:cs="Times New Roman"/>
+              </w:rPr>
+            </w:pPr>
+            <w:r>
+              <w:rPr>
+                <w:rFonts w:ascii="Times New Roman" w:hAnsi="Times New Roman" w:cs="Times New Roman"/>
+              </w:rPr>
+              <w:t>/airlines/update</w:t>
+            </w:r>
+          </w:p>
+        </w:tc>
+        <w:tc>
+          <w:tcPr>
+            <w:tcW w:w="1254" w:type="dxa"/>
+          </w:tcPr>
+          <w:p>
+            <w:pPr>
+              <w:rPr>
+                <w:rFonts w:ascii="Times New Roman" w:hAnsi="Times New Roman" w:cs="Times New Roman"/>
+              </w:rPr>
+            </w:pPr>
+            <w:r>
+              <w:rPr>
+                <w:rFonts w:ascii="Times New Roman" w:hAnsi="Times New Roman" w:cs="Times New Roman"/>
+              </w:rPr>
+              <w:t>PUT</w:t>
+            </w:r>
+          </w:p>
+        </w:tc>
+        <w:tc>
+          <w:tcPr>
+            <w:tcW w:w="2610" w:type="dxa"/>
+          </w:tcPr>
+          <w:p>
+            <w:pPr>
+              <w:rPr>
+                <w:rFonts w:ascii="Times New Roman" w:hAnsi="Times New Roman" w:cs="Times New Roman"/>
+              </w:rPr>
+            </w:pPr>
+            <w:r>
+              <w:rPr>
+                <w:rFonts w:ascii="Times New Roman" w:hAnsi="Times New Roman" w:cs="Times New Roman"/>
+              </w:rPr>
+              <w:t>{</w:t>
+            </w:r>
+          </w:p>
+          <w:p>
+            <w:pPr>
+              <w:rPr>
+                <w:rFonts w:ascii="Times New Roman" w:hAnsi="Times New Roman" w:cs="Times New Roman"/>
+              </w:rPr>
+            </w:pPr>
+            <w:r>
+              <w:rPr>
+                <w:rFonts w:ascii="Times New Roman" w:hAnsi="Times New Roman" w:cs="Times New Roman"/>
+              </w:rPr>
+              <w:t>“id”:10,</w:t>
+            </w:r>
+          </w:p>
+          <w:p>
+            <w:pPr>
+              <w:rPr>
+                <w:rFonts w:ascii="Times New Roman" w:hAnsi="Times New Roman" w:cs="Times New Roman"/>
+              </w:rPr>
+            </w:pPr>
+            <w:r>
+              <w:rPr>
+                <w:rFonts w:ascii="Times New Roman" w:hAnsi="Times New Roman" w:cs="Times New Roman"/>
+              </w:rPr>
+              <w:t>“</w:t>
+            </w:r>
+            <w:proofErr w:type="spellStart"/>
+            <w:r>
+              <w:rPr>
+                <w:rFonts w:ascii="Times New Roman" w:hAnsi="Times New Roman" w:cs="Times New Roman"/>
+              </w:rPr>
+              <w:t>name”</w:t>
+            </w:r>
+            <w:proofErr w:type="gramStart"/>
+            <w:r>
+              <w:rPr>
+                <w:rFonts w:ascii="Times New Roman" w:hAnsi="Times New Roman" w:cs="Times New Roman"/>
+              </w:rPr>
+              <w:t>:”America</w:t>
+            </w:r>
+            <w:proofErr w:type="spellEnd"/>
+            <w:proofErr w:type="gramEnd"/>
+            <w:r>
+              <w:rPr>
+                <w:rFonts w:ascii="Times New Roman" w:hAnsi="Times New Roman" w:cs="Times New Roman"/>
+              </w:rPr>
+              <w:t xml:space="preserve"> Airline”</w:t>
+            </w:r>
+          </w:p>
+          <w:p>
+            <w:pPr>
+              <w:rPr>
+                <w:rFonts w:ascii="Times New Roman" w:hAnsi="Times New Roman" w:cs="Times New Roman"/>
+              </w:rPr>
+            </w:pPr>
+            <w:r>
+              <w:rPr>
+                <w:rFonts w:ascii="Times New Roman" w:hAnsi="Times New Roman" w:cs="Times New Roman"/>
+              </w:rPr>
+              <w:t>}</w:t>
+            </w:r>
+          </w:p>
+        </w:tc>
+        <w:tc>
+          <w:tcPr>
+            <w:tcW w:w="2965" w:type="dxa"/>
+          </w:tcPr>
+          <w:p>
+            <w:pPr>
+              <w:rPr>
+                <w:rFonts w:ascii="Times New Roman" w:hAnsi="Times New Roman" w:cs="Times New Roman"/>
+              </w:rPr>
+            </w:pPr>
+            <w:r>
+              <w:rPr>
+                <w:rFonts w:ascii="Times New Roman" w:hAnsi="Times New Roman" w:cs="Times New Roman"/>
+              </w:rPr>
+              <w:t>{</w:t>
+            </w:r>
+          </w:p>
+          <w:p>
+            <w:pPr>
+              <w:rPr>
+                <w:rFonts w:ascii="Times New Roman" w:hAnsi="Times New Roman" w:cs="Times New Roman"/>
+              </w:rPr>
+            </w:pPr>
+            <w:r>
+              <w:rPr>
+                <w:rFonts w:ascii="Times New Roman" w:hAnsi="Times New Roman" w:cs="Times New Roman"/>
+              </w:rPr>
+              <w:t>“id”:10,</w:t>
+            </w:r>
+          </w:p>
+          <w:p>
+            <w:pPr>
+              <w:rPr>
+                <w:rFonts w:ascii="Times New Roman" w:hAnsi="Times New Roman" w:cs="Times New Roman"/>
+              </w:rPr>
+            </w:pPr>
+            <w:r>
+              <w:rPr>
+                <w:rFonts w:ascii="Times New Roman" w:hAnsi="Times New Roman" w:cs="Times New Roman"/>
+              </w:rPr>
+              <w:t>“</w:t>
+            </w:r>
+            <w:proofErr w:type="spellStart"/>
+            <w:r>
+              <w:rPr>
+                <w:rFonts w:ascii="Times New Roman" w:hAnsi="Times New Roman" w:cs="Times New Roman"/>
+              </w:rPr>
+              <w:t>name”</w:t>
+            </w:r>
+            <w:proofErr w:type="gramStart"/>
+            <w:r>
+              <w:rPr>
+                <w:rFonts w:ascii="Times New Roman" w:hAnsi="Times New Roman" w:cs="Times New Roman"/>
+              </w:rPr>
+              <w:t>:”America</w:t>
+            </w:r>
+            <w:proofErr w:type="spellEnd"/>
+            <w:proofErr w:type="gramEnd"/>
+            <w:r>
+              <w:rPr>
+                <w:rFonts w:ascii="Times New Roman" w:hAnsi="Times New Roman" w:cs="Times New Roman"/>
+              </w:rPr>
+              <w:t xml:space="preserve"> Airline”</w:t>
+            </w:r>
+          </w:p>
+          <w:p>
+            <w:pPr>
+              <w:rPr>
+                <w:rFonts w:ascii="Times New Roman" w:hAnsi="Times New Roman" w:cs="Times New Roman"/>
+              </w:rPr>
+            </w:pPr>
+            <w:r>
+              <w:rPr>
+                <w:rFonts w:ascii="Times New Roman" w:hAnsi="Times New Roman" w:cs="Times New Roman"/>
+              </w:rPr>
+              <w:t>}</w:t>
+            </w:r>
+          </w:p>
+        </w:tc>
+      </w:tr>
+      <w:tr>
+        <w:trPr>
+          <w:trHeight w:val="1007"/>
+        </w:trPr>
+        <w:tc>
+          <w:tcPr>
+            <w:tcW w:w="2521" w:type="dxa"/>
+          </w:tcPr>
+          <w:p>
+            <w:pPr>
+              <w:rPr>
+                <w:rFonts w:ascii="Times New Roman" w:hAnsi="Times New Roman" w:cs="Times New Roman"/>
+              </w:rPr>
+            </w:pPr>
+            <w:r>
+              <w:rPr>
+                <w:rFonts w:ascii="Times New Roman" w:hAnsi="Times New Roman" w:cs="Times New Roman"/>
+              </w:rPr>
+              <w:lastRenderedPageBreak/>
+              <w:t>/airlines/find</w:t>
+            </w:r>
+          </w:p>
+        </w:tc>
+        <w:tc>
+          <w:tcPr>
+            <w:tcW w:w="1254" w:type="dxa"/>
+          </w:tcPr>
+          <w:p>
+            <w:pPr>
+              <w:rPr>
+                <w:rFonts w:ascii="Times New Roman" w:hAnsi="Times New Roman" w:cs="Times New Roman"/>
+              </w:rPr>
+            </w:pPr>
+            <w:r>
+              <w:rPr>
+                <w:rFonts w:ascii="Times New Roman" w:hAnsi="Times New Roman" w:cs="Times New Roman"/>
+              </w:rPr>
+              <w:t>POST</w:t>
+            </w:r>
+          </w:p>
+        </w:tc>
+        <w:tc>
+          <w:tcPr>
+            <w:tcW w:w="2610" w:type="dxa"/>
+          </w:tcPr>
+          <w:p>
+            <w:pPr>
+              <w:rPr>
+                <w:rFonts w:ascii="Times New Roman" w:hAnsi="Times New Roman" w:cs="Times New Roman"/>
+              </w:rPr>
+            </w:pPr>
+            <w:r>
+              <w:rPr>
+                <w:rFonts w:ascii="Times New Roman" w:hAnsi="Times New Roman" w:cs="Times New Roman"/>
+              </w:rPr>
+              <w:t>{</w:t>
+            </w:r>
+          </w:p>
+          <w:p>
+            <w:pPr>
+              <w:rPr>
+                <w:rFonts w:ascii="Times New Roman" w:hAnsi="Times New Roman" w:cs="Times New Roman"/>
+              </w:rPr>
+            </w:pPr>
+            <w:r>
+              <w:rPr>
+                <w:rFonts w:ascii="Times New Roman" w:hAnsi="Times New Roman" w:cs="Times New Roman"/>
+              </w:rPr>
+              <w:t>“id”: 10</w:t>
+            </w:r>
+          </w:p>
+          <w:p>
+            <w:pPr>
+              <w:rPr>
+                <w:rFonts w:ascii="Times New Roman" w:hAnsi="Times New Roman" w:cs="Times New Roman"/>
+              </w:rPr>
+            </w:pPr>
+            <w:r>
+              <w:rPr>
+                <w:rFonts w:ascii="Times New Roman" w:hAnsi="Times New Roman" w:cs="Times New Roman"/>
+              </w:rPr>
+              <w:t>}</w:t>
+            </w:r>
+          </w:p>
+        </w:tc>
+        <w:tc>
+          <w:tcPr>
+            <w:tcW w:w="2965" w:type="dxa"/>
+          </w:tcPr>
+          <w:p>
+            <w:pPr>
+              <w:rPr>
+                <w:rFonts w:ascii="Times New Roman" w:hAnsi="Times New Roman" w:cs="Times New Roman"/>
+              </w:rPr>
+            </w:pPr>
+            <w:r>
+              <w:rPr>
+                <w:rFonts w:ascii="Times New Roman" w:hAnsi="Times New Roman" w:cs="Times New Roman"/>
+              </w:rPr>
+              <w:t>{</w:t>
+            </w:r>
+          </w:p>
+          <w:p>
+            <w:pPr>
+              <w:rPr>
+                <w:rFonts w:ascii="Times New Roman" w:hAnsi="Times New Roman" w:cs="Times New Roman"/>
+              </w:rPr>
+            </w:pPr>
+            <w:r>
+              <w:rPr>
+                <w:rFonts w:ascii="Times New Roman" w:hAnsi="Times New Roman" w:cs="Times New Roman"/>
+              </w:rPr>
+              <w:t>“id”:10,</w:t>
+            </w:r>
+          </w:p>
+          <w:p>
+            <w:pPr>
+              <w:rPr>
+                <w:rFonts w:ascii="Times New Roman" w:hAnsi="Times New Roman" w:cs="Times New Roman"/>
+              </w:rPr>
+            </w:pPr>
+            <w:r>
+              <w:rPr>
+                <w:rFonts w:ascii="Times New Roman" w:hAnsi="Times New Roman" w:cs="Times New Roman"/>
+              </w:rPr>
+              <w:t>“</w:t>
+            </w:r>
+            <w:proofErr w:type="spellStart"/>
+            <w:r>
+              <w:rPr>
+                <w:rFonts w:ascii="Times New Roman" w:hAnsi="Times New Roman" w:cs="Times New Roman"/>
+              </w:rPr>
+              <w:t>name”</w:t>
+            </w:r>
+            <w:proofErr w:type="gramStart"/>
+            <w:r>
+              <w:rPr>
+                <w:rFonts w:ascii="Times New Roman" w:hAnsi="Times New Roman" w:cs="Times New Roman"/>
+              </w:rPr>
+              <w:t>:”America</w:t>
+            </w:r>
+            <w:proofErr w:type="spellEnd"/>
+            <w:proofErr w:type="gramEnd"/>
+            <w:r>
+              <w:rPr>
+                <w:rFonts w:ascii="Times New Roman" w:hAnsi="Times New Roman" w:cs="Times New Roman"/>
+              </w:rPr>
+              <w:t xml:space="preserve"> Airline”</w:t>
+            </w:r>
+          </w:p>
+          <w:p>
+            <w:pPr>
+              <w:rPr>
+                <w:rFonts w:ascii="Times New Roman" w:hAnsi="Times New Roman" w:cs="Times New Roman"/>
+              </w:rPr>
+            </w:pPr>
+            <w:r>
+              <w:rPr>
+                <w:rFonts w:ascii="Times New Roman" w:hAnsi="Times New Roman" w:cs="Times New Roman"/>
+              </w:rPr>
+              <w:t>}</w:t>
+            </w:r>
+          </w:p>
+        </w:tc>
+      </w:tr>
+      <w:tr>
+        <w:trPr>
+          <w:trHeight w:val="1007"/>
+        </w:trPr>
+        <w:tc>
+          <w:tcPr>
+            <w:tcW w:w="2521" w:type="dxa"/>
+          </w:tcPr>
+          <w:p>
+            <w:pPr>
+              <w:rPr>
+                <w:rFonts w:ascii="Times New Roman" w:hAnsi="Times New Roman" w:cs="Times New Roman"/>
+              </w:rPr>
+            </w:pPr>
+            <w:r>
+              <w:rPr>
+                <w:rFonts w:ascii="Times New Roman" w:hAnsi="Times New Roman" w:cs="Times New Roman"/>
+              </w:rPr>
+              <w:t>/airlines/</w:t>
+            </w:r>
+            <w:proofErr w:type="spellStart"/>
+            <w:r>
+              <w:rPr>
+                <w:rFonts w:ascii="Times New Roman" w:hAnsi="Times New Roman" w:cs="Times New Roman"/>
+              </w:rPr>
+              <w:t>findByName</w:t>
+            </w:r>
+            <w:proofErr w:type="spellEnd"/>
+            <w:r>
+              <w:rPr>
+                <w:rFonts w:ascii="Times New Roman" w:hAnsi="Times New Roman" w:cs="Times New Roman"/>
+              </w:rPr>
+              <w:t>/{name}</w:t>
+            </w:r>
+          </w:p>
+        </w:tc>
+        <w:tc>
+          <w:tcPr>
+            <w:tcW w:w="1254" w:type="dxa"/>
+          </w:tcPr>
+          <w:p>
+            <w:pPr>
+              <w:rPr>
+                <w:rFonts w:ascii="Times New Roman" w:hAnsi="Times New Roman" w:cs="Times New Roman"/>
+              </w:rPr>
+            </w:pPr>
+            <w:r>
+              <w:rPr>
+                <w:rFonts w:ascii="Times New Roman" w:hAnsi="Times New Roman" w:cs="Times New Roman"/>
+              </w:rPr>
+              <w:t>GET</w:t>
+            </w:r>
+          </w:p>
+        </w:tc>
+        <w:tc>
+          <w:tcPr>
+            <w:tcW w:w="2610" w:type="dxa"/>
+          </w:tcPr>
+          <w:p>
+            <w:pPr>
+              <w:rPr>
+                <w:rFonts w:ascii="Times New Roman" w:hAnsi="Times New Roman" w:cs="Times New Roman"/>
+              </w:rPr>
+            </w:pPr>
+          </w:p>
+        </w:tc>
+        <w:tc>
+          <w:tcPr>
+            <w:tcW w:w="2965" w:type="dxa"/>
+          </w:tcPr>
+          <w:p>
+            <w:pPr>
+              <w:rPr>
+                <w:rFonts w:ascii="Times New Roman" w:hAnsi="Times New Roman" w:cs="Times New Roman"/>
+              </w:rPr>
+            </w:pPr>
+            <w:r>
+              <w:rPr>
+                <w:rFonts w:ascii="Times New Roman" w:hAnsi="Times New Roman" w:cs="Times New Roman"/>
+              </w:rPr>
+              <w:t>{</w:t>
+            </w:r>
+          </w:p>
+          <w:p>
+            <w:pPr>
+              <w:rPr>
+                <w:rFonts w:ascii="Times New Roman" w:hAnsi="Times New Roman" w:cs="Times New Roman"/>
+              </w:rPr>
+            </w:pPr>
+            <w:r>
+              <w:rPr>
+                <w:rFonts w:ascii="Times New Roman" w:hAnsi="Times New Roman" w:cs="Times New Roman"/>
+              </w:rPr>
+              <w:t>“id”:10,</w:t>
+            </w:r>
+          </w:p>
+          <w:p>
+            <w:pPr>
+              <w:rPr>
+                <w:rFonts w:ascii="Times New Roman" w:hAnsi="Times New Roman" w:cs="Times New Roman"/>
+              </w:rPr>
+            </w:pPr>
+            <w:r>
+              <w:rPr>
+                <w:rFonts w:ascii="Times New Roman" w:hAnsi="Times New Roman" w:cs="Times New Roman"/>
+              </w:rPr>
+              <w:t>“</w:t>
+            </w:r>
+            <w:proofErr w:type="spellStart"/>
+            <w:r>
+              <w:rPr>
+                <w:rFonts w:ascii="Times New Roman" w:hAnsi="Times New Roman" w:cs="Times New Roman"/>
+              </w:rPr>
+              <w:t>name”</w:t>
+            </w:r>
+            <w:proofErr w:type="gramStart"/>
+            <w:r>
+              <w:rPr>
+                <w:rFonts w:ascii="Times New Roman" w:hAnsi="Times New Roman" w:cs="Times New Roman"/>
+              </w:rPr>
+              <w:t>:”America</w:t>
+            </w:r>
+            <w:proofErr w:type="spellEnd"/>
+            <w:proofErr w:type="gramEnd"/>
+            <w:r>
+              <w:rPr>
+                <w:rFonts w:ascii="Times New Roman" w:hAnsi="Times New Roman" w:cs="Times New Roman"/>
+              </w:rPr>
+              <w:t xml:space="preserve"> Airline”</w:t>
+            </w:r>
+          </w:p>
+          <w:p>
+            <w:pPr>
+              <w:rPr>
+                <w:rFonts w:ascii="Times New Roman" w:hAnsi="Times New Roman" w:cs="Times New Roman"/>
+              </w:rPr>
+            </w:pPr>
+            <w:r>
+              <w:rPr>
+                <w:rFonts w:ascii="Times New Roman" w:hAnsi="Times New Roman" w:cs="Times New Roman"/>
+              </w:rPr>
+              <w:t>}</w:t>
+            </w:r>
+          </w:p>
+        </w:tc>
+      </w:tr>
+      <w:tr>
+        <w:trPr>
+          <w:trHeight w:val="1007"/>
+        </w:trPr>
+        <w:tc>
+          <w:tcPr>
+            <w:tcW w:w="2521" w:type="dxa"/>
+          </w:tcPr>
+          <w:p>
+            <w:pPr>
+              <w:rPr>
+                <w:rFonts w:ascii="Times New Roman" w:hAnsi="Times New Roman" w:cs="Times New Roman"/>
+              </w:rPr>
+            </w:pPr>
+            <w:r>
+              <w:rPr>
+                <w:rFonts w:ascii="Times New Roman" w:hAnsi="Times New Roman" w:cs="Times New Roman"/>
+              </w:rPr>
+              <w:t>/airlines/</w:t>
+            </w:r>
+            <w:proofErr w:type="spellStart"/>
+            <w:r>
+              <w:rPr>
+                <w:rFonts w:ascii="Times New Roman" w:hAnsi="Times New Roman" w:cs="Times New Roman"/>
+              </w:rPr>
+              <w:t>findByFlight</w:t>
+            </w:r>
+            <w:proofErr w:type="spellEnd"/>
+          </w:p>
+        </w:tc>
+        <w:tc>
+          <w:tcPr>
+            <w:tcW w:w="1254" w:type="dxa"/>
+          </w:tcPr>
+          <w:p>
+            <w:pPr>
+              <w:rPr>
+                <w:rFonts w:ascii="Times New Roman" w:hAnsi="Times New Roman" w:cs="Times New Roman"/>
+              </w:rPr>
+            </w:pPr>
+            <w:r>
+              <w:rPr>
+                <w:rFonts w:ascii="Times New Roman" w:hAnsi="Times New Roman" w:cs="Times New Roman"/>
+              </w:rPr>
+              <w:t>POST</w:t>
+            </w:r>
+          </w:p>
+        </w:tc>
+        <w:tc>
+          <w:tcPr>
+            <w:tcW w:w="2610" w:type="dxa"/>
+          </w:tcPr>
+          <w:p>
+            <w:pPr>
+              <w:rPr>
+                <w:rFonts w:ascii="Times New Roman" w:hAnsi="Times New Roman" w:cs="Times New Roman"/>
+              </w:rPr>
+            </w:pPr>
+            <w:r>
+              <w:rPr>
+                <w:rFonts w:ascii="Times New Roman" w:hAnsi="Times New Roman" w:cs="Times New Roman"/>
+              </w:rPr>
+              <w:t>{</w:t>
+            </w:r>
+          </w:p>
+          <w:p>
+            <w:pPr>
+              <w:rPr>
+                <w:rFonts w:ascii="Times New Roman" w:hAnsi="Times New Roman" w:cs="Times New Roman"/>
+              </w:rPr>
+            </w:pPr>
+            <w:r>
+              <w:rPr>
+                <w:rFonts w:ascii="Times New Roman" w:hAnsi="Times New Roman" w:cs="Times New Roman"/>
+              </w:rPr>
+              <w:tab/>
+              <w:t>"airline": {</w:t>
+            </w:r>
+          </w:p>
+          <w:p>
+            <w:pPr>
+              <w:rPr>
+                <w:rFonts w:ascii="Times New Roman" w:hAnsi="Times New Roman" w:cs="Times New Roman"/>
+              </w:rPr>
+            </w:pPr>
+            <w:r>
+              <w:rPr>
+                <w:rFonts w:ascii="Times New Roman" w:hAnsi="Times New Roman" w:cs="Times New Roman"/>
+              </w:rPr>
+              <w:tab/>
+            </w:r>
+            <w:r>
+              <w:rPr>
+                <w:rFonts w:ascii="Times New Roman" w:hAnsi="Times New Roman" w:cs="Times New Roman"/>
+              </w:rPr>
+              <w:tab/>
+              <w:t>"id": 17,</w:t>
+            </w:r>
+          </w:p>
+          <w:p>
+            <w:pPr>
+              <w:rPr>
+                <w:rFonts w:ascii="Times New Roman" w:hAnsi="Times New Roman" w:cs="Times New Roman"/>
+              </w:rPr>
+            </w:pPr>
+            <w:r>
+              <w:rPr>
+                <w:rFonts w:ascii="Times New Roman" w:hAnsi="Times New Roman" w:cs="Times New Roman"/>
+              </w:rPr>
+              <w:tab/>
+            </w:r>
+            <w:r>
+              <w:rPr>
+                <w:rFonts w:ascii="Times New Roman" w:hAnsi="Times New Roman" w:cs="Times New Roman"/>
+              </w:rPr>
+              <w:tab/>
+              <w:t>"name": "North Star"</w:t>
+            </w:r>
+          </w:p>
+          <w:p>
+            <w:pPr>
+              <w:rPr>
+                <w:rFonts w:ascii="Times New Roman" w:hAnsi="Times New Roman" w:cs="Times New Roman"/>
+              </w:rPr>
+            </w:pPr>
+            <w:r>
+              <w:rPr>
+                <w:rFonts w:ascii="Times New Roman" w:hAnsi="Times New Roman" w:cs="Times New Roman"/>
+              </w:rPr>
+              <w:tab/>
+              <w:t>},</w:t>
+            </w:r>
+          </w:p>
+          <w:p>
+            <w:pPr>
+              <w:rPr>
+                <w:rFonts w:ascii="Times New Roman" w:hAnsi="Times New Roman" w:cs="Times New Roman"/>
+              </w:rPr>
+            </w:pPr>
+            <w:r>
+              <w:rPr>
+                <w:rFonts w:ascii="Times New Roman" w:hAnsi="Times New Roman" w:cs="Times New Roman"/>
+              </w:rPr>
+              <w:tab/>
+              <w:t>"airplane": {</w:t>
+            </w:r>
+          </w:p>
+          <w:p>
+            <w:pPr>
+              <w:rPr>
+                <w:rFonts w:ascii="Times New Roman" w:hAnsi="Times New Roman" w:cs="Times New Roman"/>
+              </w:rPr>
+            </w:pPr>
+            <w:r>
+              <w:rPr>
+                <w:rFonts w:ascii="Times New Roman" w:hAnsi="Times New Roman" w:cs="Times New Roman"/>
+              </w:rPr>
+              <w:tab/>
+            </w:r>
+            <w:r>
+              <w:rPr>
+                <w:rFonts w:ascii="Times New Roman" w:hAnsi="Times New Roman" w:cs="Times New Roman"/>
+              </w:rPr>
+              <w:tab/>
+              <w:t>"capacity": 519,</w:t>
+            </w:r>
+          </w:p>
+          <w:p>
+            <w:pPr>
+              <w:rPr>
+                <w:rFonts w:ascii="Times New Roman" w:hAnsi="Times New Roman" w:cs="Times New Roman"/>
+              </w:rPr>
+            </w:pPr>
+            <w:r>
+              <w:rPr>
+                <w:rFonts w:ascii="Times New Roman" w:hAnsi="Times New Roman" w:cs="Times New Roman"/>
+              </w:rPr>
+              <w:tab/>
+            </w:r>
+            <w:r>
+              <w:rPr>
+                <w:rFonts w:ascii="Times New Roman" w:hAnsi="Times New Roman" w:cs="Times New Roman"/>
+              </w:rPr>
+              <w:tab/>
+              <w:t>"id": 18,</w:t>
+            </w:r>
+          </w:p>
+          <w:p>
+            <w:pPr>
+              <w:rPr>
+                <w:rFonts w:ascii="Times New Roman" w:hAnsi="Times New Roman" w:cs="Times New Roman"/>
+              </w:rPr>
+            </w:pPr>
+            <w:r>
+              <w:rPr>
+                <w:rFonts w:ascii="Times New Roman" w:hAnsi="Times New Roman" w:cs="Times New Roman"/>
+              </w:rPr>
+              <w:tab/>
+            </w:r>
+            <w:r>
+              <w:rPr>
+                <w:rFonts w:ascii="Times New Roman" w:hAnsi="Times New Roman" w:cs="Times New Roman"/>
+              </w:rPr>
+              <w:tab/>
+              <w:t>"model": "A380",</w:t>
+            </w:r>
+          </w:p>
+          <w:p>
+            <w:pPr>
+              <w:rPr>
+                <w:rFonts w:ascii="Times New Roman" w:hAnsi="Times New Roman" w:cs="Times New Roman"/>
+              </w:rPr>
+            </w:pPr>
+            <w:r>
+              <w:rPr>
+                <w:rFonts w:ascii="Times New Roman" w:hAnsi="Times New Roman" w:cs="Times New Roman"/>
+              </w:rPr>
+              <w:tab/>
+            </w:r>
+            <w:r>
+              <w:rPr>
+                <w:rFonts w:ascii="Times New Roman" w:hAnsi="Times New Roman" w:cs="Times New Roman"/>
+              </w:rPr>
+              <w:tab/>
+              <w:t>"</w:t>
+            </w:r>
+            <w:proofErr w:type="spellStart"/>
+            <w:r>
+              <w:rPr>
+                <w:rFonts w:ascii="Times New Roman" w:hAnsi="Times New Roman" w:cs="Times New Roman"/>
+              </w:rPr>
+              <w:t>serialnr</w:t>
+            </w:r>
+            <w:proofErr w:type="spellEnd"/>
+            <w:r>
+              <w:rPr>
+                <w:rFonts w:ascii="Times New Roman" w:hAnsi="Times New Roman" w:cs="Times New Roman"/>
+              </w:rPr>
+              <w:t>": "34512"</w:t>
+            </w:r>
+          </w:p>
+          <w:p>
+            <w:pPr>
+              <w:rPr>
+                <w:rFonts w:ascii="Times New Roman" w:hAnsi="Times New Roman" w:cs="Times New Roman"/>
+              </w:rPr>
+            </w:pPr>
+            <w:r>
+              <w:rPr>
+                <w:rFonts w:ascii="Times New Roman" w:hAnsi="Times New Roman" w:cs="Times New Roman"/>
+              </w:rPr>
+              <w:tab/>
+              <w:t>},</w:t>
+            </w:r>
+          </w:p>
+          <w:p>
+            <w:pPr>
+              <w:rPr>
+                <w:rFonts w:ascii="Times New Roman" w:hAnsi="Times New Roman" w:cs="Times New Roman"/>
+              </w:rPr>
+            </w:pPr>
+            <w:r>
+              <w:rPr>
+                <w:rFonts w:ascii="Times New Roman" w:hAnsi="Times New Roman" w:cs="Times New Roman"/>
+              </w:rPr>
+              <w:tab/>
+              <w:t>"</w:t>
+            </w:r>
+            <w:proofErr w:type="spellStart"/>
+            <w:r>
+              <w:rPr>
+                <w:rFonts w:ascii="Times New Roman" w:hAnsi="Times New Roman" w:cs="Times New Roman"/>
+              </w:rPr>
+              <w:t>arrivalDate</w:t>
+            </w:r>
+            <w:proofErr w:type="spellEnd"/>
+            <w:r>
+              <w:rPr>
+                <w:rFonts w:ascii="Times New Roman" w:hAnsi="Times New Roman" w:cs="Times New Roman"/>
+              </w:rPr>
+              <w:t>": "6/25/15",</w:t>
+            </w:r>
+          </w:p>
+          <w:p>
+            <w:pPr>
+              <w:rPr>
+                <w:rFonts w:ascii="Times New Roman" w:hAnsi="Times New Roman" w:cs="Times New Roman"/>
+              </w:rPr>
+            </w:pPr>
+            <w:r>
+              <w:rPr>
+                <w:rFonts w:ascii="Times New Roman" w:hAnsi="Times New Roman" w:cs="Times New Roman"/>
+              </w:rPr>
+              <w:tab/>
+              <w:t>"</w:t>
+            </w:r>
+            <w:proofErr w:type="spellStart"/>
+            <w:r>
+              <w:rPr>
+                <w:rFonts w:ascii="Times New Roman" w:hAnsi="Times New Roman" w:cs="Times New Roman"/>
+              </w:rPr>
+              <w:t>arrivalTime</w:t>
+            </w:r>
+            <w:proofErr w:type="spellEnd"/>
+            <w:r>
+              <w:rPr>
+                <w:rFonts w:ascii="Times New Roman" w:hAnsi="Times New Roman" w:cs="Times New Roman"/>
+              </w:rPr>
+              <w:t>": "5:45 AM",</w:t>
+            </w:r>
+          </w:p>
+          <w:p>
+            <w:pPr>
+              <w:rPr>
+                <w:rFonts w:ascii="Times New Roman" w:hAnsi="Times New Roman" w:cs="Times New Roman"/>
+              </w:rPr>
+            </w:pPr>
+            <w:r>
+              <w:rPr>
+                <w:rFonts w:ascii="Times New Roman" w:hAnsi="Times New Roman" w:cs="Times New Roman"/>
+              </w:rPr>
+              <w:tab/>
+              <w:t>"</w:t>
+            </w:r>
+            <w:proofErr w:type="spellStart"/>
+            <w:r>
+              <w:rPr>
+                <w:rFonts w:ascii="Times New Roman" w:hAnsi="Times New Roman" w:cs="Times New Roman"/>
+              </w:rPr>
+              <w:t>departureDate</w:t>
+            </w:r>
+            <w:proofErr w:type="spellEnd"/>
+            <w:r>
+              <w:rPr>
+                <w:rFonts w:ascii="Times New Roman" w:hAnsi="Times New Roman" w:cs="Times New Roman"/>
+              </w:rPr>
+              <w:t>": "8/6/09",</w:t>
+            </w:r>
+          </w:p>
+          <w:p>
+            <w:pPr>
+              <w:rPr>
+                <w:rFonts w:ascii="Times New Roman" w:hAnsi="Times New Roman" w:cs="Times New Roman"/>
+              </w:rPr>
+            </w:pPr>
+            <w:r>
+              <w:rPr>
+                <w:rFonts w:ascii="Times New Roman" w:hAnsi="Times New Roman" w:cs="Times New Roman"/>
+              </w:rPr>
+              <w:tab/>
+              <w:t>"</w:t>
+            </w:r>
+            <w:proofErr w:type="spellStart"/>
+            <w:r>
+              <w:rPr>
+                <w:rFonts w:ascii="Times New Roman" w:hAnsi="Times New Roman" w:cs="Times New Roman"/>
+              </w:rPr>
+              <w:t>departureTime</w:t>
+            </w:r>
+            <w:proofErr w:type="spellEnd"/>
+            <w:r>
+              <w:rPr>
+                <w:rFonts w:ascii="Times New Roman" w:hAnsi="Times New Roman" w:cs="Times New Roman"/>
+              </w:rPr>
+              <w:t>": "2:30 PM",</w:t>
+            </w:r>
+          </w:p>
+          <w:p>
+            <w:pPr>
+              <w:rPr>
+                <w:rFonts w:ascii="Times New Roman" w:hAnsi="Times New Roman" w:cs="Times New Roman"/>
+              </w:rPr>
+            </w:pPr>
+            <w:r>
+              <w:rPr>
+                <w:rFonts w:ascii="Times New Roman" w:hAnsi="Times New Roman" w:cs="Times New Roman"/>
+              </w:rPr>
+              <w:tab/>
+              <w:t>"destination": {</w:t>
+            </w:r>
+          </w:p>
+          <w:p>
+            <w:pPr>
+              <w:rPr>
+                <w:rFonts w:ascii="Times New Roman" w:hAnsi="Times New Roman" w:cs="Times New Roman"/>
+              </w:rPr>
+            </w:pPr>
+            <w:r>
+              <w:rPr>
+                <w:rFonts w:ascii="Times New Roman" w:hAnsi="Times New Roman" w:cs="Times New Roman"/>
+              </w:rPr>
+              <w:tab/>
+            </w:r>
+            <w:r>
+              <w:rPr>
+                <w:rFonts w:ascii="Times New Roman" w:hAnsi="Times New Roman" w:cs="Times New Roman"/>
+              </w:rPr>
+              <w:tab/>
+              <w:t>"</w:t>
+            </w:r>
+            <w:proofErr w:type="spellStart"/>
+            <w:r>
+              <w:rPr>
+                <w:rFonts w:ascii="Times New Roman" w:hAnsi="Times New Roman" w:cs="Times New Roman"/>
+              </w:rPr>
+              <w:t>airportcode</w:t>
+            </w:r>
+            <w:proofErr w:type="spellEnd"/>
+            <w:r>
+              <w:rPr>
+                <w:rFonts w:ascii="Times New Roman" w:hAnsi="Times New Roman" w:cs="Times New Roman"/>
+              </w:rPr>
+              <w:t>": "FRA",</w:t>
+            </w:r>
+          </w:p>
+          <w:p>
+            <w:pPr>
+              <w:rPr>
+                <w:rFonts w:ascii="Times New Roman" w:hAnsi="Times New Roman" w:cs="Times New Roman"/>
+              </w:rPr>
+            </w:pPr>
+            <w:r>
+              <w:rPr>
+                <w:rFonts w:ascii="Times New Roman" w:hAnsi="Times New Roman" w:cs="Times New Roman"/>
+              </w:rPr>
+              <w:tab/>
+            </w:r>
+            <w:r>
+              <w:rPr>
+                <w:rFonts w:ascii="Times New Roman" w:hAnsi="Times New Roman" w:cs="Times New Roman"/>
+              </w:rPr>
+              <w:tab/>
+              <w:t>"city": "Frankfurt",</w:t>
+            </w:r>
+          </w:p>
+          <w:p>
+            <w:pPr>
+              <w:rPr>
+                <w:rFonts w:ascii="Times New Roman" w:hAnsi="Times New Roman" w:cs="Times New Roman"/>
+              </w:rPr>
+            </w:pPr>
+            <w:r>
+              <w:rPr>
+                <w:rFonts w:ascii="Times New Roman" w:hAnsi="Times New Roman" w:cs="Times New Roman"/>
+              </w:rPr>
+              <w:tab/>
+            </w:r>
+            <w:r>
+              <w:rPr>
+                <w:rFonts w:ascii="Times New Roman" w:hAnsi="Times New Roman" w:cs="Times New Roman"/>
+              </w:rPr>
+              <w:tab/>
+              <w:t>"country": "Germany",</w:t>
+            </w:r>
+          </w:p>
+          <w:p>
+            <w:pPr>
+              <w:rPr>
+                <w:rFonts w:ascii="Times New Roman" w:hAnsi="Times New Roman" w:cs="Times New Roman"/>
+              </w:rPr>
+            </w:pPr>
+            <w:r>
+              <w:rPr>
+                <w:rFonts w:ascii="Times New Roman" w:hAnsi="Times New Roman" w:cs="Times New Roman"/>
+              </w:rPr>
+              <w:tab/>
+            </w:r>
+            <w:r>
+              <w:rPr>
+                <w:rFonts w:ascii="Times New Roman" w:hAnsi="Times New Roman" w:cs="Times New Roman"/>
+              </w:rPr>
+              <w:tab/>
+              <w:t>"id": 19,</w:t>
+            </w:r>
+          </w:p>
+          <w:p>
+            <w:pPr>
+              <w:rPr>
+                <w:rFonts w:ascii="Times New Roman" w:hAnsi="Times New Roman" w:cs="Times New Roman"/>
+              </w:rPr>
+            </w:pPr>
+            <w:r>
+              <w:rPr>
+                <w:rFonts w:ascii="Times New Roman" w:hAnsi="Times New Roman" w:cs="Times New Roman"/>
+              </w:rPr>
+              <w:lastRenderedPageBreak/>
+              <w:tab/>
+            </w:r>
+            <w:r>
+              <w:rPr>
+                <w:rFonts w:ascii="Times New Roman" w:hAnsi="Times New Roman" w:cs="Times New Roman"/>
+              </w:rPr>
+              <w:tab/>
+              <w:t>"name": "Frankfurt International Airport"</w:t>
+            </w:r>
+          </w:p>
+          <w:p>
+            <w:pPr>
+              <w:rPr>
+                <w:rFonts w:ascii="Times New Roman" w:hAnsi="Times New Roman" w:cs="Times New Roman"/>
+              </w:rPr>
+            </w:pPr>
+            <w:r>
+              <w:rPr>
+                <w:rFonts w:ascii="Times New Roman" w:hAnsi="Times New Roman" w:cs="Times New Roman"/>
+              </w:rPr>
+              <w:tab/>
+              <w:t>},</w:t>
+            </w:r>
+          </w:p>
+          <w:p>
+            <w:pPr>
+              <w:rPr>
+                <w:rFonts w:ascii="Times New Roman" w:hAnsi="Times New Roman" w:cs="Times New Roman"/>
+              </w:rPr>
+            </w:pPr>
+            <w:r>
+              <w:rPr>
+                <w:rFonts w:ascii="Times New Roman" w:hAnsi="Times New Roman" w:cs="Times New Roman"/>
+              </w:rPr>
+              <w:tab/>
+              <w:t>"</w:t>
+            </w:r>
+            <w:proofErr w:type="spellStart"/>
+            <w:r>
+              <w:rPr>
+                <w:rFonts w:ascii="Times New Roman" w:hAnsi="Times New Roman" w:cs="Times New Roman"/>
+              </w:rPr>
+              <w:t>flightnr</w:t>
+            </w:r>
+            <w:proofErr w:type="spellEnd"/>
+            <w:r>
+              <w:rPr>
+                <w:rFonts w:ascii="Times New Roman" w:hAnsi="Times New Roman" w:cs="Times New Roman"/>
+              </w:rPr>
+              <w:t>": "UA 944",</w:t>
+            </w:r>
+          </w:p>
+          <w:p>
+            <w:pPr>
+              <w:rPr>
+                <w:rFonts w:ascii="Times New Roman" w:hAnsi="Times New Roman" w:cs="Times New Roman"/>
+              </w:rPr>
+            </w:pPr>
+            <w:r>
+              <w:rPr>
+                <w:rFonts w:ascii="Times New Roman" w:hAnsi="Times New Roman" w:cs="Times New Roman"/>
+              </w:rPr>
+              <w:tab/>
+              <w:t>"id": 16,</w:t>
+            </w:r>
+          </w:p>
+          <w:p>
+            <w:pPr>
+              <w:rPr>
+                <w:rFonts w:ascii="Times New Roman" w:hAnsi="Times New Roman" w:cs="Times New Roman"/>
+              </w:rPr>
+            </w:pPr>
+            <w:r>
+              <w:rPr>
+                <w:rFonts w:ascii="Times New Roman" w:hAnsi="Times New Roman" w:cs="Times New Roman"/>
+              </w:rPr>
+              <w:tab/>
+              <w:t>"origin": {</w:t>
+            </w:r>
+          </w:p>
+          <w:p>
+            <w:pPr>
+              <w:rPr>
+                <w:rFonts w:ascii="Times New Roman" w:hAnsi="Times New Roman" w:cs="Times New Roman"/>
+              </w:rPr>
+            </w:pPr>
+            <w:r>
+              <w:rPr>
+                <w:rFonts w:ascii="Times New Roman" w:hAnsi="Times New Roman" w:cs="Times New Roman"/>
+              </w:rPr>
+              <w:tab/>
+            </w:r>
+            <w:r>
+              <w:rPr>
+                <w:rFonts w:ascii="Times New Roman" w:hAnsi="Times New Roman" w:cs="Times New Roman"/>
+              </w:rPr>
+              <w:tab/>
+              <w:t>"</w:t>
+            </w:r>
+            <w:proofErr w:type="spellStart"/>
+            <w:r>
+              <w:rPr>
+                <w:rFonts w:ascii="Times New Roman" w:hAnsi="Times New Roman" w:cs="Times New Roman"/>
+              </w:rPr>
+              <w:t>airportcode</w:t>
+            </w:r>
+            <w:proofErr w:type="spellEnd"/>
+            <w:r>
+              <w:rPr>
+                <w:rFonts w:ascii="Times New Roman" w:hAnsi="Times New Roman" w:cs="Times New Roman"/>
+              </w:rPr>
+              <w:t>": "ORD",</w:t>
+            </w:r>
+          </w:p>
+          <w:p>
+            <w:pPr>
+              <w:rPr>
+                <w:rFonts w:ascii="Times New Roman" w:hAnsi="Times New Roman" w:cs="Times New Roman"/>
+              </w:rPr>
+            </w:pPr>
+            <w:r>
+              <w:rPr>
+                <w:rFonts w:ascii="Times New Roman" w:hAnsi="Times New Roman" w:cs="Times New Roman"/>
+              </w:rPr>
+              <w:tab/>
+            </w:r>
+            <w:r>
+              <w:rPr>
+                <w:rFonts w:ascii="Times New Roman" w:hAnsi="Times New Roman" w:cs="Times New Roman"/>
+              </w:rPr>
+              <w:tab/>
+              <w:t>"city": "Chicago",</w:t>
+            </w:r>
+          </w:p>
+          <w:p>
+            <w:pPr>
+              <w:rPr>
+                <w:rFonts w:ascii="Times New Roman" w:hAnsi="Times New Roman" w:cs="Times New Roman"/>
+              </w:rPr>
+            </w:pPr>
+            <w:r>
+              <w:rPr>
+                <w:rFonts w:ascii="Times New Roman" w:hAnsi="Times New Roman" w:cs="Times New Roman"/>
+              </w:rPr>
+              <w:tab/>
+            </w:r>
+            <w:r>
+              <w:rPr>
+                <w:rFonts w:ascii="Times New Roman" w:hAnsi="Times New Roman" w:cs="Times New Roman"/>
+              </w:rPr>
+              <w:tab/>
+              <w:t>"country": "USA",</w:t>
+            </w:r>
+          </w:p>
+          <w:p>
+            <w:pPr>
+              <w:rPr>
+                <w:rFonts w:ascii="Times New Roman" w:hAnsi="Times New Roman" w:cs="Times New Roman"/>
+              </w:rPr>
+            </w:pPr>
+            <w:r>
+              <w:rPr>
+                <w:rFonts w:ascii="Times New Roman" w:hAnsi="Times New Roman" w:cs="Times New Roman"/>
+              </w:rPr>
+              <w:tab/>
+            </w:r>
+            <w:r>
+              <w:rPr>
+                <w:rFonts w:ascii="Times New Roman" w:hAnsi="Times New Roman" w:cs="Times New Roman"/>
+              </w:rPr>
+              <w:tab/>
+              <w:t>"id": 20,</w:t>
+            </w:r>
+          </w:p>
+          <w:p>
+            <w:pPr>
+              <w:rPr>
+                <w:rFonts w:ascii="Times New Roman" w:hAnsi="Times New Roman" w:cs="Times New Roman"/>
+              </w:rPr>
+            </w:pPr>
+            <w:r>
+              <w:rPr>
+                <w:rFonts w:ascii="Times New Roman" w:hAnsi="Times New Roman" w:cs="Times New Roman"/>
+              </w:rPr>
+              <w:tab/>
+            </w:r>
+            <w:r>
+              <w:rPr>
+                <w:rFonts w:ascii="Times New Roman" w:hAnsi="Times New Roman" w:cs="Times New Roman"/>
+              </w:rPr>
+              <w:tab/>
+              <w:t xml:space="preserve">"name": "Chicago </w:t>
+            </w:r>
+            <w:proofErr w:type="spellStart"/>
+            <w:r>
+              <w:rPr>
+                <w:rFonts w:ascii="Times New Roman" w:hAnsi="Times New Roman" w:cs="Times New Roman"/>
+              </w:rPr>
+              <w:t>O'hare</w:t>
+            </w:r>
+            <w:proofErr w:type="spellEnd"/>
+            <w:r>
+              <w:rPr>
+                <w:rFonts w:ascii="Times New Roman" w:hAnsi="Times New Roman" w:cs="Times New Roman"/>
+              </w:rPr>
+              <w:t xml:space="preserve"> International"</w:t>
+            </w:r>
+          </w:p>
+          <w:p>
+            <w:pPr>
+              <w:rPr>
+                <w:rFonts w:ascii="Times New Roman" w:hAnsi="Times New Roman" w:cs="Times New Roman"/>
+              </w:rPr>
+            </w:pPr>
+            <w:r>
+              <w:rPr>
+                <w:rFonts w:ascii="Times New Roman" w:hAnsi="Times New Roman" w:cs="Times New Roman"/>
+              </w:rPr>
+              <w:tab/>
+              <w:t>}</w:t>
+            </w:r>
+          </w:p>
+          <w:p>
+            <w:pPr>
+              <w:rPr>
+                <w:rFonts w:ascii="Times New Roman" w:hAnsi="Times New Roman" w:cs="Times New Roman"/>
+              </w:rPr>
+            </w:pPr>
+            <w:r>
+              <w:rPr>
+                <w:rFonts w:ascii="Times New Roman" w:hAnsi="Times New Roman" w:cs="Times New Roman"/>
+              </w:rPr>
+              <w:t>}</w:t>
+            </w:r>
+          </w:p>
+        </w:tc>
+        <w:tc>
+          <w:tcPr>
+            <w:tcW w:w="2965" w:type="dxa"/>
+          </w:tcPr>
+          <w:p>
+            <w:pPr>
+              <w:rPr>
+                <w:rFonts w:ascii="Times New Roman" w:hAnsi="Times New Roman" w:cs="Times New Roman"/>
+              </w:rPr>
+            </w:pPr>
+            <w:r>
+              <w:rPr>
+                <w:rFonts w:ascii="Times New Roman" w:hAnsi="Times New Roman" w:cs="Times New Roman"/>
+              </w:rPr>
+              <w:lastRenderedPageBreak/>
+              <w:t>[</w:t>
+            </w:r>
+          </w:p>
+          <w:p>
+            <w:pPr>
+              <w:rPr>
+                <w:rFonts w:ascii="Times New Roman" w:hAnsi="Times New Roman" w:cs="Times New Roman"/>
+              </w:rPr>
+            </w:pPr>
+            <w:r>
+              <w:rPr>
+                <w:rFonts w:ascii="Times New Roman" w:hAnsi="Times New Roman" w:cs="Times New Roman"/>
+              </w:rPr>
+              <w:t xml:space="preserve">    {</w:t>
+            </w:r>
+          </w:p>
+          <w:p>
+            <w:pPr>
+              <w:rPr>
+                <w:rFonts w:ascii="Times New Roman" w:hAnsi="Times New Roman" w:cs="Times New Roman"/>
+              </w:rPr>
+            </w:pPr>
+            <w:r>
+              <w:rPr>
+                <w:rFonts w:ascii="Times New Roman" w:hAnsi="Times New Roman" w:cs="Times New Roman"/>
+              </w:rPr>
+              <w:t xml:space="preserve">        "id": 17,</w:t>
+            </w:r>
+          </w:p>
+          <w:p>
+            <w:pPr>
+              <w:rPr>
+                <w:rFonts w:ascii="Times New Roman" w:hAnsi="Times New Roman" w:cs="Times New Roman"/>
+              </w:rPr>
+            </w:pPr>
+            <w:r>
+              <w:rPr>
+                <w:rFonts w:ascii="Times New Roman" w:hAnsi="Times New Roman" w:cs="Times New Roman"/>
+              </w:rPr>
+              <w:t xml:space="preserve">        "name": "North Star"</w:t>
+            </w:r>
+          </w:p>
+          <w:p>
+            <w:pPr>
+              <w:rPr>
+                <w:rFonts w:ascii="Times New Roman" w:hAnsi="Times New Roman" w:cs="Times New Roman"/>
+              </w:rPr>
+            </w:pPr>
+            <w:r>
+              <w:rPr>
+                <w:rFonts w:ascii="Times New Roman" w:hAnsi="Times New Roman" w:cs="Times New Roman"/>
+              </w:rPr>
+              <w:t xml:space="preserve">    }</w:t>
+            </w:r>
+          </w:p>
+          <w:p>
+            <w:pPr>
+              <w:rPr>
+                <w:rFonts w:ascii="Times New Roman" w:hAnsi="Times New Roman" w:cs="Times New Roman"/>
+              </w:rPr>
+            </w:pPr>
+            <w:r>
+              <w:rPr>
+                <w:rFonts w:ascii="Times New Roman" w:hAnsi="Times New Roman" w:cs="Times New Roman"/>
+              </w:rPr>
+              <w:t>]</w:t>
+            </w:r>
+          </w:p>
+        </w:tc>
+      </w:tr>
+    </w:tbl>
+    <w:p>
+      <w:pPr>
+        <w:rPr>
+          <w:rFonts w:ascii="Times New Roman" w:hAnsi="Times New Roman" w:cs="Times New Roman"/>
+        </w:rPr>
+      </w:pPr>
+    </w:p>
+    <w:p>
+      <w:pPr>
+        <w:rPr>
+          <w:rFonts w:ascii="Times New Roman" w:hAnsi="Times New Roman" w:cs="Times New Roman"/>
+        </w:rPr>
+      </w:pPr>
+    </w:p>
+    <w:p>
+      <w:pPr>
+        <w:rPr>
+          <w:rFonts w:ascii="Times New Roman" w:hAnsi="Times New Roman" w:cs="Times New Roman"/>
+          <w:sz w:val="32"/>
+          <w:szCs w:val="32"/>
+        </w:rPr>
+      </w:pPr>
+      <w:r>
+        <w:rPr>
+          <w:rFonts w:ascii="Times New Roman" w:hAnsi="Times New Roman" w:cs="Times New Roman"/>
+          <w:sz w:val="32"/>
+          <w:szCs w:val="32"/>
+        </w:rPr>
+        <w:t>Airplanes</w:t>
+      </w:r>
+    </w:p>
+    <w:tbl>
+      <w:tblPr>
+        <w:tblStyle w:val="TableGrid"/>
+        <w:tblW w:w="0" w:type="auto"/>
+        <w:tblLook w:val="04A0" w:firstRow="1" w:lastRow="0" w:firstColumn="1" w:lastColumn="0" w:noHBand="0" w:noVBand="1"/>
+      </w:tblPr>
+      <w:tblGrid>
+        <w:gridCol w:w="4232"/>
+        <w:gridCol w:w="1051"/>
+        <w:gridCol w:w="2300"/>
+        <w:gridCol w:w="1767"/>
+      </w:tblGrid>
+      <w:tr>
+        <w:tc>
+          <w:tcPr>
+            <w:tcW w:w="3479" w:type="dxa"/>
+          </w:tcPr>
+          <w:p>
+            <w:pPr>
+              <w:rPr>
+                <w:rFonts w:ascii="Times New Roman" w:hAnsi="Times New Roman" w:cs="Times New Roman"/>
+              </w:rPr>
+            </w:pPr>
+            <w:r>
+              <w:rPr>
+                <w:rFonts w:ascii="Times New Roman" w:hAnsi="Times New Roman" w:cs="Times New Roman"/>
+              </w:rPr>
+              <w:t>Path</w:t>
+            </w:r>
+          </w:p>
+        </w:tc>
+        <w:tc>
+          <w:tcPr>
+            <w:tcW w:w="1625" w:type="dxa"/>
+          </w:tcPr>
+          <w:p>
+            <w:pPr>
+              <w:rPr>
+                <w:rFonts w:ascii="Times New Roman" w:hAnsi="Times New Roman" w:cs="Times New Roman"/>
+              </w:rPr>
+            </w:pPr>
+            <w:r>
+              <w:rPr>
+                <w:rFonts w:ascii="Times New Roman" w:hAnsi="Times New Roman" w:cs="Times New Roman"/>
+              </w:rPr>
+              <w:t>Operation</w:t>
+            </w:r>
+          </w:p>
+        </w:tc>
+        <w:tc>
+          <w:tcPr>
+            <w:tcW w:w="2123" w:type="dxa"/>
+          </w:tcPr>
+          <w:p>
+            <w:pPr>
+              <w:rPr>
+                <w:rFonts w:ascii="Times New Roman" w:hAnsi="Times New Roman" w:cs="Times New Roman"/>
+              </w:rPr>
+            </w:pPr>
+            <w:r>
+              <w:rPr>
+                <w:rFonts w:ascii="Times New Roman" w:hAnsi="Times New Roman" w:cs="Times New Roman"/>
+              </w:rPr>
+              <w:t>Input</w:t>
+            </w:r>
+          </w:p>
+        </w:tc>
+        <w:tc>
+          <w:tcPr>
+            <w:tcW w:w="2123" w:type="dxa"/>
+          </w:tcPr>
+          <w:p>
+            <w:pPr>
+              <w:rPr>
+                <w:rFonts w:ascii="Times New Roman" w:hAnsi="Times New Roman" w:cs="Times New Roman"/>
+              </w:rPr>
+            </w:pPr>
+            <w:r>
+              <w:rPr>
+                <w:rFonts w:ascii="Times New Roman" w:hAnsi="Times New Roman" w:cs="Times New Roman"/>
+              </w:rPr>
+              <w:t>Output</w:t>
+            </w:r>
+          </w:p>
+        </w:tc>
+      </w:tr>
+      <w:tr>
+        <w:trPr>
+          <w:trHeight w:val="314"/>
+        </w:trPr>
+        <w:tc>
+          <w:tcPr>
+            <w:tcW w:w="3479" w:type="dxa"/>
+          </w:tcPr>
+          <w:p>
+            <w:pPr>
+              <w:rPr>
+                <w:rFonts w:ascii="Times New Roman" w:hAnsi="Times New Roman" w:cs="Times New Roman"/>
+              </w:rPr>
+            </w:pPr>
+            <w:r>
+              <w:rPr>
+                <w:rFonts w:ascii="Times New Roman" w:hAnsi="Times New Roman" w:cs="Times New Roman"/>
+              </w:rPr>
+              <w:t>/airplanes</w:t>
+            </w:r>
+          </w:p>
+        </w:tc>
+        <w:tc>
+          <w:tcPr>
+            <w:tcW w:w="1625" w:type="dxa"/>
+          </w:tcPr>
+          <w:p>
+            <w:pPr>
+              <w:rPr>
+                <w:rFonts w:ascii="Times New Roman" w:hAnsi="Times New Roman" w:cs="Times New Roman"/>
+              </w:rPr>
+            </w:pPr>
+            <w:r>
+              <w:rPr>
+                <w:rFonts w:ascii="Times New Roman" w:hAnsi="Times New Roman" w:cs="Times New Roman"/>
+              </w:rPr>
+              <w:t>GET</w:t>
+            </w:r>
+          </w:p>
+        </w:tc>
+        <w:tc>
+          <w:tcPr>
+            <w:tcW w:w="2123" w:type="dxa"/>
+          </w:tcPr>
+          <w:p>
+            <w:pPr>
+              <w:rPr>
+                <w:rFonts w:ascii="Times New Roman" w:hAnsi="Times New Roman" w:cs="Times New Roman"/>
+              </w:rPr>
+            </w:pPr>
+          </w:p>
+        </w:tc>
+        <w:tc>
+          <w:tcPr>
+            <w:tcW w:w="2123" w:type="dxa"/>
+          </w:tcPr>
+          <w:p>
+            <w:pPr>
+              <w:rPr>
+                <w:rFonts w:ascii="Times New Roman" w:hAnsi="Times New Roman" w:cs="Times New Roman"/>
+              </w:rPr>
+            </w:pPr>
+            <w:r>
+              <w:rPr>
+                <w:rFonts w:ascii="Times New Roman" w:hAnsi="Times New Roman" w:cs="Times New Roman"/>
+              </w:rPr>
+              <w:t>[</w:t>
+            </w:r>
+          </w:p>
+          <w:p>
+            <w:pPr>
+              <w:rPr>
+                <w:rFonts w:ascii="Times New Roman" w:hAnsi="Times New Roman" w:cs="Times New Roman"/>
+              </w:rPr>
+            </w:pPr>
+            <w:r>
+              <w:rPr>
+                <w:rFonts w:ascii="Times New Roman" w:hAnsi="Times New Roman" w:cs="Times New Roman"/>
+              </w:rPr>
+              <w:t xml:space="preserve">    {</w:t>
+            </w:r>
+          </w:p>
+          <w:p>
+            <w:pPr>
+              <w:rPr>
+                <w:rFonts w:ascii="Times New Roman" w:hAnsi="Times New Roman" w:cs="Times New Roman"/>
+              </w:rPr>
+            </w:pPr>
+            <w:r>
+              <w:rPr>
+                <w:rFonts w:ascii="Times New Roman" w:hAnsi="Times New Roman" w:cs="Times New Roman"/>
+              </w:rPr>
+              <w:t xml:space="preserve">        "capacity": 519,</w:t>
+            </w:r>
+          </w:p>
+          <w:p>
+            <w:pPr>
+              <w:rPr>
+                <w:rFonts w:ascii="Times New Roman" w:hAnsi="Times New Roman" w:cs="Times New Roman"/>
+              </w:rPr>
+            </w:pPr>
+            <w:r>
+              <w:rPr>
+                <w:rFonts w:ascii="Times New Roman" w:hAnsi="Times New Roman" w:cs="Times New Roman"/>
+              </w:rPr>
+              <w:t xml:space="preserve">        "id": 3,</w:t>
+            </w:r>
+          </w:p>
+          <w:p>
+            <w:pPr>
+              <w:rPr>
+                <w:rFonts w:ascii="Times New Roman" w:hAnsi="Times New Roman" w:cs="Times New Roman"/>
+              </w:rPr>
+            </w:pPr>
+            <w:r>
+              <w:rPr>
+                <w:rFonts w:ascii="Times New Roman" w:hAnsi="Times New Roman" w:cs="Times New Roman"/>
+              </w:rPr>
+              <w:t xml:space="preserve">        "model": "A380",</w:t>
+            </w:r>
+          </w:p>
+          <w:p>
+            <w:pPr>
+              <w:rPr>
+                <w:rFonts w:ascii="Times New Roman" w:hAnsi="Times New Roman" w:cs="Times New Roman"/>
+              </w:rPr>
+            </w:pPr>
+            <w:r>
+              <w:rPr>
+                <w:rFonts w:ascii="Times New Roman" w:hAnsi="Times New Roman" w:cs="Times New Roman"/>
+              </w:rPr>
+              <w:t xml:space="preserve">        "</w:t>
+            </w:r>
+            <w:proofErr w:type="spellStart"/>
+            <w:r>
+              <w:rPr>
+                <w:rFonts w:ascii="Times New Roman" w:hAnsi="Times New Roman" w:cs="Times New Roman"/>
+              </w:rPr>
+              <w:t>serialnr</w:t>
+            </w:r>
+            <w:proofErr w:type="spellEnd"/>
+            <w:r>
+              <w:rPr>
+                <w:rFonts w:ascii="Times New Roman" w:hAnsi="Times New Roman" w:cs="Times New Roman"/>
+              </w:rPr>
+              <w:t>": "12345"</w:t>
+            </w:r>
+          </w:p>
+          <w:p>
+            <w:pPr>
+              <w:rPr>
+                <w:rFonts w:ascii="Times New Roman" w:hAnsi="Times New Roman" w:cs="Times New Roman"/>
+              </w:rPr>
+            </w:pPr>
+            <w:r>
+              <w:rPr>
+                <w:rFonts w:ascii="Times New Roman" w:hAnsi="Times New Roman" w:cs="Times New Roman"/>
+              </w:rPr>
+              <w:t xml:space="preserve">    },</w:t>
+            </w:r>
+          </w:p>
+          <w:p>
+            <w:pPr>
+              <w:rPr>
+                <w:rFonts w:ascii="Times New Roman" w:hAnsi="Times New Roman" w:cs="Times New Roman"/>
+              </w:rPr>
+            </w:pPr>
+            <w:r>
+              <w:rPr>
+                <w:rFonts w:ascii="Times New Roman" w:hAnsi="Times New Roman" w:cs="Times New Roman"/>
+              </w:rPr>
+              <w:t xml:space="preserve">    {</w:t>
+            </w:r>
+          </w:p>
+          <w:p>
+            <w:pPr>
+              <w:rPr>
+                <w:rFonts w:ascii="Times New Roman" w:hAnsi="Times New Roman" w:cs="Times New Roman"/>
+              </w:rPr>
+            </w:pPr>
+            <w:r>
+              <w:rPr>
+                <w:rFonts w:ascii="Times New Roman" w:hAnsi="Times New Roman" w:cs="Times New Roman"/>
+              </w:rPr>
+              <w:t xml:space="preserve">        "capacity": 416,</w:t>
+            </w:r>
+          </w:p>
+          <w:p>
+            <w:pPr>
+              <w:rPr>
+                <w:rFonts w:ascii="Times New Roman" w:hAnsi="Times New Roman" w:cs="Times New Roman"/>
+              </w:rPr>
+            </w:pPr>
+            <w:r>
+              <w:rPr>
+                <w:rFonts w:ascii="Times New Roman" w:hAnsi="Times New Roman" w:cs="Times New Roman"/>
+              </w:rPr>
+              <w:t xml:space="preserve">        "id": 7,</w:t>
+            </w:r>
+          </w:p>
+          <w:p>
+            <w:pPr>
+              <w:rPr>
+                <w:rFonts w:ascii="Times New Roman" w:hAnsi="Times New Roman" w:cs="Times New Roman"/>
+              </w:rPr>
+            </w:pPr>
+            <w:r>
+              <w:rPr>
+                <w:rFonts w:ascii="Times New Roman" w:hAnsi="Times New Roman" w:cs="Times New Roman"/>
+              </w:rPr>
+              <w:t xml:space="preserve">        "model": "747",</w:t>
+            </w:r>
+          </w:p>
+          <w:p>
+            <w:pPr>
+              <w:rPr>
+                <w:rFonts w:ascii="Times New Roman" w:hAnsi="Times New Roman" w:cs="Times New Roman"/>
+              </w:rPr>
+            </w:pPr>
+            <w:r>
+              <w:rPr>
+                <w:rFonts w:ascii="Times New Roman" w:hAnsi="Times New Roman" w:cs="Times New Roman"/>
+              </w:rPr>
+              <w:t xml:space="preserve">        "</w:t>
+            </w:r>
+            <w:proofErr w:type="spellStart"/>
+            <w:r>
+              <w:rPr>
+                <w:rFonts w:ascii="Times New Roman" w:hAnsi="Times New Roman" w:cs="Times New Roman"/>
+              </w:rPr>
+              <w:t>serialnr</w:t>
+            </w:r>
+            <w:proofErr w:type="spellEnd"/>
+            <w:r>
+              <w:rPr>
+                <w:rFonts w:ascii="Times New Roman" w:hAnsi="Times New Roman" w:cs="Times New Roman"/>
+              </w:rPr>
+              <w:t>": "54321"</w:t>
+            </w:r>
+          </w:p>
+          <w:p>
+            <w:pPr>
+              <w:rPr>
+                <w:rFonts w:ascii="Times New Roman" w:hAnsi="Times New Roman" w:cs="Times New Roman"/>
+              </w:rPr>
+            </w:pPr>
+            <w:r>
+              <w:rPr>
+                <w:rFonts w:ascii="Times New Roman" w:hAnsi="Times New Roman" w:cs="Times New Roman"/>
+              </w:rPr>
+              <w:t xml:space="preserve">    }</w:t>
+            </w:r>
+          </w:p>
+          <w:p>
+            <w:pPr>
+              <w:rPr>
+                <w:rFonts w:ascii="Times New Roman" w:hAnsi="Times New Roman" w:cs="Times New Roman"/>
+              </w:rPr>
+            </w:pPr>
+            <w:r>
+              <w:rPr>
+                <w:rFonts w:ascii="Times New Roman" w:hAnsi="Times New Roman" w:cs="Times New Roman"/>
+              </w:rPr>
+              <w:lastRenderedPageBreak/>
+              <w:t>]</w:t>
+            </w:r>
+          </w:p>
+        </w:tc>
+      </w:tr>
+      <w:tr>
+        <w:trPr>
+          <w:trHeight w:val="323"/>
+        </w:trPr>
+        <w:tc>
+          <w:tcPr>
+            <w:tcW w:w="3479" w:type="dxa"/>
+          </w:tcPr>
+          <w:p>
+            <w:pPr>
+              <w:rPr>
+                <w:rFonts w:ascii="Times New Roman" w:hAnsi="Times New Roman" w:cs="Times New Roman"/>
+              </w:rPr>
+            </w:pPr>
+            <w:r>
+              <w:rPr>
+                <w:rFonts w:ascii="Times New Roman" w:hAnsi="Times New Roman" w:cs="Times New Roman"/>
+              </w:rPr>
+              <w:lastRenderedPageBreak/>
+              <w:t>/airplanes/create</w:t>
+            </w:r>
+          </w:p>
+        </w:tc>
+        <w:tc>
+          <w:tcPr>
+            <w:tcW w:w="1625" w:type="dxa"/>
+          </w:tcPr>
+          <w:p>
+            <w:pPr>
+              <w:rPr>
+                <w:rFonts w:ascii="Times New Roman" w:hAnsi="Times New Roman" w:cs="Times New Roman"/>
+              </w:rPr>
+            </w:pPr>
+            <w:r>
+              <w:rPr>
+                <w:rFonts w:ascii="Times New Roman" w:hAnsi="Times New Roman" w:cs="Times New Roman"/>
+              </w:rPr>
+              <w:t>POST</w:t>
+            </w:r>
+          </w:p>
+        </w:tc>
+        <w:tc>
+          <w:tcPr>
+            <w:tcW w:w="2123" w:type="dxa"/>
+          </w:tcPr>
+          <w:p>
+            <w:pPr>
+              <w:rPr>
+                <w:rFonts w:ascii="Times New Roman" w:hAnsi="Times New Roman" w:cs="Times New Roman"/>
+              </w:rPr>
+            </w:pPr>
+            <w:r>
+              <w:rPr>
+                <w:rFonts w:ascii="Times New Roman" w:hAnsi="Times New Roman" w:cs="Times New Roman"/>
+              </w:rPr>
+              <w:t>{</w:t>
+            </w:r>
+          </w:p>
+          <w:p>
+            <w:pPr>
+              <w:rPr>
+                <w:rFonts w:ascii="Times New Roman" w:hAnsi="Times New Roman" w:cs="Times New Roman"/>
+              </w:rPr>
+            </w:pPr>
+            <w:r>
+              <w:rPr>
+                <w:rFonts w:ascii="Times New Roman" w:hAnsi="Times New Roman" w:cs="Times New Roman"/>
+              </w:rPr>
+              <w:tab/>
+              <w:t>"model": "A898",</w:t>
+            </w:r>
+          </w:p>
+          <w:p>
+            <w:pPr>
+              <w:rPr>
+                <w:rFonts w:ascii="Times New Roman" w:hAnsi="Times New Roman" w:cs="Times New Roman"/>
+              </w:rPr>
+            </w:pPr>
+            <w:r>
+              <w:rPr>
+                <w:rFonts w:ascii="Times New Roman" w:hAnsi="Times New Roman" w:cs="Times New Roman"/>
+              </w:rPr>
+              <w:tab/>
+              <w:t>"</w:t>
+            </w:r>
+            <w:proofErr w:type="spellStart"/>
+            <w:r>
+              <w:rPr>
+                <w:rFonts w:ascii="Times New Roman" w:hAnsi="Times New Roman" w:cs="Times New Roman"/>
+              </w:rPr>
+              <w:t>serialnr</w:t>
+            </w:r>
+            <w:proofErr w:type="spellEnd"/>
+            <w:r>
+              <w:rPr>
+                <w:rFonts w:ascii="Times New Roman" w:hAnsi="Times New Roman" w:cs="Times New Roman"/>
+              </w:rPr>
+              <w:t>": "6666",</w:t>
+            </w:r>
+          </w:p>
+          <w:p>
+            <w:pPr>
+              <w:rPr>
+                <w:rFonts w:ascii="Times New Roman" w:hAnsi="Times New Roman" w:cs="Times New Roman"/>
+              </w:rPr>
+            </w:pPr>
+            <w:r>
+              <w:rPr>
+                <w:rFonts w:ascii="Times New Roman" w:hAnsi="Times New Roman" w:cs="Times New Roman"/>
+              </w:rPr>
+              <w:tab/>
+              <w:t>"capacity": 501</w:t>
+            </w:r>
+          </w:p>
+          <w:p>
+            <w:pPr>
+              <w:rPr>
+                <w:rFonts w:ascii="Times New Roman" w:hAnsi="Times New Roman" w:cs="Times New Roman"/>
+              </w:rPr>
+            </w:pPr>
+            <w:r>
+              <w:rPr>
+                <w:rFonts w:ascii="Times New Roman" w:hAnsi="Times New Roman" w:cs="Times New Roman"/>
+              </w:rPr>
+              <w:t>}</w:t>
+            </w:r>
+          </w:p>
+        </w:tc>
+        <w:tc>
+          <w:tcPr>
+            <w:tcW w:w="2123" w:type="dxa"/>
+          </w:tcPr>
+          <w:p>
+            <w:pPr>
+              <w:rPr>
+                <w:rFonts w:ascii="Times New Roman" w:hAnsi="Times New Roman" w:cs="Times New Roman"/>
+              </w:rPr>
+            </w:pPr>
+          </w:p>
+        </w:tc>
+      </w:tr>
+      <w:tr>
+        <w:tc>
+          <w:tcPr>
+            <w:tcW w:w="3479" w:type="dxa"/>
+          </w:tcPr>
+          <w:p>
+            <w:pPr>
+              <w:rPr>
+                <w:rFonts w:ascii="Times New Roman" w:hAnsi="Times New Roman" w:cs="Times New Roman"/>
+              </w:rPr>
+            </w:pPr>
+            <w:r>
+              <w:rPr>
+                <w:rFonts w:ascii="Times New Roman" w:hAnsi="Times New Roman" w:cs="Times New Roman"/>
+              </w:rPr>
+              <w:t>/airplanes/delete/{</w:t>
+            </w:r>
+            <w:proofErr w:type="spellStart"/>
+            <w:r>
+              <w:rPr>
+                <w:rFonts w:ascii="Times New Roman" w:hAnsi="Times New Roman" w:cs="Times New Roman"/>
+              </w:rPr>
+              <w:t>serialNumber</w:t>
+            </w:r>
+            <w:proofErr w:type="spellEnd"/>
+            <w:r>
+              <w:rPr>
+                <w:rFonts w:ascii="Times New Roman" w:hAnsi="Times New Roman" w:cs="Times New Roman"/>
+              </w:rPr>
+              <w:t>}</w:t>
+            </w:r>
+          </w:p>
+        </w:tc>
+        <w:tc>
+          <w:tcPr>
+            <w:tcW w:w="1625" w:type="dxa"/>
+          </w:tcPr>
+          <w:p>
+            <w:pPr>
+              <w:rPr>
+                <w:rFonts w:ascii="Times New Roman" w:hAnsi="Times New Roman" w:cs="Times New Roman"/>
+              </w:rPr>
+            </w:pPr>
+            <w:r>
+              <w:rPr>
+                <w:rFonts w:ascii="Times New Roman" w:hAnsi="Times New Roman" w:cs="Times New Roman"/>
+              </w:rPr>
+              <w:t>DELETE</w:t>
+            </w:r>
+          </w:p>
+        </w:tc>
+        <w:tc>
+          <w:tcPr>
+            <w:tcW w:w="2123" w:type="dxa"/>
+          </w:tcPr>
+          <w:p>
+            <w:pPr>
+              <w:rPr>
+                <w:rFonts w:ascii="Times New Roman" w:hAnsi="Times New Roman" w:cs="Times New Roman"/>
+              </w:rPr>
+            </w:pPr>
+          </w:p>
+        </w:tc>
+        <w:tc>
+          <w:tcPr>
+            <w:tcW w:w="2123" w:type="dxa"/>
+          </w:tcPr>
+          <w:p>
+            <w:pPr>
+              <w:rPr>
+                <w:rFonts w:ascii="Times New Roman" w:hAnsi="Times New Roman" w:cs="Times New Roman"/>
+              </w:rPr>
+            </w:pPr>
+            <w:r>
+              <w:rPr>
+                <w:rFonts w:ascii="Times New Roman" w:hAnsi="Times New Roman" w:cs="Times New Roman"/>
+              </w:rPr>
+              <w:t>NO_CONTENT</w:t>
+            </w:r>
+          </w:p>
+        </w:tc>
+      </w:tr>
+      <w:tr>
+        <w:tc>
+          <w:tcPr>
+            <w:tcW w:w="3479" w:type="dxa"/>
+          </w:tcPr>
+          <w:p>
+            <w:pPr>
+              <w:rPr>
+                <w:rFonts w:ascii="Times New Roman" w:hAnsi="Times New Roman" w:cs="Times New Roman"/>
+              </w:rPr>
+            </w:pPr>
+            <w:r>
+              <w:rPr>
+                <w:rFonts w:ascii="Times New Roman" w:hAnsi="Times New Roman" w:cs="Times New Roman"/>
+              </w:rPr>
+              <w:t>/airplanes/delete</w:t>
+            </w:r>
+          </w:p>
+        </w:tc>
+        <w:tc>
+          <w:tcPr>
+            <w:tcW w:w="1625" w:type="dxa"/>
+          </w:tcPr>
+          <w:p>
+            <w:pPr>
+              <w:rPr>
+                <w:rFonts w:ascii="Times New Roman" w:hAnsi="Times New Roman" w:cs="Times New Roman"/>
+              </w:rPr>
+            </w:pPr>
+            <w:r>
+              <w:rPr>
+                <w:rFonts w:ascii="Times New Roman" w:hAnsi="Times New Roman" w:cs="Times New Roman"/>
+              </w:rPr>
+              <w:t>DELETE</w:t>
+            </w:r>
+          </w:p>
+        </w:tc>
+        <w:tc>
+          <w:tcPr>
+            <w:tcW w:w="2123" w:type="dxa"/>
+          </w:tcPr>
+          <w:p>
+            <w:pPr>
+              <w:rPr>
+                <w:rFonts w:ascii="Times New Roman" w:hAnsi="Times New Roman" w:cs="Times New Roman"/>
+              </w:rPr>
+            </w:pPr>
+            <w:r>
+              <w:rPr>
+                <w:rFonts w:ascii="Times New Roman" w:hAnsi="Times New Roman" w:cs="Times New Roman"/>
+              </w:rPr>
+              <w:t>{</w:t>
+            </w:r>
+          </w:p>
+          <w:p>
+            <w:pPr>
+              <w:rPr>
+                <w:rFonts w:ascii="Times New Roman" w:hAnsi="Times New Roman" w:cs="Times New Roman"/>
+              </w:rPr>
+            </w:pPr>
+            <w:r>
+              <w:rPr>
+                <w:rFonts w:ascii="Times New Roman" w:hAnsi="Times New Roman" w:cs="Times New Roman"/>
+              </w:rPr>
+              <w:t xml:space="preserve">             “id”:101,</w:t>
+            </w:r>
+          </w:p>
+          <w:p>
+            <w:pPr>
+              <w:rPr>
+                <w:rFonts w:ascii="Times New Roman" w:hAnsi="Times New Roman" w:cs="Times New Roman"/>
+              </w:rPr>
+            </w:pPr>
+            <w:r>
+              <w:rPr>
+                <w:rFonts w:ascii="Times New Roman" w:hAnsi="Times New Roman" w:cs="Times New Roman"/>
+              </w:rPr>
+              <w:tab/>
+              <w:t>"model": "A898",</w:t>
+            </w:r>
+          </w:p>
+          <w:p>
+            <w:pPr>
+              <w:rPr>
+                <w:rFonts w:ascii="Times New Roman" w:hAnsi="Times New Roman" w:cs="Times New Roman"/>
+              </w:rPr>
+            </w:pPr>
+            <w:r>
+              <w:rPr>
+                <w:rFonts w:ascii="Times New Roman" w:hAnsi="Times New Roman" w:cs="Times New Roman"/>
+              </w:rPr>
+              <w:tab/>
+              <w:t>"</w:t>
+            </w:r>
+            <w:proofErr w:type="spellStart"/>
+            <w:r>
+              <w:rPr>
+                <w:rFonts w:ascii="Times New Roman" w:hAnsi="Times New Roman" w:cs="Times New Roman"/>
+              </w:rPr>
+              <w:t>serialnr</w:t>
+            </w:r>
+            <w:proofErr w:type="spellEnd"/>
+            <w:r>
+              <w:rPr>
+                <w:rFonts w:ascii="Times New Roman" w:hAnsi="Times New Roman" w:cs="Times New Roman"/>
+              </w:rPr>
+              <w:t>": "6666",</w:t>
+            </w:r>
+          </w:p>
+          <w:p>
+            <w:pPr>
+              <w:rPr>
+                <w:rFonts w:ascii="Times New Roman" w:hAnsi="Times New Roman" w:cs="Times New Roman"/>
+              </w:rPr>
+            </w:pPr>
+            <w:r>
+              <w:rPr>
+                <w:rFonts w:ascii="Times New Roman" w:hAnsi="Times New Roman" w:cs="Times New Roman"/>
+              </w:rPr>
+              <w:tab/>
+              <w:t>"capacity": 501</w:t>
+            </w:r>
+          </w:p>
+          <w:p>
+            <w:pPr>
+              <w:rPr>
+                <w:rFonts w:ascii="Times New Roman" w:hAnsi="Times New Roman" w:cs="Times New Roman"/>
+              </w:rPr>
+            </w:pPr>
+            <w:r>
+              <w:rPr>
+                <w:rFonts w:ascii="Times New Roman" w:hAnsi="Times New Roman" w:cs="Times New Roman"/>
+              </w:rPr>
+              <w:t>}</w:t>
+            </w:r>
+          </w:p>
+        </w:tc>
+        <w:tc>
+          <w:tcPr>
+            <w:tcW w:w="2123" w:type="dxa"/>
+          </w:tcPr>
+          <w:p>
+            <w:pPr>
+              <w:rPr>
+                <w:rFonts w:ascii="Times New Roman" w:hAnsi="Times New Roman" w:cs="Times New Roman"/>
+              </w:rPr>
+            </w:pPr>
+            <w:r>
+              <w:rPr>
+                <w:rFonts w:ascii="Times New Roman" w:hAnsi="Times New Roman" w:cs="Times New Roman"/>
+              </w:rPr>
+              <w:t>NO_CONTENT</w:t>
+            </w:r>
+          </w:p>
+        </w:tc>
+      </w:tr>
+      <w:tr>
+        <w:tc>
+          <w:tcPr>
+            <w:tcW w:w="3479" w:type="dxa"/>
+          </w:tcPr>
+          <w:p>
+            <w:pPr>
+              <w:rPr>
+                <w:rFonts w:ascii="Times New Roman" w:hAnsi="Times New Roman" w:cs="Times New Roman"/>
+              </w:rPr>
+            </w:pPr>
+            <w:r>
+              <w:rPr>
+                <w:rFonts w:ascii="Times New Roman" w:hAnsi="Times New Roman" w:cs="Times New Roman"/>
+              </w:rPr>
+              <w:t>/airplanes/update</w:t>
+            </w:r>
+          </w:p>
+        </w:tc>
+        <w:tc>
+          <w:tcPr>
+            <w:tcW w:w="1625" w:type="dxa"/>
+          </w:tcPr>
+          <w:p>
+            <w:pPr>
+              <w:rPr>
+                <w:rFonts w:ascii="Times New Roman" w:hAnsi="Times New Roman" w:cs="Times New Roman"/>
+              </w:rPr>
+            </w:pPr>
+            <w:r>
+              <w:rPr>
+                <w:rFonts w:ascii="Times New Roman" w:hAnsi="Times New Roman" w:cs="Times New Roman"/>
+              </w:rPr>
+              <w:t>PUT</w:t>
+            </w:r>
+          </w:p>
+        </w:tc>
+        <w:tc>
+          <w:tcPr>
+            <w:tcW w:w="2123" w:type="dxa"/>
+          </w:tcPr>
+          <w:p>
+            <w:pPr>
+              <w:rPr>
+                <w:rFonts w:ascii="Times New Roman" w:hAnsi="Times New Roman" w:cs="Times New Roman"/>
+              </w:rPr>
+            </w:pPr>
+            <w:r>
+              <w:rPr>
+                <w:rFonts w:ascii="Times New Roman" w:hAnsi="Times New Roman" w:cs="Times New Roman"/>
+              </w:rPr>
+              <w:t>{</w:t>
+            </w:r>
+          </w:p>
+          <w:p>
+            <w:pPr>
+              <w:rPr>
+                <w:rFonts w:ascii="Times New Roman" w:hAnsi="Times New Roman" w:cs="Times New Roman"/>
+              </w:rPr>
+            </w:pPr>
+            <w:r>
+              <w:rPr>
+                <w:rFonts w:ascii="Times New Roman" w:hAnsi="Times New Roman" w:cs="Times New Roman"/>
+              </w:rPr>
+              <w:t xml:space="preserve">             “id”:101,</w:t>
+            </w:r>
+          </w:p>
+          <w:p>
+            <w:pPr>
+              <w:rPr>
+                <w:rFonts w:ascii="Times New Roman" w:hAnsi="Times New Roman" w:cs="Times New Roman"/>
+              </w:rPr>
+            </w:pPr>
+            <w:r>
+              <w:rPr>
+                <w:rFonts w:ascii="Times New Roman" w:hAnsi="Times New Roman" w:cs="Times New Roman"/>
+              </w:rPr>
+              <w:tab/>
+              <w:t>"model": "A898",</w:t>
+            </w:r>
+          </w:p>
+          <w:p>
+            <w:pPr>
+              <w:rPr>
+                <w:rFonts w:ascii="Times New Roman" w:hAnsi="Times New Roman" w:cs="Times New Roman"/>
+              </w:rPr>
+            </w:pPr>
+            <w:r>
+              <w:rPr>
+                <w:rFonts w:ascii="Times New Roman" w:hAnsi="Times New Roman" w:cs="Times New Roman"/>
+              </w:rPr>
+              <w:tab/>
+              <w:t>"</w:t>
+            </w:r>
+            <w:proofErr w:type="spellStart"/>
+            <w:r>
+              <w:rPr>
+                <w:rFonts w:ascii="Times New Roman" w:hAnsi="Times New Roman" w:cs="Times New Roman"/>
+              </w:rPr>
+              <w:t>serialnr</w:t>
+            </w:r>
+            <w:proofErr w:type="spellEnd"/>
+            <w:r>
+              <w:rPr>
+                <w:rFonts w:ascii="Times New Roman" w:hAnsi="Times New Roman" w:cs="Times New Roman"/>
+              </w:rPr>
+              <w:t>": "6666",</w:t>
+            </w:r>
+          </w:p>
+          <w:p>
+            <w:pPr>
+              <w:rPr>
+                <w:rFonts w:ascii="Times New Roman" w:hAnsi="Times New Roman" w:cs="Times New Roman"/>
+              </w:rPr>
+            </w:pPr>
+            <w:r>
+              <w:rPr>
+                <w:rFonts w:ascii="Times New Roman" w:hAnsi="Times New Roman" w:cs="Times New Roman"/>
+              </w:rPr>
+              <w:tab/>
+              <w:t>"capacity": 401</w:t>
+            </w:r>
+          </w:p>
+          <w:p>
+            <w:pPr>
+              <w:rPr>
+                <w:rFonts w:ascii="Times New Roman" w:hAnsi="Times New Roman" w:cs="Times New Roman"/>
+              </w:rPr>
+            </w:pPr>
+            <w:r>
+              <w:rPr>
+                <w:rFonts w:ascii="Times New Roman" w:hAnsi="Times New Roman" w:cs="Times New Roman"/>
+              </w:rPr>
+              <w:t>}</w:t>
+            </w:r>
+          </w:p>
+        </w:tc>
+        <w:tc>
+          <w:tcPr>
+            <w:tcW w:w="2123" w:type="dxa"/>
+          </w:tcPr>
+          <w:p>
+            <w:pPr>
+              <w:rPr>
+                <w:rFonts w:ascii="Times New Roman" w:hAnsi="Times New Roman" w:cs="Times New Roman"/>
+              </w:rPr>
+            </w:pPr>
+            <w:r>
+              <w:rPr>
+                <w:rFonts w:ascii="Times New Roman" w:hAnsi="Times New Roman" w:cs="Times New Roman"/>
+              </w:rPr>
+              <w:t>{</w:t>
+            </w:r>
+          </w:p>
+          <w:p>
+            <w:pPr>
+              <w:rPr>
+                <w:rFonts w:ascii="Times New Roman" w:hAnsi="Times New Roman" w:cs="Times New Roman"/>
+              </w:rPr>
+            </w:pPr>
+            <w:r>
+              <w:rPr>
+                <w:rFonts w:ascii="Times New Roman" w:hAnsi="Times New Roman" w:cs="Times New Roman"/>
+              </w:rPr>
+              <w:t xml:space="preserve">             “id”:101,</w:t>
+            </w:r>
+          </w:p>
+          <w:p>
+            <w:pPr>
+              <w:rPr>
+                <w:rFonts w:ascii="Times New Roman" w:hAnsi="Times New Roman" w:cs="Times New Roman"/>
+              </w:rPr>
+            </w:pPr>
+            <w:r>
+              <w:rPr>
+                <w:rFonts w:ascii="Times New Roman" w:hAnsi="Times New Roman" w:cs="Times New Roman"/>
+              </w:rPr>
+              <w:tab/>
+              <w:t>"model": "A898",</w:t>
+            </w:r>
+          </w:p>
+          <w:p>
+            <w:pPr>
+              <w:rPr>
+                <w:rFonts w:ascii="Times New Roman" w:hAnsi="Times New Roman" w:cs="Times New Roman"/>
+              </w:rPr>
+            </w:pPr>
+            <w:r>
+              <w:rPr>
+                <w:rFonts w:ascii="Times New Roman" w:hAnsi="Times New Roman" w:cs="Times New Roman"/>
+              </w:rPr>
+              <w:tab/>
+              <w:t>"</w:t>
+            </w:r>
+            <w:proofErr w:type="spellStart"/>
+            <w:r>
+              <w:rPr>
+                <w:rFonts w:ascii="Times New Roman" w:hAnsi="Times New Roman" w:cs="Times New Roman"/>
+              </w:rPr>
+              <w:t>serialnr</w:t>
+            </w:r>
+            <w:proofErr w:type="spellEnd"/>
+            <w:r>
+              <w:rPr>
+                <w:rFonts w:ascii="Times New Roman" w:hAnsi="Times New Roman" w:cs="Times New Roman"/>
+              </w:rPr>
+              <w:t>": "6666",</w:t>
+            </w:r>
+          </w:p>
+          <w:p>
+            <w:pPr>
+              <w:rPr>
+                <w:rFonts w:ascii="Times New Roman" w:hAnsi="Times New Roman" w:cs="Times New Roman"/>
+              </w:rPr>
+            </w:pPr>
+            <w:r>
+              <w:rPr>
+                <w:rFonts w:ascii="Times New Roman" w:hAnsi="Times New Roman" w:cs="Times New Roman"/>
+              </w:rPr>
+              <w:tab/>
+              <w:t>"capacity": 401</w:t>
+            </w:r>
+          </w:p>
+          <w:p>
+            <w:pPr>
+              <w:rPr>
+                <w:rFonts w:ascii="Times New Roman" w:hAnsi="Times New Roman" w:cs="Times New Roman"/>
+              </w:rPr>
+            </w:pPr>
+            <w:r>
+              <w:rPr>
+                <w:rFonts w:ascii="Times New Roman" w:hAnsi="Times New Roman" w:cs="Times New Roman"/>
+              </w:rPr>
+              <w:t>}</w:t>
+            </w:r>
+          </w:p>
+        </w:tc>
+      </w:tr>
+      <w:tr>
+        <w:tc>
+          <w:tcPr>
+            <w:tcW w:w="3479" w:type="dxa"/>
+          </w:tcPr>
+          <w:p>
+            <w:pPr>
+              <w:rPr>
+                <w:rFonts w:ascii="Times New Roman" w:hAnsi="Times New Roman" w:cs="Times New Roman"/>
+              </w:rPr>
+            </w:pPr>
+            <w:r>
+              <w:rPr>
+                <w:rFonts w:ascii="Times New Roman" w:hAnsi="Times New Roman" w:cs="Times New Roman"/>
+              </w:rPr>
+              <w:t>/airplanes/find</w:t>
+            </w:r>
+          </w:p>
+        </w:tc>
+        <w:tc>
+          <w:tcPr>
+            <w:tcW w:w="1625" w:type="dxa"/>
+          </w:tcPr>
+          <w:p>
+            <w:pPr>
+              <w:rPr>
+                <w:rFonts w:ascii="Times New Roman" w:hAnsi="Times New Roman" w:cs="Times New Roman"/>
+              </w:rPr>
+            </w:pPr>
+            <w:r>
+              <w:rPr>
+                <w:rFonts w:ascii="Times New Roman" w:hAnsi="Times New Roman" w:cs="Times New Roman"/>
+              </w:rPr>
+              <w:t>GET</w:t>
+            </w:r>
+          </w:p>
+        </w:tc>
+        <w:tc>
+          <w:tcPr>
+            <w:tcW w:w="2123" w:type="dxa"/>
+          </w:tcPr>
+          <w:p>
+            <w:pPr>
+              <w:rPr>
+                <w:rFonts w:ascii="Times New Roman" w:hAnsi="Times New Roman" w:cs="Times New Roman"/>
+              </w:rPr>
+            </w:pPr>
+            <w:r>
+              <w:rPr>
+                <w:rFonts w:ascii="Times New Roman" w:hAnsi="Times New Roman" w:cs="Times New Roman"/>
+              </w:rPr>
+              <w:t>{</w:t>
+            </w:r>
+          </w:p>
+          <w:p>
+            <w:pPr>
+              <w:rPr>
+                <w:rFonts w:ascii="Times New Roman" w:hAnsi="Times New Roman" w:cs="Times New Roman"/>
+              </w:rPr>
+            </w:pPr>
+            <w:r>
+              <w:rPr>
+                <w:rFonts w:ascii="Times New Roman" w:hAnsi="Times New Roman" w:cs="Times New Roman"/>
+              </w:rPr>
+              <w:t xml:space="preserve">        “id”:101</w:t>
+            </w:r>
+          </w:p>
+          <w:p>
+            <w:pPr>
+              <w:rPr>
+                <w:rFonts w:ascii="Times New Roman" w:hAnsi="Times New Roman" w:cs="Times New Roman"/>
+              </w:rPr>
+            </w:pPr>
+            <w:r>
+              <w:rPr>
+                <w:rFonts w:ascii="Times New Roman" w:hAnsi="Times New Roman" w:cs="Times New Roman"/>
+              </w:rPr>
+              <w:t>}</w:t>
+            </w:r>
+          </w:p>
+        </w:tc>
+        <w:tc>
+          <w:tcPr>
+            <w:tcW w:w="2123" w:type="dxa"/>
+          </w:tcPr>
+          <w:p>
+            <w:pPr>
+              <w:rPr>
+                <w:rFonts w:ascii="Times New Roman" w:hAnsi="Times New Roman" w:cs="Times New Roman"/>
+              </w:rPr>
+            </w:pPr>
+            <w:r>
+              <w:rPr>
+                <w:rFonts w:ascii="Times New Roman" w:hAnsi="Times New Roman" w:cs="Times New Roman"/>
+              </w:rPr>
+              <w:t>{</w:t>
+            </w:r>
+          </w:p>
+          <w:p>
+            <w:pPr>
+              <w:rPr>
+                <w:rFonts w:ascii="Times New Roman" w:hAnsi="Times New Roman" w:cs="Times New Roman"/>
+              </w:rPr>
+            </w:pPr>
+            <w:r>
+              <w:rPr>
+                <w:rFonts w:ascii="Times New Roman" w:hAnsi="Times New Roman" w:cs="Times New Roman"/>
+              </w:rPr>
+              <w:t xml:space="preserve">             “id”:101,</w:t>
+            </w:r>
+          </w:p>
+          <w:p>
+            <w:pPr>
+              <w:rPr>
+                <w:rFonts w:ascii="Times New Roman" w:hAnsi="Times New Roman" w:cs="Times New Roman"/>
+              </w:rPr>
+            </w:pPr>
+            <w:r>
+              <w:rPr>
+                <w:rFonts w:ascii="Times New Roman" w:hAnsi="Times New Roman" w:cs="Times New Roman"/>
+              </w:rPr>
+              <w:tab/>
+              <w:t>"model": "A898",</w:t>
+            </w:r>
+          </w:p>
+          <w:p>
+            <w:pPr>
+              <w:rPr>
+                <w:rFonts w:ascii="Times New Roman" w:hAnsi="Times New Roman" w:cs="Times New Roman"/>
+              </w:rPr>
+            </w:pPr>
+            <w:r>
+              <w:rPr>
+                <w:rFonts w:ascii="Times New Roman" w:hAnsi="Times New Roman" w:cs="Times New Roman"/>
+              </w:rPr>
+              <w:tab/>
+              <w:t>"</w:t>
+            </w:r>
+            <w:proofErr w:type="spellStart"/>
+            <w:r>
+              <w:rPr>
+                <w:rFonts w:ascii="Times New Roman" w:hAnsi="Times New Roman" w:cs="Times New Roman"/>
+              </w:rPr>
+              <w:t>serialnr</w:t>
+            </w:r>
+            <w:proofErr w:type="spellEnd"/>
+            <w:r>
+              <w:rPr>
+                <w:rFonts w:ascii="Times New Roman" w:hAnsi="Times New Roman" w:cs="Times New Roman"/>
+              </w:rPr>
+              <w:t>": "6666",</w:t>
+            </w:r>
+          </w:p>
+          <w:p>
+            <w:pPr>
+              <w:rPr>
+                <w:rFonts w:ascii="Times New Roman" w:hAnsi="Times New Roman" w:cs="Times New Roman"/>
+              </w:rPr>
+            </w:pPr>
+            <w:r>
+              <w:rPr>
+                <w:rFonts w:ascii="Times New Roman" w:hAnsi="Times New Roman" w:cs="Times New Roman"/>
+              </w:rPr>
+              <w:tab/>
+              <w:t>"capacity": 401</w:t>
+            </w:r>
+          </w:p>
+          <w:p>
+            <w:pPr>
+              <w:rPr>
+                <w:rFonts w:ascii="Times New Roman" w:hAnsi="Times New Roman" w:cs="Times New Roman"/>
+              </w:rPr>
+            </w:pPr>
+            <w:r>
+              <w:rPr>
+                <w:rFonts w:ascii="Times New Roman" w:hAnsi="Times New Roman" w:cs="Times New Roman"/>
+              </w:rPr>
+              <w:t>}</w:t>
+            </w:r>
+          </w:p>
+        </w:tc>
+      </w:tr>
+      <w:tr>
+        <w:tc>
+          <w:tcPr>
+            <w:tcW w:w="3479" w:type="dxa"/>
+          </w:tcPr>
+          <w:p>
+            <w:pPr>
+              <w:rPr>
+                <w:rFonts w:ascii="Times New Roman" w:hAnsi="Times New Roman" w:cs="Times New Roman"/>
+              </w:rPr>
+            </w:pPr>
+            <w:r>
+              <w:rPr>
+                <w:rFonts w:ascii="Times New Roman" w:hAnsi="Times New Roman" w:cs="Times New Roman"/>
+              </w:rPr>
+              <w:t>/airplanes/</w:t>
+            </w:r>
+            <w:proofErr w:type="spellStart"/>
+            <w:r>
+              <w:rPr>
+                <w:rFonts w:ascii="Times New Roman" w:hAnsi="Times New Roman" w:cs="Times New Roman"/>
+              </w:rPr>
+              <w:t>findBySerialNumber</w:t>
+            </w:r>
+            <w:proofErr w:type="spellEnd"/>
+            <w:r>
+              <w:rPr>
+                <w:rFonts w:ascii="Times New Roman" w:hAnsi="Times New Roman" w:cs="Times New Roman"/>
+              </w:rPr>
+              <w:t>/{</w:t>
+            </w:r>
+            <w:proofErr w:type="spellStart"/>
+            <w:r>
+              <w:rPr>
+                <w:rFonts w:ascii="Times New Roman" w:hAnsi="Times New Roman" w:cs="Times New Roman"/>
+              </w:rPr>
+              <w:t>serialNumber</w:t>
+            </w:r>
+            <w:proofErr w:type="spellEnd"/>
+            <w:r>
+              <w:rPr>
+                <w:rFonts w:ascii="Times New Roman" w:hAnsi="Times New Roman" w:cs="Times New Roman"/>
+              </w:rPr>
+              <w:t>}</w:t>
+            </w:r>
+          </w:p>
+        </w:tc>
+        <w:tc>
+          <w:tcPr>
+            <w:tcW w:w="1625" w:type="dxa"/>
+          </w:tcPr>
+          <w:p>
+            <w:pPr>
+              <w:rPr>
+                <w:rFonts w:ascii="Times New Roman" w:hAnsi="Times New Roman" w:cs="Times New Roman"/>
+              </w:rPr>
+            </w:pPr>
+            <w:r>
+              <w:rPr>
+                <w:rFonts w:ascii="Times New Roman" w:hAnsi="Times New Roman" w:cs="Times New Roman"/>
+              </w:rPr>
+              <w:t>GET</w:t>
+            </w:r>
+          </w:p>
+        </w:tc>
+        <w:tc>
+          <w:tcPr>
+            <w:tcW w:w="2123" w:type="dxa"/>
+          </w:tcPr>
+          <w:p>
+            <w:pPr>
+              <w:rPr>
+                <w:rFonts w:ascii="Times New Roman" w:hAnsi="Times New Roman" w:cs="Times New Roman"/>
+              </w:rPr>
+            </w:pPr>
+          </w:p>
+        </w:tc>
+        <w:tc>
+          <w:tcPr>
+            <w:tcW w:w="2123" w:type="dxa"/>
+          </w:tcPr>
+          <w:p>
+            <w:pPr>
+              <w:rPr>
+                <w:rFonts w:ascii="Times New Roman" w:hAnsi="Times New Roman" w:cs="Times New Roman"/>
+              </w:rPr>
+            </w:pPr>
+            <w:r>
+              <w:rPr>
+                <w:rFonts w:ascii="Times New Roman" w:hAnsi="Times New Roman" w:cs="Times New Roman"/>
+              </w:rPr>
+              <w:t>{</w:t>
+            </w:r>
+          </w:p>
+          <w:p>
+            <w:pPr>
+              <w:rPr>
+                <w:rFonts w:ascii="Times New Roman" w:hAnsi="Times New Roman" w:cs="Times New Roman"/>
+              </w:rPr>
+            </w:pPr>
+            <w:r>
+              <w:rPr>
+                <w:rFonts w:ascii="Times New Roman" w:hAnsi="Times New Roman" w:cs="Times New Roman"/>
+              </w:rPr>
+              <w:t xml:space="preserve">             “id”:101,</w:t>
+            </w:r>
+          </w:p>
+          <w:p>
+            <w:pPr>
+              <w:rPr>
+                <w:rFonts w:ascii="Times New Roman" w:hAnsi="Times New Roman" w:cs="Times New Roman"/>
+              </w:rPr>
+            </w:pPr>
+            <w:r>
+              <w:rPr>
+                <w:rFonts w:ascii="Times New Roman" w:hAnsi="Times New Roman" w:cs="Times New Roman"/>
+              </w:rPr>
+              <w:tab/>
+              <w:t>"model": "A898",</w:t>
+            </w:r>
+          </w:p>
+          <w:p>
+            <w:pPr>
+              <w:rPr>
+                <w:rFonts w:ascii="Times New Roman" w:hAnsi="Times New Roman" w:cs="Times New Roman"/>
+              </w:rPr>
+            </w:pPr>
+            <w:r>
+              <w:rPr>
+                <w:rFonts w:ascii="Times New Roman" w:hAnsi="Times New Roman" w:cs="Times New Roman"/>
+              </w:rPr>
+              <w:lastRenderedPageBreak/>
+              <w:tab/>
+              <w:t>"</w:t>
+            </w:r>
+            <w:proofErr w:type="spellStart"/>
+            <w:r>
+              <w:rPr>
+                <w:rFonts w:ascii="Times New Roman" w:hAnsi="Times New Roman" w:cs="Times New Roman"/>
+              </w:rPr>
+              <w:t>serialnr</w:t>
+            </w:r>
+            <w:proofErr w:type="spellEnd"/>
+            <w:r>
+              <w:rPr>
+                <w:rFonts w:ascii="Times New Roman" w:hAnsi="Times New Roman" w:cs="Times New Roman"/>
+              </w:rPr>
+              <w:t>": "6666",</w:t>
+            </w:r>
+          </w:p>
+          <w:p>
+            <w:pPr>
+              <w:rPr>
+                <w:rFonts w:ascii="Times New Roman" w:hAnsi="Times New Roman" w:cs="Times New Roman"/>
+              </w:rPr>
+            </w:pPr>
+            <w:r>
+              <w:rPr>
+                <w:rFonts w:ascii="Times New Roman" w:hAnsi="Times New Roman" w:cs="Times New Roman"/>
+              </w:rPr>
+              <w:tab/>
+              <w:t>"capacity": 401</w:t>
+            </w:r>
+          </w:p>
+          <w:p>
+            <w:pPr>
+              <w:rPr>
+                <w:rFonts w:ascii="Times New Roman" w:hAnsi="Times New Roman" w:cs="Times New Roman"/>
+              </w:rPr>
+            </w:pPr>
+            <w:r>
+              <w:rPr>
+                <w:rFonts w:ascii="Times New Roman" w:hAnsi="Times New Roman" w:cs="Times New Roman"/>
+              </w:rPr>
+              <w:t>}</w:t>
+            </w:r>
+          </w:p>
+        </w:tc>
+      </w:tr>
+      <w:tr>
+        <w:tc>
+          <w:tcPr>
+            <w:tcW w:w="3479" w:type="dxa"/>
+          </w:tcPr>
+          <w:p>
+            <w:pPr>
+              <w:rPr>
+                <w:rFonts w:ascii="Times New Roman" w:hAnsi="Times New Roman" w:cs="Times New Roman"/>
+              </w:rPr>
+            </w:pPr>
+            <w:r>
+              <w:rPr>
+                <w:rFonts w:ascii="Times New Roman" w:hAnsi="Times New Roman" w:cs="Times New Roman"/>
+              </w:rPr>
+              <w:lastRenderedPageBreak/>
+              <w:t>/airplanes/</w:t>
+            </w:r>
+            <w:proofErr w:type="spellStart"/>
+            <w:r>
+              <w:rPr>
+                <w:rFonts w:ascii="Times New Roman" w:hAnsi="Times New Roman" w:cs="Times New Roman"/>
+              </w:rPr>
+              <w:t>findByFlight</w:t>
+            </w:r>
+            <w:proofErr w:type="spellEnd"/>
+          </w:p>
+        </w:tc>
+        <w:tc>
+          <w:tcPr>
+            <w:tcW w:w="1625" w:type="dxa"/>
+          </w:tcPr>
+          <w:p>
+            <w:pPr>
+              <w:rPr>
+                <w:rFonts w:ascii="Times New Roman" w:hAnsi="Times New Roman" w:cs="Times New Roman"/>
+              </w:rPr>
+            </w:pPr>
+            <w:r>
+              <w:rPr>
+                <w:rFonts w:ascii="Times New Roman" w:hAnsi="Times New Roman" w:cs="Times New Roman"/>
+              </w:rPr>
+              <w:t>POST</w:t>
+            </w:r>
+          </w:p>
+        </w:tc>
+        <w:tc>
+          <w:tcPr>
+            <w:tcW w:w="2123" w:type="dxa"/>
+          </w:tcPr>
+          <w:p>
+            <w:pPr>
+              <w:rPr>
+                <w:rFonts w:ascii="Times New Roman" w:hAnsi="Times New Roman" w:cs="Times New Roman"/>
+              </w:rPr>
+            </w:pPr>
+            <w:r>
+              <w:rPr>
+                <w:rFonts w:ascii="Times New Roman" w:hAnsi="Times New Roman" w:cs="Times New Roman"/>
+              </w:rPr>
+              <w:t>{</w:t>
+            </w:r>
+          </w:p>
+          <w:p>
+            <w:pPr>
+              <w:rPr>
+                <w:rFonts w:ascii="Times New Roman" w:hAnsi="Times New Roman" w:cs="Times New Roman"/>
+              </w:rPr>
+            </w:pPr>
+            <w:r>
+              <w:rPr>
+                <w:rFonts w:ascii="Times New Roman" w:hAnsi="Times New Roman" w:cs="Times New Roman"/>
+              </w:rPr>
+              <w:tab/>
+              <w:t>"airline": {</w:t>
+            </w:r>
+          </w:p>
+          <w:p>
+            <w:pPr>
+              <w:rPr>
+                <w:rFonts w:ascii="Times New Roman" w:hAnsi="Times New Roman" w:cs="Times New Roman"/>
+              </w:rPr>
+            </w:pPr>
+            <w:r>
+              <w:rPr>
+                <w:rFonts w:ascii="Times New Roman" w:hAnsi="Times New Roman" w:cs="Times New Roman"/>
+              </w:rPr>
+              <w:tab/>
+            </w:r>
+            <w:r>
+              <w:rPr>
+                <w:rFonts w:ascii="Times New Roman" w:hAnsi="Times New Roman" w:cs="Times New Roman"/>
+              </w:rPr>
+              <w:tab/>
+              <w:t>"id": 17,</w:t>
+            </w:r>
+          </w:p>
+          <w:p>
+            <w:pPr>
+              <w:rPr>
+                <w:rFonts w:ascii="Times New Roman" w:hAnsi="Times New Roman" w:cs="Times New Roman"/>
+              </w:rPr>
+            </w:pPr>
+            <w:r>
+              <w:rPr>
+                <w:rFonts w:ascii="Times New Roman" w:hAnsi="Times New Roman" w:cs="Times New Roman"/>
+              </w:rPr>
+              <w:tab/>
+            </w:r>
+            <w:r>
+              <w:rPr>
+                <w:rFonts w:ascii="Times New Roman" w:hAnsi="Times New Roman" w:cs="Times New Roman"/>
+              </w:rPr>
+              <w:tab/>
+              <w:t>"name": "North Star"</w:t>
+            </w:r>
+          </w:p>
+          <w:p>
+            <w:pPr>
+              <w:rPr>
+                <w:rFonts w:ascii="Times New Roman" w:hAnsi="Times New Roman" w:cs="Times New Roman"/>
+              </w:rPr>
+            </w:pPr>
+            <w:r>
+              <w:rPr>
+                <w:rFonts w:ascii="Times New Roman" w:hAnsi="Times New Roman" w:cs="Times New Roman"/>
+              </w:rPr>
+              <w:tab/>
+              <w:t>},</w:t>
+            </w:r>
+          </w:p>
+          <w:p>
+            <w:pPr>
+              <w:rPr>
+                <w:rFonts w:ascii="Times New Roman" w:hAnsi="Times New Roman" w:cs="Times New Roman"/>
+              </w:rPr>
+            </w:pPr>
+            <w:r>
+              <w:rPr>
+                <w:rFonts w:ascii="Times New Roman" w:hAnsi="Times New Roman" w:cs="Times New Roman"/>
+              </w:rPr>
+              <w:tab/>
+              <w:t>"airplane": {</w:t>
+            </w:r>
+          </w:p>
+          <w:p>
+            <w:pPr>
+              <w:rPr>
+                <w:rFonts w:ascii="Times New Roman" w:hAnsi="Times New Roman" w:cs="Times New Roman"/>
+              </w:rPr>
+            </w:pPr>
+            <w:r>
+              <w:rPr>
+                <w:rFonts w:ascii="Times New Roman" w:hAnsi="Times New Roman" w:cs="Times New Roman"/>
+              </w:rPr>
+              <w:tab/>
+            </w:r>
+            <w:r>
+              <w:rPr>
+                <w:rFonts w:ascii="Times New Roman" w:hAnsi="Times New Roman" w:cs="Times New Roman"/>
+              </w:rPr>
+              <w:tab/>
+              <w:t>"capacity": 519,</w:t>
+            </w:r>
+          </w:p>
+          <w:p>
+            <w:pPr>
+              <w:rPr>
+                <w:rFonts w:ascii="Times New Roman" w:hAnsi="Times New Roman" w:cs="Times New Roman"/>
+              </w:rPr>
+            </w:pPr>
+            <w:r>
+              <w:rPr>
+                <w:rFonts w:ascii="Times New Roman" w:hAnsi="Times New Roman" w:cs="Times New Roman"/>
+              </w:rPr>
+              <w:tab/>
+            </w:r>
+            <w:r>
+              <w:rPr>
+                <w:rFonts w:ascii="Times New Roman" w:hAnsi="Times New Roman" w:cs="Times New Roman"/>
+              </w:rPr>
+              <w:tab/>
+              <w:t>"id": 18,</w:t>
+            </w:r>
+          </w:p>
+          <w:p>
+            <w:pPr>
+              <w:rPr>
+                <w:rFonts w:ascii="Times New Roman" w:hAnsi="Times New Roman" w:cs="Times New Roman"/>
+              </w:rPr>
+            </w:pPr>
+            <w:r>
+              <w:rPr>
+                <w:rFonts w:ascii="Times New Roman" w:hAnsi="Times New Roman" w:cs="Times New Roman"/>
+              </w:rPr>
+              <w:tab/>
+            </w:r>
+            <w:r>
+              <w:rPr>
+                <w:rFonts w:ascii="Times New Roman" w:hAnsi="Times New Roman" w:cs="Times New Roman"/>
+              </w:rPr>
+              <w:tab/>
+              <w:t>"model": "A380",</w:t>
+            </w:r>
+          </w:p>
+          <w:p>
+            <w:pPr>
+              <w:rPr>
+                <w:rFonts w:ascii="Times New Roman" w:hAnsi="Times New Roman" w:cs="Times New Roman"/>
+              </w:rPr>
+            </w:pPr>
+            <w:r>
+              <w:rPr>
+                <w:rFonts w:ascii="Times New Roman" w:hAnsi="Times New Roman" w:cs="Times New Roman"/>
+              </w:rPr>
+              <w:tab/>
+            </w:r>
+            <w:r>
+              <w:rPr>
+                <w:rFonts w:ascii="Times New Roman" w:hAnsi="Times New Roman" w:cs="Times New Roman"/>
+              </w:rPr>
+              <w:tab/>
+              <w:t>"</w:t>
+            </w:r>
+            <w:proofErr w:type="spellStart"/>
+            <w:r>
+              <w:rPr>
+                <w:rFonts w:ascii="Times New Roman" w:hAnsi="Times New Roman" w:cs="Times New Roman"/>
+              </w:rPr>
+              <w:t>serialnr</w:t>
+            </w:r>
+            <w:proofErr w:type="spellEnd"/>
+            <w:r>
+              <w:rPr>
+                <w:rFonts w:ascii="Times New Roman" w:hAnsi="Times New Roman" w:cs="Times New Roman"/>
+              </w:rPr>
+              <w:t>": "34512"</w:t>
+            </w:r>
+          </w:p>
+          <w:p>
+            <w:pPr>
+              <w:rPr>
+                <w:rFonts w:ascii="Times New Roman" w:hAnsi="Times New Roman" w:cs="Times New Roman"/>
+              </w:rPr>
+            </w:pPr>
+            <w:r>
+              <w:rPr>
+                <w:rFonts w:ascii="Times New Roman" w:hAnsi="Times New Roman" w:cs="Times New Roman"/>
+              </w:rPr>
+              <w:tab/>
+              <w:t>},</w:t>
+            </w:r>
+          </w:p>
+          <w:p>
+            <w:pPr>
+              <w:rPr>
+                <w:rFonts w:ascii="Times New Roman" w:hAnsi="Times New Roman" w:cs="Times New Roman"/>
+              </w:rPr>
+            </w:pPr>
+            <w:r>
+              <w:rPr>
+                <w:rFonts w:ascii="Times New Roman" w:hAnsi="Times New Roman" w:cs="Times New Roman"/>
+              </w:rPr>
+              <w:tab/>
+              <w:t>"</w:t>
+            </w:r>
+            <w:proofErr w:type="spellStart"/>
+            <w:r>
+              <w:rPr>
+                <w:rFonts w:ascii="Times New Roman" w:hAnsi="Times New Roman" w:cs="Times New Roman"/>
+              </w:rPr>
+              <w:t>arrivalDate</w:t>
+            </w:r>
+            <w:proofErr w:type="spellEnd"/>
+            <w:r>
+              <w:rPr>
+                <w:rFonts w:ascii="Times New Roman" w:hAnsi="Times New Roman" w:cs="Times New Roman"/>
+              </w:rPr>
+              <w:t>": "6/25/15",</w:t>
+            </w:r>
+          </w:p>
+          <w:p>
+            <w:pPr>
+              <w:rPr>
+                <w:rFonts w:ascii="Times New Roman" w:hAnsi="Times New Roman" w:cs="Times New Roman"/>
+              </w:rPr>
+            </w:pPr>
+            <w:r>
+              <w:rPr>
+                <w:rFonts w:ascii="Times New Roman" w:hAnsi="Times New Roman" w:cs="Times New Roman"/>
+              </w:rPr>
+              <w:tab/>
+              <w:t>"</w:t>
+            </w:r>
+            <w:proofErr w:type="spellStart"/>
+            <w:r>
+              <w:rPr>
+                <w:rFonts w:ascii="Times New Roman" w:hAnsi="Times New Roman" w:cs="Times New Roman"/>
+              </w:rPr>
+              <w:t>arrivalTime</w:t>
+            </w:r>
+            <w:proofErr w:type="spellEnd"/>
+            <w:r>
+              <w:rPr>
+                <w:rFonts w:ascii="Times New Roman" w:hAnsi="Times New Roman" w:cs="Times New Roman"/>
+              </w:rPr>
+              <w:t>": "5:45 AM",</w:t>
+            </w:r>
+          </w:p>
+          <w:p>
+            <w:pPr>
+              <w:rPr>
+                <w:rFonts w:ascii="Times New Roman" w:hAnsi="Times New Roman" w:cs="Times New Roman"/>
+              </w:rPr>
+            </w:pPr>
+            <w:r>
+              <w:rPr>
+                <w:rFonts w:ascii="Times New Roman" w:hAnsi="Times New Roman" w:cs="Times New Roman"/>
+              </w:rPr>
+              <w:tab/>
+              <w:t>"</w:t>
+            </w:r>
+            <w:proofErr w:type="spellStart"/>
+            <w:r>
+              <w:rPr>
+                <w:rFonts w:ascii="Times New Roman" w:hAnsi="Times New Roman" w:cs="Times New Roman"/>
+              </w:rPr>
+              <w:t>departureDate</w:t>
+            </w:r>
+            <w:proofErr w:type="spellEnd"/>
+            <w:r>
+              <w:rPr>
+                <w:rFonts w:ascii="Times New Roman" w:hAnsi="Times New Roman" w:cs="Times New Roman"/>
+              </w:rPr>
+              <w:t>": "8/6/09",</w:t>
+            </w:r>
+          </w:p>
+          <w:p>
+            <w:pPr>
+              <w:rPr>
+                <w:rFonts w:ascii="Times New Roman" w:hAnsi="Times New Roman" w:cs="Times New Roman"/>
+              </w:rPr>
+            </w:pPr>
+            <w:r>
+              <w:rPr>
+                <w:rFonts w:ascii="Times New Roman" w:hAnsi="Times New Roman" w:cs="Times New Roman"/>
+              </w:rPr>
+              <w:tab/>
+              <w:t>"</w:t>
+            </w:r>
+            <w:proofErr w:type="spellStart"/>
+            <w:r>
+              <w:rPr>
+                <w:rFonts w:ascii="Times New Roman" w:hAnsi="Times New Roman" w:cs="Times New Roman"/>
+              </w:rPr>
+              <w:t>departureTime</w:t>
+            </w:r>
+            <w:proofErr w:type="spellEnd"/>
+            <w:r>
+              <w:rPr>
+                <w:rFonts w:ascii="Times New Roman" w:hAnsi="Times New Roman" w:cs="Times New Roman"/>
+              </w:rPr>
+              <w:t>": "2:30 PM",</w:t>
+            </w:r>
+          </w:p>
+          <w:p>
+            <w:pPr>
+              <w:rPr>
+                <w:rFonts w:ascii="Times New Roman" w:hAnsi="Times New Roman" w:cs="Times New Roman"/>
+              </w:rPr>
+            </w:pPr>
+            <w:r>
+              <w:rPr>
+                <w:rFonts w:ascii="Times New Roman" w:hAnsi="Times New Roman" w:cs="Times New Roman"/>
+              </w:rPr>
+              <w:tab/>
+              <w:t>"destination": {</w:t>
+            </w:r>
+          </w:p>
+          <w:p>
+            <w:pPr>
+              <w:rPr>
+                <w:rFonts w:ascii="Times New Roman" w:hAnsi="Times New Roman" w:cs="Times New Roman"/>
+              </w:rPr>
+            </w:pPr>
+            <w:r>
+              <w:rPr>
+                <w:rFonts w:ascii="Times New Roman" w:hAnsi="Times New Roman" w:cs="Times New Roman"/>
+              </w:rPr>
+              <w:tab/>
+            </w:r>
+            <w:r>
+              <w:rPr>
+                <w:rFonts w:ascii="Times New Roman" w:hAnsi="Times New Roman" w:cs="Times New Roman"/>
+              </w:rPr>
+              <w:tab/>
+              <w:t>"</w:t>
+            </w:r>
+            <w:proofErr w:type="spellStart"/>
+            <w:r>
+              <w:rPr>
+                <w:rFonts w:ascii="Times New Roman" w:hAnsi="Times New Roman" w:cs="Times New Roman"/>
+              </w:rPr>
+              <w:t>airportcode</w:t>
+            </w:r>
+            <w:proofErr w:type="spellEnd"/>
+            <w:r>
+              <w:rPr>
+                <w:rFonts w:ascii="Times New Roman" w:hAnsi="Times New Roman" w:cs="Times New Roman"/>
+              </w:rPr>
+              <w:t>": "FRA",</w:t>
+            </w:r>
+          </w:p>
+          <w:p>
+            <w:pPr>
+              <w:rPr>
+                <w:rFonts w:ascii="Times New Roman" w:hAnsi="Times New Roman" w:cs="Times New Roman"/>
+              </w:rPr>
+            </w:pPr>
+            <w:r>
+              <w:rPr>
+                <w:rFonts w:ascii="Times New Roman" w:hAnsi="Times New Roman" w:cs="Times New Roman"/>
+              </w:rPr>
+              <w:tab/>
+            </w:r>
+            <w:r>
+              <w:rPr>
+                <w:rFonts w:ascii="Times New Roman" w:hAnsi="Times New Roman" w:cs="Times New Roman"/>
+              </w:rPr>
+              <w:tab/>
+              <w:t>"city": "Frankfurt",</w:t>
+            </w:r>
+          </w:p>
+          <w:p>
+            <w:pPr>
+              <w:rPr>
+                <w:rFonts w:ascii="Times New Roman" w:hAnsi="Times New Roman" w:cs="Times New Roman"/>
+              </w:rPr>
+            </w:pPr>
+            <w:r>
+              <w:rPr>
+                <w:rFonts w:ascii="Times New Roman" w:hAnsi="Times New Roman" w:cs="Times New Roman"/>
+              </w:rPr>
+              <w:tab/>
+            </w:r>
+            <w:r>
+              <w:rPr>
+                <w:rFonts w:ascii="Times New Roman" w:hAnsi="Times New Roman" w:cs="Times New Roman"/>
+              </w:rPr>
+              <w:tab/>
+              <w:t>"country": "Germany",</w:t>
+            </w:r>
+          </w:p>
+          <w:p>
+            <w:pPr>
+              <w:rPr>
+                <w:rFonts w:ascii="Times New Roman" w:hAnsi="Times New Roman" w:cs="Times New Roman"/>
+              </w:rPr>
+            </w:pPr>
+            <w:r>
+              <w:rPr>
+                <w:rFonts w:ascii="Times New Roman" w:hAnsi="Times New Roman" w:cs="Times New Roman"/>
+              </w:rPr>
+              <w:tab/>
+            </w:r>
+            <w:r>
+              <w:rPr>
+                <w:rFonts w:ascii="Times New Roman" w:hAnsi="Times New Roman" w:cs="Times New Roman"/>
+              </w:rPr>
+              <w:tab/>
+              <w:t>"id": 19,</w:t>
+            </w:r>
+          </w:p>
+          <w:p>
+            <w:pPr>
+              <w:rPr>
+                <w:rFonts w:ascii="Times New Roman" w:hAnsi="Times New Roman" w:cs="Times New Roman"/>
+              </w:rPr>
+            </w:pPr>
+            <w:r>
+              <w:rPr>
+                <w:rFonts w:ascii="Times New Roman" w:hAnsi="Times New Roman" w:cs="Times New Roman"/>
+              </w:rPr>
+              <w:lastRenderedPageBreak/>
+              <w:tab/>
+            </w:r>
+            <w:r>
+              <w:rPr>
+                <w:rFonts w:ascii="Times New Roman" w:hAnsi="Times New Roman" w:cs="Times New Roman"/>
+              </w:rPr>
+              <w:tab/>
+              <w:t>"name": "Frankfurt International Airport"</w:t>
+            </w:r>
+          </w:p>
+          <w:p>
+            <w:pPr>
+              <w:rPr>
+                <w:rFonts w:ascii="Times New Roman" w:hAnsi="Times New Roman" w:cs="Times New Roman"/>
+              </w:rPr>
+            </w:pPr>
+            <w:r>
+              <w:rPr>
+                <w:rFonts w:ascii="Times New Roman" w:hAnsi="Times New Roman" w:cs="Times New Roman"/>
+              </w:rPr>
+              <w:tab/>
+              <w:t>},</w:t>
+            </w:r>
+          </w:p>
+          <w:p>
+            <w:pPr>
+              <w:rPr>
+                <w:rFonts w:ascii="Times New Roman" w:hAnsi="Times New Roman" w:cs="Times New Roman"/>
+              </w:rPr>
+            </w:pPr>
+            <w:r>
+              <w:rPr>
+                <w:rFonts w:ascii="Times New Roman" w:hAnsi="Times New Roman" w:cs="Times New Roman"/>
+              </w:rPr>
+              <w:tab/>
+              <w:t>"</w:t>
+            </w:r>
+            <w:proofErr w:type="spellStart"/>
+            <w:r>
+              <w:rPr>
+                <w:rFonts w:ascii="Times New Roman" w:hAnsi="Times New Roman" w:cs="Times New Roman"/>
+              </w:rPr>
+              <w:t>flightnr</w:t>
+            </w:r>
+            <w:proofErr w:type="spellEnd"/>
+            <w:r>
+              <w:rPr>
+                <w:rFonts w:ascii="Times New Roman" w:hAnsi="Times New Roman" w:cs="Times New Roman"/>
+              </w:rPr>
+              <w:t>": "UA 944",</w:t>
+            </w:r>
+          </w:p>
+          <w:p>
+            <w:pPr>
+              <w:rPr>
+                <w:rFonts w:ascii="Times New Roman" w:hAnsi="Times New Roman" w:cs="Times New Roman"/>
+              </w:rPr>
+            </w:pPr>
+            <w:r>
+              <w:rPr>
+                <w:rFonts w:ascii="Times New Roman" w:hAnsi="Times New Roman" w:cs="Times New Roman"/>
+              </w:rPr>
+              <w:tab/>
+              <w:t>"id": 16,</w:t>
+            </w:r>
+          </w:p>
+          <w:p>
+            <w:pPr>
+              <w:rPr>
+                <w:rFonts w:ascii="Times New Roman" w:hAnsi="Times New Roman" w:cs="Times New Roman"/>
+              </w:rPr>
+            </w:pPr>
+            <w:r>
+              <w:rPr>
+                <w:rFonts w:ascii="Times New Roman" w:hAnsi="Times New Roman" w:cs="Times New Roman"/>
+              </w:rPr>
+              <w:tab/>
+              <w:t>"origin": {</w:t>
+            </w:r>
+          </w:p>
+          <w:p>
+            <w:pPr>
+              <w:rPr>
+                <w:rFonts w:ascii="Times New Roman" w:hAnsi="Times New Roman" w:cs="Times New Roman"/>
+              </w:rPr>
+            </w:pPr>
+            <w:r>
+              <w:rPr>
+                <w:rFonts w:ascii="Times New Roman" w:hAnsi="Times New Roman" w:cs="Times New Roman"/>
+              </w:rPr>
+              <w:tab/>
+            </w:r>
+            <w:r>
+              <w:rPr>
+                <w:rFonts w:ascii="Times New Roman" w:hAnsi="Times New Roman" w:cs="Times New Roman"/>
+              </w:rPr>
+              <w:tab/>
+              <w:t>"</w:t>
+            </w:r>
+            <w:proofErr w:type="spellStart"/>
+            <w:r>
+              <w:rPr>
+                <w:rFonts w:ascii="Times New Roman" w:hAnsi="Times New Roman" w:cs="Times New Roman"/>
+              </w:rPr>
+              <w:t>airportcode</w:t>
+            </w:r>
+            <w:proofErr w:type="spellEnd"/>
+            <w:r>
+              <w:rPr>
+                <w:rFonts w:ascii="Times New Roman" w:hAnsi="Times New Roman" w:cs="Times New Roman"/>
+              </w:rPr>
+              <w:t>": "ORD",</w:t>
+            </w:r>
+          </w:p>
+          <w:p>
+            <w:pPr>
+              <w:rPr>
+                <w:rFonts w:ascii="Times New Roman" w:hAnsi="Times New Roman" w:cs="Times New Roman"/>
+              </w:rPr>
+            </w:pPr>
+            <w:r>
+              <w:rPr>
+                <w:rFonts w:ascii="Times New Roman" w:hAnsi="Times New Roman" w:cs="Times New Roman"/>
+              </w:rPr>
+              <w:tab/>
+            </w:r>
+            <w:r>
+              <w:rPr>
+                <w:rFonts w:ascii="Times New Roman" w:hAnsi="Times New Roman" w:cs="Times New Roman"/>
+              </w:rPr>
+              <w:tab/>
+              <w:t>"city": "Chicago",</w:t>
+            </w:r>
+          </w:p>
+          <w:p>
+            <w:pPr>
+              <w:rPr>
+                <w:rFonts w:ascii="Times New Roman" w:hAnsi="Times New Roman" w:cs="Times New Roman"/>
+              </w:rPr>
+            </w:pPr>
+            <w:r>
+              <w:rPr>
+                <w:rFonts w:ascii="Times New Roman" w:hAnsi="Times New Roman" w:cs="Times New Roman"/>
+              </w:rPr>
+              <w:tab/>
+            </w:r>
+            <w:r>
+              <w:rPr>
+                <w:rFonts w:ascii="Times New Roman" w:hAnsi="Times New Roman" w:cs="Times New Roman"/>
+              </w:rPr>
+              <w:tab/>
+              <w:t>"country": "USA",</w:t>
+            </w:r>
+          </w:p>
+          <w:p>
+            <w:pPr>
+              <w:rPr>
+                <w:rFonts w:ascii="Times New Roman" w:hAnsi="Times New Roman" w:cs="Times New Roman"/>
+              </w:rPr>
+            </w:pPr>
+            <w:r>
+              <w:rPr>
+                <w:rFonts w:ascii="Times New Roman" w:hAnsi="Times New Roman" w:cs="Times New Roman"/>
+              </w:rPr>
+              <w:tab/>
+            </w:r>
+            <w:r>
+              <w:rPr>
+                <w:rFonts w:ascii="Times New Roman" w:hAnsi="Times New Roman" w:cs="Times New Roman"/>
+              </w:rPr>
+              <w:tab/>
+              <w:t>"id": 20,</w:t>
+            </w:r>
+          </w:p>
+          <w:p>
+            <w:pPr>
+              <w:rPr>
+                <w:rFonts w:ascii="Times New Roman" w:hAnsi="Times New Roman" w:cs="Times New Roman"/>
+              </w:rPr>
+            </w:pPr>
+            <w:r>
+              <w:rPr>
+                <w:rFonts w:ascii="Times New Roman" w:hAnsi="Times New Roman" w:cs="Times New Roman"/>
+              </w:rPr>
+              <w:tab/>
+            </w:r>
+            <w:r>
+              <w:rPr>
+                <w:rFonts w:ascii="Times New Roman" w:hAnsi="Times New Roman" w:cs="Times New Roman"/>
+              </w:rPr>
+              <w:tab/>
+              <w:t xml:space="preserve">"name": "Chicago </w:t>
+            </w:r>
+            <w:proofErr w:type="spellStart"/>
+            <w:r>
+              <w:rPr>
+                <w:rFonts w:ascii="Times New Roman" w:hAnsi="Times New Roman" w:cs="Times New Roman"/>
+              </w:rPr>
+              <w:t>O'hare</w:t>
+            </w:r>
+            <w:proofErr w:type="spellEnd"/>
+            <w:r>
+              <w:rPr>
+                <w:rFonts w:ascii="Times New Roman" w:hAnsi="Times New Roman" w:cs="Times New Roman"/>
+              </w:rPr>
+              <w:t xml:space="preserve"> International"</w:t>
+            </w:r>
+          </w:p>
+          <w:p>
+            <w:pPr>
+              <w:rPr>
+                <w:rFonts w:ascii="Times New Roman" w:hAnsi="Times New Roman" w:cs="Times New Roman"/>
+              </w:rPr>
+            </w:pPr>
+            <w:r>
+              <w:rPr>
+                <w:rFonts w:ascii="Times New Roman" w:hAnsi="Times New Roman" w:cs="Times New Roman"/>
+              </w:rPr>
+              <w:tab/>
+              <w:t>}</w:t>
+            </w:r>
+          </w:p>
+          <w:p>
+            <w:pPr>
+              <w:rPr>
+                <w:rFonts w:ascii="Times New Roman" w:hAnsi="Times New Roman" w:cs="Times New Roman"/>
+              </w:rPr>
+            </w:pPr>
+            <w:r>
+              <w:rPr>
+                <w:rFonts w:ascii="Times New Roman" w:hAnsi="Times New Roman" w:cs="Times New Roman"/>
+              </w:rPr>
+              <w:t>}</w:t>
+            </w:r>
+          </w:p>
+        </w:tc>
+        <w:tc>
+          <w:tcPr>
+            <w:tcW w:w="2123" w:type="dxa"/>
+          </w:tcPr>
+          <w:p>
+            <w:pPr>
+              <w:rPr>
+                <w:rFonts w:ascii="Times New Roman" w:hAnsi="Times New Roman" w:cs="Times New Roman"/>
+              </w:rPr>
+            </w:pPr>
+            <w:r>
+              <w:rPr>
+                <w:rFonts w:ascii="Times New Roman" w:hAnsi="Times New Roman" w:cs="Times New Roman"/>
+              </w:rPr>
+              <w:lastRenderedPageBreak/>
+              <w:t>[</w:t>
+            </w:r>
+          </w:p>
+          <w:p>
+            <w:pPr>
+              <w:rPr>
+                <w:rFonts w:ascii="Times New Roman" w:hAnsi="Times New Roman" w:cs="Times New Roman"/>
+              </w:rPr>
+            </w:pPr>
+            <w:r>
+              <w:rPr>
+                <w:rFonts w:ascii="Times New Roman" w:hAnsi="Times New Roman" w:cs="Times New Roman"/>
+              </w:rPr>
+              <w:t xml:space="preserve">    {</w:t>
+            </w:r>
+          </w:p>
+          <w:p>
+            <w:pPr>
+              <w:rPr>
+                <w:rFonts w:ascii="Times New Roman" w:hAnsi="Times New Roman" w:cs="Times New Roman"/>
+              </w:rPr>
+            </w:pPr>
+            <w:r>
+              <w:rPr>
+                <w:rFonts w:ascii="Times New Roman" w:hAnsi="Times New Roman" w:cs="Times New Roman"/>
+              </w:rPr>
+              <w:t xml:space="preserve">        "capacity": 519,</w:t>
+            </w:r>
+          </w:p>
+          <w:p>
+            <w:pPr>
+              <w:rPr>
+                <w:rFonts w:ascii="Times New Roman" w:hAnsi="Times New Roman" w:cs="Times New Roman"/>
+              </w:rPr>
+            </w:pPr>
+            <w:r>
+              <w:rPr>
+                <w:rFonts w:ascii="Times New Roman" w:hAnsi="Times New Roman" w:cs="Times New Roman"/>
+              </w:rPr>
+              <w:t xml:space="preserve">        "id": 18,</w:t>
+            </w:r>
+          </w:p>
+          <w:p>
+            <w:pPr>
+              <w:rPr>
+                <w:rFonts w:ascii="Times New Roman" w:hAnsi="Times New Roman" w:cs="Times New Roman"/>
+              </w:rPr>
+            </w:pPr>
+            <w:r>
+              <w:rPr>
+                <w:rFonts w:ascii="Times New Roman" w:hAnsi="Times New Roman" w:cs="Times New Roman"/>
+              </w:rPr>
+              <w:t xml:space="preserve">        "model": "A380",</w:t>
+            </w:r>
+          </w:p>
+          <w:p>
+            <w:pPr>
+              <w:rPr>
+                <w:rFonts w:ascii="Times New Roman" w:hAnsi="Times New Roman" w:cs="Times New Roman"/>
+              </w:rPr>
+            </w:pPr>
+            <w:r>
+              <w:rPr>
+                <w:rFonts w:ascii="Times New Roman" w:hAnsi="Times New Roman" w:cs="Times New Roman"/>
+              </w:rPr>
+              <w:t xml:space="preserve">        "</w:t>
+            </w:r>
+            <w:proofErr w:type="spellStart"/>
+            <w:r>
+              <w:rPr>
+                <w:rFonts w:ascii="Times New Roman" w:hAnsi="Times New Roman" w:cs="Times New Roman"/>
+              </w:rPr>
+              <w:t>serialnr</w:t>
+            </w:r>
+            <w:proofErr w:type="spellEnd"/>
+            <w:r>
+              <w:rPr>
+                <w:rFonts w:ascii="Times New Roman" w:hAnsi="Times New Roman" w:cs="Times New Roman"/>
+              </w:rPr>
+              <w:t>": "34512"</w:t>
+            </w:r>
+          </w:p>
+          <w:p>
+            <w:pPr>
+              <w:rPr>
+                <w:rFonts w:ascii="Times New Roman" w:hAnsi="Times New Roman" w:cs="Times New Roman"/>
+              </w:rPr>
+            </w:pPr>
+            <w:r>
+              <w:rPr>
+                <w:rFonts w:ascii="Times New Roman" w:hAnsi="Times New Roman" w:cs="Times New Roman"/>
+              </w:rPr>
+              <w:t xml:space="preserve">    }</w:t>
+            </w:r>
+          </w:p>
+          <w:p>
+            <w:pPr>
+              <w:rPr>
+                <w:rFonts w:ascii="Times New Roman" w:hAnsi="Times New Roman" w:cs="Times New Roman"/>
+              </w:rPr>
+            </w:pPr>
+            <w:r>
+              <w:rPr>
+                <w:rFonts w:ascii="Times New Roman" w:hAnsi="Times New Roman" w:cs="Times New Roman"/>
+              </w:rPr>
+              <w:t>]</w:t>
+            </w:r>
+          </w:p>
+        </w:tc>
+      </w:tr>
+      <w:tr>
+        <w:trPr>
+          <w:trHeight w:val="278"/>
+        </w:trPr>
+        <w:tc>
+          <w:tcPr>
+            <w:tcW w:w="3479" w:type="dxa"/>
+          </w:tcPr>
+          <w:p>
+            <w:pPr>
+              <w:rPr>
+                <w:rFonts w:ascii="Times New Roman" w:hAnsi="Times New Roman" w:cs="Times New Roman"/>
+              </w:rPr>
+            </w:pPr>
+            <w:r>
+              <w:rPr>
+                <w:rFonts w:ascii="Times New Roman" w:hAnsi="Times New Roman" w:cs="Times New Roman"/>
+              </w:rPr>
+              <w:lastRenderedPageBreak/>
+              <w:t>/airplanes/</w:t>
+            </w:r>
+            <w:proofErr w:type="spellStart"/>
+            <w:r>
+              <w:rPr>
+                <w:rFonts w:ascii="Times New Roman" w:hAnsi="Times New Roman" w:cs="Times New Roman"/>
+              </w:rPr>
+              <w:t>findByModel</w:t>
+            </w:r>
+            <w:proofErr w:type="spellEnd"/>
+            <w:r>
+              <w:rPr>
+                <w:rFonts w:ascii="Times New Roman" w:hAnsi="Times New Roman" w:cs="Times New Roman"/>
+              </w:rPr>
+              <w:t>/{model}</w:t>
+            </w:r>
+          </w:p>
+        </w:tc>
+        <w:tc>
+          <w:tcPr>
+            <w:tcW w:w="1625" w:type="dxa"/>
+          </w:tcPr>
+          <w:p>
+            <w:pPr>
+              <w:rPr>
+                <w:rFonts w:ascii="Times New Roman" w:hAnsi="Times New Roman" w:cs="Times New Roman"/>
+              </w:rPr>
+            </w:pPr>
+            <w:r>
+              <w:rPr>
+                <w:rFonts w:ascii="Times New Roman" w:hAnsi="Times New Roman" w:cs="Times New Roman"/>
+              </w:rPr>
+              <w:t>GET</w:t>
+            </w:r>
+          </w:p>
+        </w:tc>
+        <w:tc>
+          <w:tcPr>
+            <w:tcW w:w="2123" w:type="dxa"/>
+          </w:tcPr>
+          <w:p>
+            <w:pPr>
+              <w:rPr>
+                <w:rFonts w:ascii="Times New Roman" w:hAnsi="Times New Roman" w:cs="Times New Roman"/>
+              </w:rPr>
+            </w:pPr>
+          </w:p>
+        </w:tc>
+        <w:tc>
+          <w:tcPr>
+            <w:tcW w:w="2123" w:type="dxa"/>
+          </w:tcPr>
+          <w:p>
+            <w:pPr>
+              <w:rPr>
+                <w:rFonts w:ascii="Times New Roman" w:hAnsi="Times New Roman" w:cs="Times New Roman"/>
+              </w:rPr>
+            </w:pPr>
+            <w:r>
+              <w:rPr>
+                <w:rFonts w:ascii="Times New Roman" w:hAnsi="Times New Roman" w:cs="Times New Roman"/>
+              </w:rPr>
+              <w:t>[</w:t>
+            </w:r>
+          </w:p>
+          <w:p>
+            <w:pPr>
+              <w:rPr>
+                <w:rFonts w:ascii="Times New Roman" w:hAnsi="Times New Roman" w:cs="Times New Roman"/>
+              </w:rPr>
+            </w:pPr>
+            <w:r>
+              <w:rPr>
+                <w:rFonts w:ascii="Times New Roman" w:hAnsi="Times New Roman" w:cs="Times New Roman"/>
+              </w:rPr>
+              <w:t xml:space="preserve">    {</w:t>
+            </w:r>
+          </w:p>
+          <w:p>
+            <w:pPr>
+              <w:rPr>
+                <w:rFonts w:ascii="Times New Roman" w:hAnsi="Times New Roman" w:cs="Times New Roman"/>
+              </w:rPr>
+            </w:pPr>
+            <w:r>
+              <w:rPr>
+                <w:rFonts w:ascii="Times New Roman" w:hAnsi="Times New Roman" w:cs="Times New Roman"/>
+              </w:rPr>
+              <w:t xml:space="preserve">        "capacity": 519,</w:t>
+            </w:r>
+          </w:p>
+          <w:p>
+            <w:pPr>
+              <w:rPr>
+                <w:rFonts w:ascii="Times New Roman" w:hAnsi="Times New Roman" w:cs="Times New Roman"/>
+              </w:rPr>
+            </w:pPr>
+            <w:r>
+              <w:rPr>
+                <w:rFonts w:ascii="Times New Roman" w:hAnsi="Times New Roman" w:cs="Times New Roman"/>
+              </w:rPr>
+              <w:t xml:space="preserve">        "id": 3,</w:t>
+            </w:r>
+          </w:p>
+          <w:p>
+            <w:pPr>
+              <w:rPr>
+                <w:rFonts w:ascii="Times New Roman" w:hAnsi="Times New Roman" w:cs="Times New Roman"/>
+              </w:rPr>
+            </w:pPr>
+            <w:r>
+              <w:rPr>
+                <w:rFonts w:ascii="Times New Roman" w:hAnsi="Times New Roman" w:cs="Times New Roman"/>
+              </w:rPr>
+              <w:t xml:space="preserve">        "model": "A380",</w:t>
+            </w:r>
+          </w:p>
+          <w:p>
+            <w:pPr>
+              <w:rPr>
+                <w:rFonts w:ascii="Times New Roman" w:hAnsi="Times New Roman" w:cs="Times New Roman"/>
+              </w:rPr>
+            </w:pPr>
+            <w:r>
+              <w:rPr>
+                <w:rFonts w:ascii="Times New Roman" w:hAnsi="Times New Roman" w:cs="Times New Roman"/>
+              </w:rPr>
+              <w:t xml:space="preserve">        "</w:t>
+            </w:r>
+            <w:proofErr w:type="spellStart"/>
+            <w:r>
+              <w:rPr>
+                <w:rFonts w:ascii="Times New Roman" w:hAnsi="Times New Roman" w:cs="Times New Roman"/>
+              </w:rPr>
+              <w:t>serialnr</w:t>
+            </w:r>
+            <w:proofErr w:type="spellEnd"/>
+            <w:r>
+              <w:rPr>
+                <w:rFonts w:ascii="Times New Roman" w:hAnsi="Times New Roman" w:cs="Times New Roman"/>
+              </w:rPr>
+              <w:t>": "12345"</w:t>
+            </w:r>
+          </w:p>
+          <w:p>
+            <w:pPr>
+              <w:rPr>
+                <w:rFonts w:ascii="Times New Roman" w:hAnsi="Times New Roman" w:cs="Times New Roman"/>
+              </w:rPr>
+            </w:pPr>
+            <w:r>
+              <w:rPr>
+                <w:rFonts w:ascii="Times New Roman" w:hAnsi="Times New Roman" w:cs="Times New Roman"/>
+              </w:rPr>
+              <w:t xml:space="preserve">    },</w:t>
+            </w:r>
+          </w:p>
+          <w:p>
+            <w:pPr>
+              <w:rPr>
+                <w:rFonts w:ascii="Times New Roman" w:hAnsi="Times New Roman" w:cs="Times New Roman"/>
+              </w:rPr>
+            </w:pPr>
+            <w:r>
+              <w:rPr>
+                <w:rFonts w:ascii="Times New Roman" w:hAnsi="Times New Roman" w:cs="Times New Roman"/>
+              </w:rPr>
+              <w:t xml:space="preserve">    {</w:t>
+            </w:r>
+          </w:p>
+          <w:p>
+            <w:pPr>
+              <w:rPr>
+                <w:rFonts w:ascii="Times New Roman" w:hAnsi="Times New Roman" w:cs="Times New Roman"/>
+              </w:rPr>
+            </w:pPr>
+            <w:r>
+              <w:rPr>
+                <w:rFonts w:ascii="Times New Roman" w:hAnsi="Times New Roman" w:cs="Times New Roman"/>
+              </w:rPr>
+              <w:t xml:space="preserve">        "capacity": 519,</w:t>
+            </w:r>
+          </w:p>
+          <w:p>
+            <w:pPr>
+              <w:rPr>
+                <w:rFonts w:ascii="Times New Roman" w:hAnsi="Times New Roman" w:cs="Times New Roman"/>
+              </w:rPr>
+            </w:pPr>
+            <w:r>
+              <w:rPr>
+                <w:rFonts w:ascii="Times New Roman" w:hAnsi="Times New Roman" w:cs="Times New Roman"/>
+              </w:rPr>
+              <w:t xml:space="preserve">        "id": 11,</w:t>
+            </w:r>
+          </w:p>
+          <w:p>
+            <w:pPr>
+              <w:rPr>
+                <w:rFonts w:ascii="Times New Roman" w:hAnsi="Times New Roman" w:cs="Times New Roman"/>
+              </w:rPr>
+            </w:pPr>
+            <w:r>
+              <w:rPr>
+                <w:rFonts w:ascii="Times New Roman" w:hAnsi="Times New Roman" w:cs="Times New Roman"/>
+              </w:rPr>
+              <w:t xml:space="preserve">        "model": "A380",</w:t>
+            </w:r>
+          </w:p>
+          <w:p>
+            <w:pPr>
+              <w:rPr>
+                <w:rFonts w:ascii="Times New Roman" w:hAnsi="Times New Roman" w:cs="Times New Roman"/>
+              </w:rPr>
+            </w:pPr>
+            <w:r>
+              <w:rPr>
+                <w:rFonts w:ascii="Times New Roman" w:hAnsi="Times New Roman" w:cs="Times New Roman"/>
+              </w:rPr>
+              <w:t xml:space="preserve">        "</w:t>
+            </w:r>
+            <w:proofErr w:type="spellStart"/>
+            <w:r>
+              <w:rPr>
+                <w:rFonts w:ascii="Times New Roman" w:hAnsi="Times New Roman" w:cs="Times New Roman"/>
+              </w:rPr>
+              <w:t>serialnr</w:t>
+            </w:r>
+            <w:proofErr w:type="spellEnd"/>
+            <w:r>
+              <w:rPr>
+                <w:rFonts w:ascii="Times New Roman" w:hAnsi="Times New Roman" w:cs="Times New Roman"/>
+              </w:rPr>
+              <w:t>": "23451"</w:t>
+            </w:r>
+          </w:p>
+          <w:p>
+            <w:pPr>
+              <w:rPr>
+                <w:rFonts w:ascii="Times New Roman" w:hAnsi="Times New Roman" w:cs="Times New Roman"/>
+              </w:rPr>
+            </w:pPr>
+            <w:r>
+              <w:rPr>
+                <w:rFonts w:ascii="Times New Roman" w:hAnsi="Times New Roman" w:cs="Times New Roman"/>
+              </w:rPr>
+              <w:t xml:space="preserve">    },</w:t>
+            </w:r>
+          </w:p>
+          <w:p>
+            <w:pPr>
+              <w:rPr>
+                <w:rFonts w:ascii="Times New Roman" w:hAnsi="Times New Roman" w:cs="Times New Roman"/>
+              </w:rPr>
+            </w:pPr>
+            <w:r>
+              <w:rPr>
+                <w:rFonts w:ascii="Times New Roman" w:hAnsi="Times New Roman" w:cs="Times New Roman"/>
+              </w:rPr>
+              <w:t xml:space="preserve">    {</w:t>
+            </w:r>
+          </w:p>
+          <w:p>
+            <w:pPr>
+              <w:rPr>
+                <w:rFonts w:ascii="Times New Roman" w:hAnsi="Times New Roman" w:cs="Times New Roman"/>
+              </w:rPr>
+            </w:pPr>
+            <w:r>
+              <w:rPr>
+                <w:rFonts w:ascii="Times New Roman" w:hAnsi="Times New Roman" w:cs="Times New Roman"/>
+              </w:rPr>
+              <w:lastRenderedPageBreak/>
+              <w:t xml:space="preserve">        "capacity": 519,</w:t>
+            </w:r>
+          </w:p>
+          <w:p>
+            <w:pPr>
+              <w:rPr>
+                <w:rFonts w:ascii="Times New Roman" w:hAnsi="Times New Roman" w:cs="Times New Roman"/>
+              </w:rPr>
+            </w:pPr>
+            <w:r>
+              <w:rPr>
+                <w:rFonts w:ascii="Times New Roman" w:hAnsi="Times New Roman" w:cs="Times New Roman"/>
+              </w:rPr>
+              <w:t xml:space="preserve">        "id": 18,</w:t>
+            </w:r>
+          </w:p>
+          <w:p>
+            <w:pPr>
+              <w:rPr>
+                <w:rFonts w:ascii="Times New Roman" w:hAnsi="Times New Roman" w:cs="Times New Roman"/>
+              </w:rPr>
+            </w:pPr>
+            <w:r>
+              <w:rPr>
+                <w:rFonts w:ascii="Times New Roman" w:hAnsi="Times New Roman" w:cs="Times New Roman"/>
+              </w:rPr>
+              <w:t xml:space="preserve">        "model": "A380",</w:t>
+            </w:r>
+          </w:p>
+          <w:p>
+            <w:pPr>
+              <w:rPr>
+                <w:rFonts w:ascii="Times New Roman" w:hAnsi="Times New Roman" w:cs="Times New Roman"/>
+              </w:rPr>
+            </w:pPr>
+            <w:r>
+              <w:rPr>
+                <w:rFonts w:ascii="Times New Roman" w:hAnsi="Times New Roman" w:cs="Times New Roman"/>
+              </w:rPr>
+              <w:t xml:space="preserve">        "</w:t>
+            </w:r>
+            <w:proofErr w:type="spellStart"/>
+            <w:r>
+              <w:rPr>
+                <w:rFonts w:ascii="Times New Roman" w:hAnsi="Times New Roman" w:cs="Times New Roman"/>
+              </w:rPr>
+              <w:t>serialnr</w:t>
+            </w:r>
+            <w:proofErr w:type="spellEnd"/>
+            <w:r>
+              <w:rPr>
+                <w:rFonts w:ascii="Times New Roman" w:hAnsi="Times New Roman" w:cs="Times New Roman"/>
+              </w:rPr>
+              <w:t>": "34512"</w:t>
+            </w:r>
+          </w:p>
+          <w:p>
+            <w:pPr>
+              <w:rPr>
+                <w:rFonts w:ascii="Times New Roman" w:hAnsi="Times New Roman" w:cs="Times New Roman"/>
+              </w:rPr>
+            </w:pPr>
+            <w:r>
+              <w:rPr>
+                <w:rFonts w:ascii="Times New Roman" w:hAnsi="Times New Roman" w:cs="Times New Roman"/>
+              </w:rPr>
+              <w:t xml:space="preserve">    }</w:t>
+            </w:r>
+          </w:p>
+          <w:p>
+            <w:pPr>
+              <w:rPr>
+                <w:rFonts w:ascii="Times New Roman" w:hAnsi="Times New Roman" w:cs="Times New Roman"/>
+              </w:rPr>
+            </w:pPr>
+            <w:r>
+              <w:rPr>
+                <w:rFonts w:ascii="Times New Roman" w:hAnsi="Times New Roman" w:cs="Times New Roman"/>
+              </w:rPr>
+              <w:t>]</w:t>
+            </w:r>
+          </w:p>
+        </w:tc>
+      </w:tr>
+    </w:tbl>
+    <w:p/>
+    <w:p>
       <w:bookmarkStart w:id="0" w:name="_GoBack"/>
       <w:bookmarkEnd w:id="0"/>
-      <w:r>
-        <w:t>/serviceURL/path</w:t>
-      </w:r>
-      <w:r>
-        <w:t>Param</w:t>
-      </w:r>
-      <w:r>
-        <w:t>1/pathPar</w:t>
-      </w:r>
-      <w:r>
-        <w:t>am</w:t>
-      </w:r>
-      <w:r>
-        <w:t>2</w:t>
-      </w:r>
-      <w:r>
-        <w:t>)</w:t>
-      </w:r>
     </w:p>
     <w:p/>
     <w:p>
@@ -345,10 +4980,7 @@
     </w:p>
     <w:p>
       <w:r>
-        <w:t>Response: Flight object</w:t>
-      </w:r>
-      <w:r>
-        <w:t>s list</w:t>
+        <w:t>Response: Flight objects list</w:t>
       </w:r>
     </w:p>
     <w:p/>
@@ -361,10 +4993,7 @@
         <w:t>Service name</w:t>
       </w:r>
       <w:r>
-        <w:t xml:space="preserve">: Find flights by </w:t>
-      </w:r>
-      <w:r>
-        <w:t>airline’s id</w:t>
+        <w:t>: Find flights by airline’s id</w:t>
       </w:r>
     </w:p>
     <w:p>
@@ -413,13 +5042,7 @@
         <w:t>Service name</w:t>
       </w:r>
       <w:r>
-        <w:t xml:space="preserve">: Find flights by </w:t>
-      </w:r>
-      <w:r>
-        <w:t>origin airport</w:t>
-      </w:r>
-      <w:r>
-        <w:t xml:space="preserve"> id</w:t>
+        <w:t>: Find flights by origin airport id</w:t>
       </w:r>
     </w:p>
     <w:p>
@@ -503,7 +5126,6 @@
     </w:p>
     <w:p>
       <w:r>
-        <w:lastRenderedPageBreak/>
         <w:t xml:space="preserve">Path parameter(s): </w:t>
       </w:r>
       <w:proofErr w:type="spellStart"/>
@@ -536,10 +5158,7 @@
         <w:t>Service name</w:t>
       </w:r>
       <w:r>
-        <w:t xml:space="preserve">: Find flights by </w:t>
-      </w:r>
-      <w:r>
-        <w:t>arrival date</w:t>
+        <w:t>: Find flights by arrival date</w:t>
       </w:r>
     </w:p>
     <w:p>
@@ -677,13 +5296,7 @@
         <w:t>Service name</w:t>
       </w:r>
       <w:r>
-        <w:t xml:space="preserve">: Find flights by </w:t>
-      </w:r>
-      <w:r>
-        <w:t>departure</w:t>
-      </w:r>
-      <w:r>
-        <w:t xml:space="preserve"> date</w:t>
+        <w:t>: Find flights by departure date</w:t>
       </w:r>
     </w:p>
     <w:p>
@@ -732,10 +5345,7 @@
         <w:t>Service name</w:t>
       </w:r>
       <w:r>
-        <w:t>: Find flights by departure date</w:t>
-      </w:r>
-      <w:r>
-        <w:t xml:space="preserve"> in a range</w:t>
+        <w:t>: Find flights by departure date in a range</w:t>
       </w:r>
     </w:p>
     <w:p>
@@ -803,13 +5413,7 @@
         <w:t>Service name</w:t>
       </w:r>
       <w:r>
-        <w:t xml:space="preserve">: Find </w:t>
-      </w:r>
-      <w:r>
-        <w:t xml:space="preserve">all </w:t>
-      </w:r>
-      <w:r>
-        <w:t>flights</w:t>
+        <w:t>: Find all flights</w:t>
       </w:r>
     </w:p>
     <w:p>
@@ -848,7 +5452,7 @@
 </file>
 
 <file path=word/styles.xml><?xml version="1.0" encoding="utf-8"?>
-<w:styles xmlns:mc="http://schemas.openxmlformats.org/markup-compatibility/2006" xmlns:r="http://schemas.openxmlformats.org/officeDocument/2006/relationships" xmlns:w="http://schemas.openxmlformats.org/wordprocessingml/2006/main" xmlns:w14="http://schemas.microsoft.com/office/word/2010/wordml" xmlns:w15="http://schemas.microsoft.com/office/word/2012/wordml" xmlns:w16cid="http://schemas.microsoft.com/office/word/2016/wordml/cid" xmlns:w16se="http://schemas.microsoft.com/office/word/2015/wordml/symex" mc:Ignorable="w14 w15 w16se w16cid">
+<w:styles xmlns:mc="http://schemas.openxmlformats.org/markup-compatibility/2006" xmlns:r="http://schemas.openxmlformats.org/officeDocument/2006/relationships" xmlns:w="http://schemas.openxmlformats.org/wordprocessingml/2006/main" xmlns:w14="http://schemas.microsoft.com/office/word/2010/wordml" xmlns:w15="http://schemas.microsoft.com/office/word/2012/wordml" mc:Ignorable="w14 w15">
   <w:docDefaults>
     <w:rPrDefault>
       <w:rPr>
@@ -860,7 +5464,7 @@
     </w:rPrDefault>
     <w:pPrDefault/>
   </w:docDefaults>
-  <w:latentStyles w:defLockedState="0" w:defUIPriority="99" w:defSemiHidden="0" w:defUnhideWhenUsed="0" w:defQFormat="0" w:count="375">
+  <w:latentStyles w:defLockedState="0" w:defUIPriority="99" w:defSemiHidden="0" w:defUnhideWhenUsed="0" w:defQFormat="0" w:count="382">
     <w:lsdException w:name="Normal" w:uiPriority="0" w:qFormat="1"/>
     <w:lsdException w:name="heading 1" w:uiPriority="9" w:qFormat="1"/>
     <w:lsdException w:name="heading 2" w:semiHidden="1" w:uiPriority="9" w:unhideWhenUsed="1" w:qFormat="1"/>
@@ -1277,7 +5881,7 @@
       <w:u w:val="single"/>
     </w:rPr>
   </w:style>
-  <w:style w:type="character" w:styleId="UnresolvedMention">
+  <w:style w:type="character" w:customStyle="1" w:styleId="UnresolvedMention">
     <w:name w:val="Unresolved Mention"/>
     <w:basedOn w:val="DefaultParagraphFont"/>
     <w:uiPriority w:val="99"/>
@@ -1297,6 +5901,29 @@
       <w:ind w:left="720"/>
       <w:contextualSpacing/>
     </w:pPr>
+  </w:style>
+  <w:style w:type="table" w:styleId="TableGrid">
+    <w:name w:val="Table Grid"/>
+    <w:basedOn w:val="TableNormal"/>
+    <w:uiPriority w:val="39"/>
+    <w:rsid w:val="00266650"/>
+    <w:tblPr>
+      <w:tblInd w:w="0" w:type="dxa"/>
+      <w:tblBorders>
+        <w:top w:val="single" w:sz="4" w:space="0" w:color="auto"/>
+        <w:left w:val="single" w:sz="4" w:space="0" w:color="auto"/>
+        <w:bottom w:val="single" w:sz="4" w:space="0" w:color="auto"/>
+        <w:right w:val="single" w:sz="4" w:space="0" w:color="auto"/>
+        <w:insideH w:val="single" w:sz="4" w:space="0" w:color="auto"/>
+        <w:insideV w:val="single" w:sz="4" w:space="0" w:color="auto"/>
+      </w:tblBorders>
+      <w:tblCellMar>
+        <w:top w:w="0" w:type="dxa"/>
+        <w:left w:w="108" w:type="dxa"/>
+        <w:bottom w:w="0" w:type="dxa"/>
+        <w:right w:w="108" w:type="dxa"/>
+      </w:tblCellMar>
+    </w:tblPr>
   </w:style>
 </w:styles>
 </file>

</xml_diff>

<commit_message>
Document cosmetics, Removed test classes
</commit_message>
<xml_diff>
--- a/REST_API_Document.docx
+++ b/REST_API_Document.docx
@@ -1,6 +1,6 @@
 
 <file path=word/document.xml><?xml version="1.0" encoding="utf-8"?>
-<w:document xmlns:wpc="http://schemas.microsoft.com/office/word/2010/wordprocessingCanvas" xmlns:mo="http://schemas.microsoft.com/office/mac/office/2008/main" xmlns:mc="http://schemas.openxmlformats.org/markup-compatibility/2006" xmlns:mv="urn:schemas-microsoft-com:mac:vml" xmlns:o="urn:schemas-microsoft-com:office:office" xmlns:r="http://schemas.openxmlformats.org/officeDocument/2006/relationships" xmlns:m="http://schemas.openxmlformats.org/officeDocument/2006/math" xmlns:v="urn:schemas-microsoft-com:vml" xmlns:wp14="http://schemas.microsoft.com/office/word/2010/wordprocessingDrawing" xmlns:wp="http://schemas.openxmlformats.org/drawingml/2006/wordprocessingDrawing" xmlns:w10="urn:schemas-microsoft-com:office:word" xmlns:w="http://schemas.openxmlformats.org/wordprocessingml/2006/main" xmlns:w14="http://schemas.microsoft.com/office/word/2010/wordml" xmlns:w15="http://schemas.microsoft.com/office/word/2012/wordml" xmlns:wpg="http://schemas.microsoft.com/office/word/2010/wordprocessingGroup" xmlns:wpi="http://schemas.microsoft.com/office/word/2010/wordprocessingInk" xmlns:wne="http://schemas.microsoft.com/office/word/2006/wordml" xmlns:wps="http://schemas.microsoft.com/office/word/2010/wordprocessingShape" mc:Ignorable="w14 w15 wp14">
+<w:document xmlns:wpc="http://schemas.microsoft.com/office/word/2010/wordprocessingCanvas" xmlns:cx="http://schemas.microsoft.com/office/drawing/2014/chartex" xmlns:cx1="http://schemas.microsoft.com/office/drawing/2015/9/8/chartex" xmlns:cx2="http://schemas.microsoft.com/office/drawing/2015/10/21/chartex" xmlns:cx3="http://schemas.microsoft.com/office/drawing/2016/5/9/chartex" xmlns:cx4="http://schemas.microsoft.com/office/drawing/2016/5/10/chartex" xmlns:cx5="http://schemas.microsoft.com/office/drawing/2016/5/11/chartex" xmlns:cx6="http://schemas.microsoft.com/office/drawing/2016/5/12/chartex" xmlns:cx7="http://schemas.microsoft.com/office/drawing/2016/5/13/chartex" xmlns:cx8="http://schemas.microsoft.com/office/drawing/2016/5/14/chartex" xmlns:mc="http://schemas.openxmlformats.org/markup-compatibility/2006" xmlns:aink="http://schemas.microsoft.com/office/drawing/2016/ink" xmlns:am3d="http://schemas.microsoft.com/office/drawing/2017/model3d" xmlns:o="urn:schemas-microsoft-com:office:office" xmlns:r="http://schemas.openxmlformats.org/officeDocument/2006/relationships" xmlns:m="http://schemas.openxmlformats.org/officeDocument/2006/math" xmlns:v="urn:schemas-microsoft-com:vml" xmlns:wp14="http://schemas.microsoft.com/office/word/2010/wordprocessingDrawing" xmlns:wp="http://schemas.openxmlformats.org/drawingml/2006/wordprocessingDrawing" xmlns:w10="urn:schemas-microsoft-com:office:word" xmlns:w="http://schemas.openxmlformats.org/wordprocessingml/2006/main" xmlns:w14="http://schemas.microsoft.com/office/word/2010/wordml" xmlns:w15="http://schemas.microsoft.com/office/word/2012/wordml" xmlns:w16cid="http://schemas.microsoft.com/office/word/2016/wordml/cid" xmlns:w16se="http://schemas.microsoft.com/office/word/2015/wordml/symex" xmlns:wpg="http://schemas.microsoft.com/office/word/2010/wordprocessingGroup" xmlns:wpi="http://schemas.microsoft.com/office/word/2010/wordprocessingInk" xmlns:wne="http://schemas.microsoft.com/office/word/2006/wordml" xmlns:wps="http://schemas.microsoft.com/office/word/2010/wordprocessingShape" mc:Ignorable="w14 w15 w16se w16cid wp14">
   <w:body>
     <w:p>
       <w:pPr>
@@ -4531,7 +4531,6 @@
               <w:rPr>
                 <w:rFonts w:ascii="Times New Roman" w:hAnsi="Times New Roman" w:cs="Times New Roman"/>
               </w:rPr>
-              <w:lastRenderedPageBreak/>
               <w:t>/airplanes/</w:t>
             </w:r>
             <w:proofErr w:type="spellStart"/>
@@ -6329,15 +6328,16 @@
       </w:pPr>
       <w:r>
         <w:rPr>
-          <w:rStyle w:val="apple-converted-space"/>
           <w:rFonts w:ascii="Times New Roman" w:hAnsi="Times New Roman"/>
           <w:b/>
           <w:bCs/>
           <w:sz w:val="24"/>
           <w:szCs w:val="24"/>
         </w:rPr>
-        <w:t xml:space="preserve">            </w:t>
-      </w:r>
+        <w:t>P</w:t>
+      </w:r>
+      <w:bookmarkStart w:id="0" w:name="_GoBack"/>
+      <w:bookmarkEnd w:id="0"/>
       <w:r>
         <w:rPr>
           <w:rFonts w:ascii="Times New Roman" w:hAnsi="Times New Roman"/>
@@ -6346,7 +6346,7 @@
           <w:sz w:val="24"/>
           <w:szCs w:val="24"/>
         </w:rPr>
-        <w:t>prefix path:/airport</w:t>
+        <w:t>refix path:/airport</w:t>
       </w:r>
     </w:p>
     <w:p>
@@ -6360,15 +6360,15 @@
       </w:pPr>
       <w:r>
         <w:rPr>
-          <w:rStyle w:val="apple-converted-space"/>
           <w:rFonts w:ascii="Times New Roman" w:hAnsi="Times New Roman"/>
           <w:b/>
           <w:bCs/>
           <w:sz w:val="24"/>
           <w:szCs w:val="24"/>
         </w:rPr>
-        <w:t xml:space="preserve">       </w:t>
-      </w:r>
+        <w:t xml:space="preserve">All the URL follow the </w:t>
+      </w:r>
+      <w:proofErr w:type="gramStart"/>
       <w:r>
         <w:rPr>
           <w:rFonts w:ascii="Times New Roman" w:hAnsi="Times New Roman"/>
@@ -6377,9 +6377,9 @@
           <w:sz w:val="24"/>
           <w:szCs w:val="24"/>
         </w:rPr>
-        <w:t xml:space="preserve">All the URL follow the </w:t>
-      </w:r>
-      <w:proofErr w:type="gramStart"/>
+        <w:t>of :</w:t>
+      </w:r>
+      <w:proofErr w:type="gramEnd"/>
       <w:r>
         <w:rPr>
           <w:rFonts w:ascii="Times New Roman" w:hAnsi="Times New Roman"/>
@@ -6388,9 +6388,26 @@
           <w:sz w:val="24"/>
           <w:szCs w:val="24"/>
         </w:rPr>
-        <w:t>of :</w:t>
-      </w:r>
-      <w:proofErr w:type="gramEnd"/>
+        <w:t xml:space="preserve"> htt://localhost/rs/airport/..............</w:t>
+      </w:r>
+    </w:p>
+    <w:p>
+      <w:pPr>
+        <w:pStyle w:val="p3"/>
+        <w:rPr>
+          <w:rFonts w:ascii="Times New Roman" w:hAnsi="Times New Roman"/>
+          <w:sz w:val="24"/>
+          <w:szCs w:val="24"/>
+        </w:rPr>
+      </w:pPr>
+      <w:r>
+        <w:rPr>
+          <w:rFonts w:ascii="Times New Roman" w:hAnsi="Times New Roman"/>
+          <w:sz w:val="24"/>
+          <w:szCs w:val="24"/>
+        </w:rPr>
+        <w:t>1.</w:t>
+      </w:r>
       <w:r>
         <w:rPr>
           <w:rFonts w:ascii="Times New Roman" w:hAnsi="Times New Roman"/>
@@ -6399,26 +6416,82 @@
           <w:sz w:val="24"/>
           <w:szCs w:val="24"/>
         </w:rPr>
-        <w:t xml:space="preserve"> htt://localhost/rs/airport/..............</w:t>
+        <w:t xml:space="preserve">service name: </w:t>
+      </w:r>
+      <w:r>
+        <w:rPr>
+          <w:rFonts w:ascii="Times New Roman" w:hAnsi="Times New Roman"/>
+          <w:sz w:val="24"/>
+          <w:szCs w:val="24"/>
+        </w:rPr>
+        <w:t>Create Airport</w:t>
       </w:r>
     </w:p>
     <w:p>
       <w:pPr>
         <w:pStyle w:val="p3"/>
-        <w:rPr>
-          <w:rFonts w:ascii="Times New Roman" w:hAnsi="Times New Roman"/>
-          <w:sz w:val="24"/>
-          <w:szCs w:val="24"/>
-        </w:rPr>
-      </w:pPr>
-      <w:r>
-        <w:rPr>
-          <w:rFonts w:ascii="Times New Roman" w:hAnsi="Times New Roman"/>
-          <w:sz w:val="24"/>
-          <w:szCs w:val="24"/>
-        </w:rPr>
-        <w:t>1.</w:t>
-      </w:r>
+        <w:ind w:left="720"/>
+        <w:rPr>
+          <w:rFonts w:ascii="Times New Roman" w:hAnsi="Times New Roman"/>
+          <w:sz w:val="24"/>
+          <w:szCs w:val="24"/>
+        </w:rPr>
+      </w:pPr>
+      <w:r>
+        <w:rPr>
+          <w:rFonts w:ascii="Times New Roman" w:hAnsi="Times New Roman"/>
+          <w:sz w:val="24"/>
+          <w:szCs w:val="24"/>
+        </w:rPr>
+        <w:t>&gt;URL:-/create</w:t>
+      </w:r>
+    </w:p>
+    <w:p>
+      <w:pPr>
+        <w:pStyle w:val="p3"/>
+        <w:ind w:left="720"/>
+        <w:rPr>
+          <w:rFonts w:ascii="Times New Roman" w:hAnsi="Times New Roman"/>
+          <w:sz w:val="24"/>
+          <w:szCs w:val="24"/>
+        </w:rPr>
+      </w:pPr>
+      <w:r>
+        <w:rPr>
+          <w:rFonts w:ascii="Times New Roman" w:hAnsi="Times New Roman"/>
+          <w:sz w:val="24"/>
+          <w:szCs w:val="24"/>
+        </w:rPr>
+        <w:t>&gt;</w:t>
+      </w:r>
+      <w:proofErr w:type="gramStart"/>
+      <w:r>
+        <w:rPr>
+          <w:rFonts w:ascii="Times New Roman" w:hAnsi="Times New Roman"/>
+          <w:sz w:val="24"/>
+          <w:szCs w:val="24"/>
+        </w:rPr>
+        <w:t>Method:-</w:t>
+      </w:r>
+      <w:proofErr w:type="gramEnd"/>
+      <w:r>
+        <w:rPr>
+          <w:rFonts w:ascii="Times New Roman" w:hAnsi="Times New Roman"/>
+          <w:sz w:val="24"/>
+          <w:szCs w:val="24"/>
+        </w:rPr>
+        <w:t>POST</w:t>
+      </w:r>
+    </w:p>
+    <w:p>
+      <w:pPr>
+        <w:pStyle w:val="p3"/>
+        <w:rPr>
+          <w:rFonts w:ascii="Times New Roman" w:hAnsi="Times New Roman"/>
+          <w:sz w:val="24"/>
+          <w:szCs w:val="24"/>
+        </w:rPr>
+      </w:pPr>
       <w:r>
         <w:rPr>
           <w:rFonts w:ascii="Times New Roman" w:hAnsi="Times New Roman"/>
@@ -6427,108 +6500,9 @@
           <w:sz w:val="24"/>
           <w:szCs w:val="24"/>
         </w:rPr>
-        <w:t xml:space="preserve">service name: </w:t>
-      </w:r>
-      <w:r>
-        <w:rPr>
-          <w:rFonts w:ascii="Times New Roman" w:hAnsi="Times New Roman"/>
-          <w:sz w:val="24"/>
-          <w:szCs w:val="24"/>
-        </w:rPr>
-        <w:t>Create Air</w:t>
-      </w:r>
-      <w:bookmarkStart w:id="0" w:name="_GoBack"/>
-      <w:bookmarkEnd w:id="0"/>
-      <w:r>
-        <w:rPr>
-          <w:rFonts w:ascii="Times New Roman" w:hAnsi="Times New Roman"/>
-          <w:sz w:val="24"/>
-          <w:szCs w:val="24"/>
-        </w:rPr>
-        <w:t>port</w:t>
-      </w:r>
-    </w:p>
-    <w:p>
-      <w:pPr>
-        <w:pStyle w:val="p3"/>
-        <w:rPr>
-          <w:rFonts w:ascii="Times New Roman" w:hAnsi="Times New Roman"/>
-          <w:sz w:val="24"/>
-          <w:szCs w:val="24"/>
-        </w:rPr>
-      </w:pPr>
-      <w:r>
-        <w:rPr>
-          <w:rStyle w:val="apple-converted-space"/>
-          <w:rFonts w:ascii="Times New Roman" w:hAnsi="Times New Roman"/>
-          <w:sz w:val="24"/>
-          <w:szCs w:val="24"/>
-        </w:rPr>
-        <w:t xml:space="preserve">     </w:t>
-      </w:r>
-      <w:r>
-        <w:rPr>
-          <w:rFonts w:ascii="Times New Roman" w:hAnsi="Times New Roman"/>
-          <w:sz w:val="24"/>
-          <w:szCs w:val="24"/>
-        </w:rPr>
-        <w:t>&gt;URL:-/create</w:t>
-      </w:r>
-    </w:p>
-    <w:p>
-      <w:pPr>
-        <w:pStyle w:val="p3"/>
-        <w:rPr>
-          <w:rFonts w:ascii="Times New Roman" w:hAnsi="Times New Roman"/>
-          <w:sz w:val="24"/>
-          <w:szCs w:val="24"/>
-        </w:rPr>
-      </w:pPr>
-      <w:r>
-        <w:rPr>
-          <w:rStyle w:val="apple-converted-space"/>
-          <w:rFonts w:ascii="Times New Roman" w:hAnsi="Times New Roman"/>
-          <w:sz w:val="24"/>
-          <w:szCs w:val="24"/>
-        </w:rPr>
-        <w:t xml:space="preserve">      </w:t>
-      </w:r>
-      <w:r>
-        <w:rPr>
-          <w:rFonts w:ascii="Times New Roman" w:hAnsi="Times New Roman"/>
-          <w:sz w:val="24"/>
-          <w:szCs w:val="24"/>
-        </w:rPr>
-        <w:t>&gt;</w:t>
+        <w:t xml:space="preserve">2.Service </w:t>
       </w:r>
       <w:proofErr w:type="gramStart"/>
-      <w:r>
-        <w:rPr>
-          <w:rFonts w:ascii="Times New Roman" w:hAnsi="Times New Roman"/>
-          <w:sz w:val="24"/>
-          <w:szCs w:val="24"/>
-        </w:rPr>
-        <w:t>Method:-</w:t>
-      </w:r>
-      <w:proofErr w:type="gramEnd"/>
-      <w:r>
-        <w:rPr>
-          <w:rFonts w:ascii="Times New Roman" w:hAnsi="Times New Roman"/>
-          <w:sz w:val="24"/>
-          <w:szCs w:val="24"/>
-        </w:rPr>
-        <w:t>POST</w:t>
-      </w:r>
-    </w:p>
-    <w:p>
-      <w:pPr>
-        <w:pStyle w:val="p3"/>
-        <w:rPr>
-          <w:rFonts w:ascii="Times New Roman" w:hAnsi="Times New Roman"/>
-          <w:sz w:val="24"/>
-          <w:szCs w:val="24"/>
-        </w:rPr>
-      </w:pPr>
       <w:r>
         <w:rPr>
           <w:rFonts w:ascii="Times New Roman" w:hAnsi="Times New Roman"/>
@@ -6537,9 +6511,9 @@
           <w:sz w:val="24"/>
           <w:szCs w:val="24"/>
         </w:rPr>
-        <w:t xml:space="preserve">2.Service </w:t>
-      </w:r>
-      <w:proofErr w:type="gramStart"/>
+        <w:t>Name:-</w:t>
+      </w:r>
+      <w:proofErr w:type="gramEnd"/>
       <w:r>
         <w:rPr>
           <w:rFonts w:ascii="Times New Roman" w:hAnsi="Times New Roman"/>
@@ -6548,9 +6522,147 @@
           <w:sz w:val="24"/>
           <w:szCs w:val="24"/>
         </w:rPr>
-        <w:t>Name:-</w:t>
+        <w:t xml:space="preserve"> </w:t>
+      </w:r>
+      <w:r>
+        <w:rPr>
+          <w:rFonts w:ascii="Times New Roman" w:hAnsi="Times New Roman"/>
+          <w:sz w:val="24"/>
+          <w:szCs w:val="24"/>
+        </w:rPr>
+        <w:t>Delete Airport</w:t>
+      </w:r>
+    </w:p>
+    <w:p>
+      <w:pPr>
+        <w:pStyle w:val="p3"/>
+        <w:ind w:left="720"/>
+        <w:rPr>
+          <w:rFonts w:ascii="Times New Roman" w:hAnsi="Times New Roman"/>
+          <w:sz w:val="24"/>
+          <w:szCs w:val="24"/>
+        </w:rPr>
+      </w:pPr>
+      <w:r>
+        <w:rPr>
+          <w:rFonts w:ascii="Times New Roman" w:hAnsi="Times New Roman"/>
+          <w:sz w:val="24"/>
+          <w:szCs w:val="24"/>
+        </w:rPr>
+        <w:lastRenderedPageBreak/>
+        <w:t>&gt;URL:-/delete</w:t>
+      </w:r>
+    </w:p>
+    <w:p>
+      <w:pPr>
+        <w:pStyle w:val="p3"/>
+        <w:ind w:left="720"/>
+        <w:rPr>
+          <w:rFonts w:ascii="Times New Roman" w:hAnsi="Times New Roman"/>
+          <w:sz w:val="24"/>
+          <w:szCs w:val="24"/>
+        </w:rPr>
+      </w:pPr>
+      <w:r>
+        <w:rPr>
+          <w:rFonts w:ascii="Times New Roman" w:hAnsi="Times New Roman"/>
+          <w:sz w:val="24"/>
+          <w:szCs w:val="24"/>
+        </w:rPr>
+        <w:t>&gt;</w:t>
+      </w:r>
+      <w:proofErr w:type="gramStart"/>
+      <w:r>
+        <w:rPr>
+          <w:rFonts w:ascii="Times New Roman" w:hAnsi="Times New Roman"/>
+          <w:sz w:val="24"/>
+          <w:szCs w:val="24"/>
+        </w:rPr>
+        <w:t>Method:-</w:t>
       </w:r>
       <w:proofErr w:type="gramEnd"/>
+      <w:r>
+        <w:rPr>
+          <w:rFonts w:ascii="Times New Roman" w:hAnsi="Times New Roman"/>
+          <w:sz w:val="24"/>
+          <w:szCs w:val="24"/>
+        </w:rPr>
+        <w:t>GET</w:t>
+      </w:r>
+    </w:p>
+    <w:p>
+      <w:pPr>
+        <w:pStyle w:val="p3"/>
+        <w:ind w:left="720"/>
+        <w:rPr>
+          <w:rFonts w:ascii="Times New Roman" w:hAnsi="Times New Roman"/>
+          <w:sz w:val="24"/>
+          <w:szCs w:val="24"/>
+        </w:rPr>
+      </w:pPr>
+      <w:r>
+        <w:rPr>
+          <w:rFonts w:ascii="Times New Roman" w:hAnsi="Times New Roman"/>
+          <w:sz w:val="24"/>
+          <w:szCs w:val="24"/>
+        </w:rPr>
+        <w:t>&gt;</w:t>
+      </w:r>
+      <w:proofErr w:type="gramStart"/>
+      <w:r>
+        <w:rPr>
+          <w:rFonts w:ascii="Times New Roman" w:hAnsi="Times New Roman"/>
+          <w:sz w:val="24"/>
+          <w:szCs w:val="24"/>
+        </w:rPr>
+        <w:t>Path</w:t>
+      </w:r>
+      <w:r>
+        <w:rPr>
+          <w:rStyle w:val="apple-converted-space"/>
+          <w:rFonts w:ascii="Times New Roman" w:hAnsi="Times New Roman"/>
+          <w:sz w:val="24"/>
+          <w:szCs w:val="24"/>
+        </w:rPr>
+        <w:t xml:space="preserve">  </w:t>
+      </w:r>
+      <w:r>
+        <w:rPr>
+          <w:rFonts w:ascii="Times New Roman" w:hAnsi="Times New Roman"/>
+          <w:sz w:val="24"/>
+          <w:szCs w:val="24"/>
+        </w:rPr>
+        <w:t>Parameter</w:t>
+      </w:r>
+      <w:proofErr w:type="gramEnd"/>
+      <w:r>
+        <w:rPr>
+          <w:rFonts w:ascii="Times New Roman" w:hAnsi="Times New Roman"/>
+          <w:sz w:val="24"/>
+          <w:szCs w:val="24"/>
+        </w:rPr>
+        <w:t xml:space="preserve">:- </w:t>
+      </w:r>
+      <w:proofErr w:type="spellStart"/>
+      <w:r>
+        <w:rPr>
+          <w:rFonts w:ascii="Times New Roman" w:hAnsi="Times New Roman"/>
+          <w:sz w:val="24"/>
+          <w:szCs w:val="24"/>
+        </w:rPr>
+        <w:t>airportid</w:t>
+      </w:r>
+      <w:proofErr w:type="spellEnd"/>
+    </w:p>
+    <w:p>
+      <w:pPr>
+        <w:pStyle w:val="p3"/>
+        <w:rPr>
+          <w:rFonts w:ascii="Times New Roman" w:hAnsi="Times New Roman"/>
+          <w:sz w:val="24"/>
+          <w:szCs w:val="24"/>
+        </w:rPr>
+      </w:pPr>
       <w:r>
         <w:rPr>
           <w:rFonts w:ascii="Times New Roman" w:hAnsi="Times New Roman"/>
@@ -6559,171 +6671,9 @@
           <w:sz w:val="24"/>
           <w:szCs w:val="24"/>
         </w:rPr>
-        <w:t xml:space="preserve"> </w:t>
-      </w:r>
-      <w:r>
-        <w:rPr>
-          <w:rFonts w:ascii="Times New Roman" w:hAnsi="Times New Roman"/>
-          <w:sz w:val="24"/>
-          <w:szCs w:val="24"/>
-        </w:rPr>
-        <w:t>Delete Airport</w:t>
-      </w:r>
-    </w:p>
-    <w:p>
-      <w:pPr>
-        <w:pStyle w:val="p3"/>
-        <w:rPr>
-          <w:rFonts w:ascii="Times New Roman" w:hAnsi="Times New Roman"/>
-          <w:sz w:val="24"/>
-          <w:szCs w:val="24"/>
-        </w:rPr>
-      </w:pPr>
-      <w:r>
-        <w:rPr>
-          <w:rStyle w:val="apple-converted-space"/>
-          <w:rFonts w:ascii="Times New Roman" w:hAnsi="Times New Roman"/>
-          <w:sz w:val="24"/>
-          <w:szCs w:val="24"/>
-        </w:rPr>
-        <w:lastRenderedPageBreak/>
-        <w:t xml:space="preserve">      </w:t>
-      </w:r>
-      <w:r>
-        <w:rPr>
-          <w:rFonts w:ascii="Times New Roman" w:hAnsi="Times New Roman"/>
-          <w:sz w:val="24"/>
-          <w:szCs w:val="24"/>
-        </w:rPr>
-        <w:t>&gt;URL:-/delete</w:t>
-      </w:r>
-    </w:p>
-    <w:p>
-      <w:pPr>
-        <w:pStyle w:val="p3"/>
-        <w:rPr>
-          <w:rFonts w:ascii="Times New Roman" w:hAnsi="Times New Roman"/>
-          <w:sz w:val="24"/>
-          <w:szCs w:val="24"/>
-        </w:rPr>
-      </w:pPr>
-      <w:r>
-        <w:rPr>
-          <w:rStyle w:val="apple-converted-space"/>
-          <w:rFonts w:ascii="Times New Roman" w:hAnsi="Times New Roman"/>
-          <w:sz w:val="24"/>
-          <w:szCs w:val="24"/>
-        </w:rPr>
-        <w:t xml:space="preserve">      </w:t>
-      </w:r>
-      <w:r>
-        <w:rPr>
-          <w:rFonts w:ascii="Times New Roman" w:hAnsi="Times New Roman"/>
-          <w:sz w:val="24"/>
-          <w:szCs w:val="24"/>
-        </w:rPr>
-        <w:t>&gt;</w:t>
+        <w:t xml:space="preserve">3.Service </w:t>
       </w:r>
       <w:proofErr w:type="gramStart"/>
-      <w:r>
-        <w:rPr>
-          <w:rFonts w:ascii="Times New Roman" w:hAnsi="Times New Roman"/>
-          <w:sz w:val="24"/>
-          <w:szCs w:val="24"/>
-        </w:rPr>
-        <w:t>Method:-</w:t>
-      </w:r>
-      <w:proofErr w:type="gramEnd"/>
-      <w:r>
-        <w:rPr>
-          <w:rFonts w:ascii="Times New Roman" w:hAnsi="Times New Roman"/>
-          <w:sz w:val="24"/>
-          <w:szCs w:val="24"/>
-        </w:rPr>
-        <w:t>GET</w:t>
-      </w:r>
-    </w:p>
-    <w:p>
-      <w:pPr>
-        <w:pStyle w:val="p3"/>
-        <w:rPr>
-          <w:rFonts w:ascii="Times New Roman" w:hAnsi="Times New Roman"/>
-          <w:sz w:val="24"/>
-          <w:szCs w:val="24"/>
-        </w:rPr>
-      </w:pPr>
-      <w:r>
-        <w:rPr>
-          <w:rStyle w:val="apple-converted-space"/>
-          <w:rFonts w:ascii="Times New Roman" w:hAnsi="Times New Roman"/>
-          <w:sz w:val="24"/>
-          <w:szCs w:val="24"/>
-        </w:rPr>
-        <w:t xml:space="preserve">       </w:t>
-      </w:r>
-      <w:r>
-        <w:rPr>
-          <w:rFonts w:ascii="Times New Roman" w:hAnsi="Times New Roman"/>
-          <w:sz w:val="24"/>
-          <w:szCs w:val="24"/>
-        </w:rPr>
-        <w:t>&gt;</w:t>
-      </w:r>
-      <w:proofErr w:type="gramStart"/>
-      <w:r>
-        <w:rPr>
-          <w:rFonts w:ascii="Times New Roman" w:hAnsi="Times New Roman"/>
-          <w:sz w:val="24"/>
-          <w:szCs w:val="24"/>
-        </w:rPr>
-        <w:t>Path</w:t>
-      </w:r>
-      <w:r>
-        <w:rPr>
-          <w:rStyle w:val="apple-converted-space"/>
-          <w:rFonts w:ascii="Times New Roman" w:hAnsi="Times New Roman"/>
-          <w:sz w:val="24"/>
-          <w:szCs w:val="24"/>
-        </w:rPr>
-        <w:t xml:space="preserve">  </w:t>
-      </w:r>
-      <w:r>
-        <w:rPr>
-          <w:rFonts w:ascii="Times New Roman" w:hAnsi="Times New Roman"/>
-          <w:sz w:val="24"/>
-          <w:szCs w:val="24"/>
-        </w:rPr>
-        <w:t>Parameter</w:t>
-      </w:r>
-      <w:proofErr w:type="gramEnd"/>
-      <w:r>
-        <w:rPr>
-          <w:rFonts w:ascii="Times New Roman" w:hAnsi="Times New Roman"/>
-          <w:sz w:val="24"/>
-          <w:szCs w:val="24"/>
-        </w:rPr>
-        <w:t xml:space="preserve">:- </w:t>
-      </w:r>
-      <w:proofErr w:type="spellStart"/>
-      <w:r>
-        <w:rPr>
-          <w:rFonts w:ascii="Times New Roman" w:hAnsi="Times New Roman"/>
-          <w:sz w:val="24"/>
-          <w:szCs w:val="24"/>
-        </w:rPr>
-        <w:t>airportid</w:t>
-      </w:r>
-      <w:proofErr w:type="spellEnd"/>
-    </w:p>
-    <w:p>
-      <w:pPr>
-        <w:pStyle w:val="p3"/>
-        <w:rPr>
-          <w:rFonts w:ascii="Times New Roman" w:hAnsi="Times New Roman"/>
-          <w:sz w:val="24"/>
-          <w:szCs w:val="24"/>
-        </w:rPr>
-      </w:pPr>
       <w:r>
         <w:rPr>
           <w:rFonts w:ascii="Times New Roman" w:hAnsi="Times New Roman"/>
@@ -6732,9 +6682,9 @@
           <w:sz w:val="24"/>
           <w:szCs w:val="24"/>
         </w:rPr>
-        <w:t xml:space="preserve">3.Service </w:t>
-      </w:r>
-      <w:proofErr w:type="gramStart"/>
+        <w:t>Name:-</w:t>
+      </w:r>
+      <w:proofErr w:type="gramEnd"/>
       <w:r>
         <w:rPr>
           <w:rFonts w:ascii="Times New Roman" w:hAnsi="Times New Roman"/>
@@ -6743,9 +6693,128 @@
           <w:sz w:val="24"/>
           <w:szCs w:val="24"/>
         </w:rPr>
-        <w:t>Name:-</w:t>
+        <w:t xml:space="preserve"> </w:t>
+      </w:r>
+      <w:r>
+        <w:rPr>
+          <w:rFonts w:ascii="Times New Roman" w:hAnsi="Times New Roman"/>
+          <w:sz w:val="24"/>
+          <w:szCs w:val="24"/>
+        </w:rPr>
+        <w:t>Update Airport</w:t>
+      </w:r>
+    </w:p>
+    <w:p>
+      <w:pPr>
+        <w:pStyle w:val="p3"/>
+        <w:ind w:left="720"/>
+        <w:rPr>
+          <w:rFonts w:ascii="Times New Roman" w:hAnsi="Times New Roman"/>
+          <w:sz w:val="24"/>
+          <w:szCs w:val="24"/>
+        </w:rPr>
+      </w:pPr>
+      <w:r>
+        <w:rPr>
+          <w:rFonts w:ascii="Times New Roman" w:hAnsi="Times New Roman"/>
+          <w:sz w:val="24"/>
+          <w:szCs w:val="24"/>
+        </w:rPr>
+        <w:t>&gt;URL:-/update</w:t>
+      </w:r>
+      <w:r>
+        <w:rPr>
+          <w:rStyle w:val="apple-converted-space"/>
+          <w:rFonts w:ascii="Times New Roman" w:hAnsi="Times New Roman"/>
+          <w:sz w:val="24"/>
+          <w:szCs w:val="24"/>
+        </w:rPr>
+        <w:t> </w:t>
+      </w:r>
+    </w:p>
+    <w:p>
+      <w:pPr>
+        <w:pStyle w:val="p3"/>
+        <w:ind w:left="720"/>
+        <w:rPr>
+          <w:rFonts w:ascii="Times New Roman" w:hAnsi="Times New Roman"/>
+          <w:sz w:val="24"/>
+          <w:szCs w:val="24"/>
+        </w:rPr>
+      </w:pPr>
+      <w:r>
+        <w:rPr>
+          <w:rFonts w:ascii="Times New Roman" w:hAnsi="Times New Roman"/>
+          <w:sz w:val="24"/>
+          <w:szCs w:val="24"/>
+        </w:rPr>
+        <w:t>&gt;</w:t>
+      </w:r>
+      <w:proofErr w:type="gramStart"/>
+      <w:r>
+        <w:rPr>
+          <w:rFonts w:ascii="Times New Roman" w:hAnsi="Times New Roman"/>
+          <w:sz w:val="24"/>
+          <w:szCs w:val="24"/>
+        </w:rPr>
+        <w:t>Method:-</w:t>
       </w:r>
       <w:proofErr w:type="gramEnd"/>
+      <w:r>
+        <w:rPr>
+          <w:rFonts w:ascii="Times New Roman" w:hAnsi="Times New Roman"/>
+          <w:sz w:val="24"/>
+          <w:szCs w:val="24"/>
+        </w:rPr>
+        <w:t>PUT</w:t>
+      </w:r>
+    </w:p>
+    <w:p>
+      <w:pPr>
+        <w:pStyle w:val="p3"/>
+        <w:ind w:left="720"/>
+        <w:rPr>
+          <w:rFonts w:ascii="Times New Roman" w:hAnsi="Times New Roman"/>
+          <w:sz w:val="24"/>
+          <w:szCs w:val="24"/>
+        </w:rPr>
+      </w:pPr>
+      <w:r>
+        <w:rPr>
+          <w:rFonts w:ascii="Times New Roman" w:hAnsi="Times New Roman"/>
+          <w:sz w:val="24"/>
+          <w:szCs w:val="24"/>
+        </w:rPr>
+        <w:t xml:space="preserve">&gt;Request </w:t>
+      </w:r>
+      <w:proofErr w:type="gramStart"/>
+      <w:r>
+        <w:rPr>
+          <w:rFonts w:ascii="Times New Roman" w:hAnsi="Times New Roman"/>
+          <w:sz w:val="24"/>
+          <w:szCs w:val="24"/>
+        </w:rPr>
+        <w:t>body:-</w:t>
+      </w:r>
+      <w:proofErr w:type="gramEnd"/>
+      <w:r>
+        <w:rPr>
+          <w:rFonts w:ascii="Times New Roman" w:hAnsi="Times New Roman"/>
+          <w:sz w:val="24"/>
+          <w:szCs w:val="24"/>
+        </w:rPr>
+        <w:t xml:space="preserve"> Airport Object</w:t>
+      </w:r>
+    </w:p>
+    <w:p>
+      <w:pPr>
+        <w:pStyle w:val="p3"/>
+        <w:rPr>
+          <w:rFonts w:ascii="Times New Roman" w:hAnsi="Times New Roman"/>
+          <w:sz w:val="24"/>
+          <w:szCs w:val="24"/>
+        </w:rPr>
+      </w:pPr>
       <w:r>
         <w:rPr>
           <w:rFonts w:ascii="Times New Roman" w:hAnsi="Times New Roman"/>
@@ -6754,152 +6823,9 @@
           <w:sz w:val="24"/>
           <w:szCs w:val="24"/>
         </w:rPr>
-        <w:t xml:space="preserve"> </w:t>
-      </w:r>
-      <w:r>
-        <w:rPr>
-          <w:rFonts w:ascii="Times New Roman" w:hAnsi="Times New Roman"/>
-          <w:sz w:val="24"/>
-          <w:szCs w:val="24"/>
-        </w:rPr>
-        <w:t>Update Airport</w:t>
-      </w:r>
-    </w:p>
-    <w:p>
-      <w:pPr>
-        <w:pStyle w:val="p3"/>
-        <w:rPr>
-          <w:rFonts w:ascii="Times New Roman" w:hAnsi="Times New Roman"/>
-          <w:sz w:val="24"/>
-          <w:szCs w:val="24"/>
-        </w:rPr>
-      </w:pPr>
-      <w:r>
-        <w:rPr>
-          <w:rStyle w:val="apple-converted-space"/>
-          <w:rFonts w:ascii="Times New Roman" w:hAnsi="Times New Roman"/>
-          <w:sz w:val="24"/>
-          <w:szCs w:val="24"/>
-        </w:rPr>
-        <w:t xml:space="preserve">    </w:t>
-      </w:r>
-      <w:r>
-        <w:rPr>
-          <w:rFonts w:ascii="Times New Roman" w:hAnsi="Times New Roman"/>
-          <w:sz w:val="24"/>
-          <w:szCs w:val="24"/>
-        </w:rPr>
-        <w:t>&gt;URL:-/update</w:t>
-      </w:r>
-      <w:r>
-        <w:rPr>
-          <w:rStyle w:val="apple-converted-space"/>
-          <w:rFonts w:ascii="Times New Roman" w:hAnsi="Times New Roman"/>
-          <w:sz w:val="24"/>
-          <w:szCs w:val="24"/>
-        </w:rPr>
-        <w:t> </w:t>
-      </w:r>
-    </w:p>
-    <w:p>
-      <w:pPr>
-        <w:pStyle w:val="p3"/>
-        <w:rPr>
-          <w:rFonts w:ascii="Times New Roman" w:hAnsi="Times New Roman"/>
-          <w:sz w:val="24"/>
-          <w:szCs w:val="24"/>
-        </w:rPr>
-      </w:pPr>
-      <w:r>
-        <w:rPr>
-          <w:rStyle w:val="apple-converted-space"/>
-          <w:rFonts w:ascii="Times New Roman" w:hAnsi="Times New Roman"/>
-          <w:sz w:val="24"/>
-          <w:szCs w:val="24"/>
-        </w:rPr>
-        <w:t xml:space="preserve">       </w:t>
-      </w:r>
-      <w:r>
-        <w:rPr>
-          <w:rFonts w:ascii="Times New Roman" w:hAnsi="Times New Roman"/>
-          <w:sz w:val="24"/>
-          <w:szCs w:val="24"/>
-        </w:rPr>
-        <w:t>&gt;</w:t>
+        <w:t xml:space="preserve">4.Service </w:t>
       </w:r>
       <w:proofErr w:type="gramStart"/>
-      <w:r>
-        <w:rPr>
-          <w:rFonts w:ascii="Times New Roman" w:hAnsi="Times New Roman"/>
-          <w:sz w:val="24"/>
-          <w:szCs w:val="24"/>
-        </w:rPr>
-        <w:t>Method:-</w:t>
-      </w:r>
-      <w:proofErr w:type="gramEnd"/>
-      <w:r>
-        <w:rPr>
-          <w:rFonts w:ascii="Times New Roman" w:hAnsi="Times New Roman"/>
-          <w:sz w:val="24"/>
-          <w:szCs w:val="24"/>
-        </w:rPr>
-        <w:t>PUT</w:t>
-      </w:r>
-    </w:p>
-    <w:p>
-      <w:pPr>
-        <w:pStyle w:val="p3"/>
-        <w:rPr>
-          <w:rFonts w:ascii="Times New Roman" w:hAnsi="Times New Roman"/>
-          <w:sz w:val="24"/>
-          <w:szCs w:val="24"/>
-        </w:rPr>
-      </w:pPr>
-      <w:r>
-        <w:rPr>
-          <w:rStyle w:val="apple-converted-space"/>
-          <w:rFonts w:ascii="Times New Roman" w:hAnsi="Times New Roman"/>
-          <w:sz w:val="24"/>
-          <w:szCs w:val="24"/>
-        </w:rPr>
-        <w:t xml:space="preserve">      </w:t>
-      </w:r>
-      <w:r>
-        <w:rPr>
-          <w:rFonts w:ascii="Times New Roman" w:hAnsi="Times New Roman"/>
-          <w:sz w:val="24"/>
-          <w:szCs w:val="24"/>
-        </w:rPr>
-        <w:t xml:space="preserve">&gt;Request </w:t>
-      </w:r>
-      <w:proofErr w:type="gramStart"/>
-      <w:r>
-        <w:rPr>
-          <w:rFonts w:ascii="Times New Roman" w:hAnsi="Times New Roman"/>
-          <w:sz w:val="24"/>
-          <w:szCs w:val="24"/>
-        </w:rPr>
-        <w:t>body:-</w:t>
-      </w:r>
-      <w:proofErr w:type="gramEnd"/>
-      <w:r>
-        <w:rPr>
-          <w:rFonts w:ascii="Times New Roman" w:hAnsi="Times New Roman"/>
-          <w:sz w:val="24"/>
-          <w:szCs w:val="24"/>
-        </w:rPr>
-        <w:t xml:space="preserve"> Airport Object</w:t>
-      </w:r>
-    </w:p>
-    <w:p>
-      <w:pPr>
-        <w:pStyle w:val="p3"/>
-        <w:rPr>
-          <w:rFonts w:ascii="Times New Roman" w:hAnsi="Times New Roman"/>
-          <w:sz w:val="24"/>
-          <w:szCs w:val="24"/>
-        </w:rPr>
-      </w:pPr>
       <w:r>
         <w:rPr>
           <w:rFonts w:ascii="Times New Roman" w:hAnsi="Times New Roman"/>
@@ -6908,9 +6834,9 @@
           <w:sz w:val="24"/>
           <w:szCs w:val="24"/>
         </w:rPr>
-        <w:t xml:space="preserve">4.Service </w:t>
-      </w:r>
-      <w:proofErr w:type="gramStart"/>
+        <w:t>Name:-</w:t>
+      </w:r>
+      <w:proofErr w:type="gramEnd"/>
       <w:r>
         <w:rPr>
           <w:rFonts w:ascii="Times New Roman" w:hAnsi="Times New Roman"/>
@@ -6919,9 +6845,183 @@
           <w:sz w:val="24"/>
           <w:szCs w:val="24"/>
         </w:rPr>
-        <w:t>Name:-</w:t>
+        <w:t xml:space="preserve"> </w:t>
+      </w:r>
+      <w:r>
+        <w:rPr>
+          <w:rFonts w:ascii="Times New Roman" w:hAnsi="Times New Roman"/>
+          <w:sz w:val="24"/>
+          <w:szCs w:val="24"/>
+        </w:rPr>
+        <w:t>Find Airport</w:t>
+      </w:r>
+    </w:p>
+    <w:p>
+      <w:pPr>
+        <w:pStyle w:val="p3"/>
+        <w:ind w:left="720"/>
+        <w:rPr>
+          <w:rFonts w:ascii="Times New Roman" w:hAnsi="Times New Roman"/>
+          <w:sz w:val="24"/>
+          <w:szCs w:val="24"/>
+        </w:rPr>
+      </w:pPr>
+      <w:r>
+        <w:rPr>
+          <w:rFonts w:ascii="Times New Roman" w:hAnsi="Times New Roman"/>
+          <w:sz w:val="24"/>
+          <w:szCs w:val="24"/>
+        </w:rPr>
+        <w:t>&gt;URL:-/find</w:t>
+      </w:r>
+    </w:p>
+    <w:p>
+      <w:pPr>
+        <w:pStyle w:val="p3"/>
+        <w:ind w:left="720"/>
+        <w:rPr>
+          <w:rFonts w:ascii="Times New Roman" w:hAnsi="Times New Roman"/>
+          <w:sz w:val="24"/>
+          <w:szCs w:val="24"/>
+        </w:rPr>
+      </w:pPr>
+      <w:r>
+        <w:rPr>
+          <w:rFonts w:ascii="Times New Roman" w:hAnsi="Times New Roman"/>
+          <w:sz w:val="24"/>
+          <w:szCs w:val="24"/>
+        </w:rPr>
+        <w:t>&gt;</w:t>
+      </w:r>
+      <w:proofErr w:type="gramStart"/>
+      <w:r>
+        <w:rPr>
+          <w:rFonts w:ascii="Times New Roman" w:hAnsi="Times New Roman"/>
+          <w:sz w:val="24"/>
+          <w:szCs w:val="24"/>
+        </w:rPr>
+        <w:t>Method:-</w:t>
       </w:r>
       <w:proofErr w:type="gramEnd"/>
+      <w:r>
+        <w:rPr>
+          <w:rFonts w:ascii="Times New Roman" w:hAnsi="Times New Roman"/>
+          <w:sz w:val="24"/>
+          <w:szCs w:val="24"/>
+        </w:rPr>
+        <w:t>GET</w:t>
+      </w:r>
+    </w:p>
+    <w:p>
+      <w:pPr>
+        <w:pStyle w:val="p3"/>
+        <w:ind w:left="720"/>
+        <w:rPr>
+          <w:rFonts w:ascii="Times New Roman" w:hAnsi="Times New Roman"/>
+          <w:sz w:val="24"/>
+          <w:szCs w:val="24"/>
+        </w:rPr>
+      </w:pPr>
+      <w:r>
+        <w:rPr>
+          <w:rFonts w:ascii="Times New Roman" w:hAnsi="Times New Roman"/>
+          <w:sz w:val="24"/>
+          <w:szCs w:val="24"/>
+        </w:rPr>
+        <w:t>&gt;</w:t>
+      </w:r>
+      <w:proofErr w:type="gramStart"/>
+      <w:r>
+        <w:rPr>
+          <w:rFonts w:ascii="Times New Roman" w:hAnsi="Times New Roman"/>
+          <w:sz w:val="24"/>
+          <w:szCs w:val="24"/>
+        </w:rPr>
+        <w:t>Path</w:t>
+      </w:r>
+      <w:r>
+        <w:rPr>
+          <w:rStyle w:val="apple-converted-space"/>
+          <w:rFonts w:ascii="Times New Roman" w:hAnsi="Times New Roman"/>
+          <w:sz w:val="24"/>
+          <w:szCs w:val="24"/>
+        </w:rPr>
+        <w:t xml:space="preserve">  </w:t>
+      </w:r>
+      <w:r>
+        <w:rPr>
+          <w:rFonts w:ascii="Times New Roman" w:hAnsi="Times New Roman"/>
+          <w:sz w:val="24"/>
+          <w:szCs w:val="24"/>
+        </w:rPr>
+        <w:t>Parameter</w:t>
+      </w:r>
+      <w:proofErr w:type="gramEnd"/>
+      <w:r>
+        <w:rPr>
+          <w:rFonts w:ascii="Times New Roman" w:hAnsi="Times New Roman"/>
+          <w:sz w:val="24"/>
+          <w:szCs w:val="24"/>
+        </w:rPr>
+        <w:t xml:space="preserve">:- </w:t>
+      </w:r>
+      <w:proofErr w:type="spellStart"/>
+      <w:r>
+        <w:rPr>
+          <w:rFonts w:ascii="Times New Roman" w:hAnsi="Times New Roman"/>
+          <w:sz w:val="24"/>
+          <w:szCs w:val="24"/>
+        </w:rPr>
+        <w:t>airportid</w:t>
+      </w:r>
+      <w:proofErr w:type="spellEnd"/>
+    </w:p>
+    <w:p>
+      <w:pPr>
+        <w:pStyle w:val="p3"/>
+        <w:ind w:left="720"/>
+        <w:rPr>
+          <w:rFonts w:ascii="Times New Roman" w:hAnsi="Times New Roman"/>
+          <w:sz w:val="24"/>
+          <w:szCs w:val="24"/>
+        </w:rPr>
+      </w:pPr>
+      <w:r>
+        <w:rPr>
+          <w:rFonts w:ascii="Times New Roman" w:hAnsi="Times New Roman"/>
+          <w:sz w:val="24"/>
+          <w:szCs w:val="24"/>
+        </w:rPr>
+        <w:t>&gt;</w:t>
+      </w:r>
+      <w:proofErr w:type="gramStart"/>
+      <w:r>
+        <w:rPr>
+          <w:rFonts w:ascii="Times New Roman" w:hAnsi="Times New Roman"/>
+          <w:sz w:val="24"/>
+          <w:szCs w:val="24"/>
+        </w:rPr>
+        <w:t>Response :</w:t>
+      </w:r>
+      <w:proofErr w:type="gramEnd"/>
+      <w:r>
+        <w:rPr>
+          <w:rFonts w:ascii="Times New Roman" w:hAnsi="Times New Roman"/>
+          <w:sz w:val="24"/>
+          <w:szCs w:val="24"/>
+        </w:rPr>
+        <w:t>-Airport Object</w:t>
+      </w:r>
+    </w:p>
+    <w:p>
+      <w:pPr>
+        <w:pStyle w:val="p3"/>
+        <w:rPr>
+          <w:rFonts w:ascii="Times New Roman" w:hAnsi="Times New Roman"/>
+          <w:sz w:val="24"/>
+          <w:szCs w:val="24"/>
+        </w:rPr>
+      </w:pPr>
       <w:r>
         <w:rPr>
           <w:rFonts w:ascii="Times New Roman" w:hAnsi="Times New Roman"/>
@@ -6930,215 +7030,9 @@
           <w:sz w:val="24"/>
           <w:szCs w:val="24"/>
         </w:rPr>
-        <w:t xml:space="preserve"> </w:t>
-      </w:r>
-      <w:r>
-        <w:rPr>
-          <w:rFonts w:ascii="Times New Roman" w:hAnsi="Times New Roman"/>
-          <w:sz w:val="24"/>
-          <w:szCs w:val="24"/>
-        </w:rPr>
-        <w:t>Find Airport</w:t>
-      </w:r>
-    </w:p>
-    <w:p>
-      <w:pPr>
-        <w:pStyle w:val="p3"/>
-        <w:rPr>
-          <w:rFonts w:ascii="Times New Roman" w:hAnsi="Times New Roman"/>
-          <w:sz w:val="24"/>
-          <w:szCs w:val="24"/>
-        </w:rPr>
-      </w:pPr>
-      <w:r>
-        <w:rPr>
-          <w:rStyle w:val="apple-converted-space"/>
-          <w:rFonts w:ascii="Times New Roman" w:hAnsi="Times New Roman"/>
-          <w:sz w:val="24"/>
-          <w:szCs w:val="24"/>
-        </w:rPr>
-        <w:t xml:space="preserve">        </w:t>
-      </w:r>
-      <w:r>
-        <w:rPr>
-          <w:rFonts w:ascii="Times New Roman" w:hAnsi="Times New Roman"/>
-          <w:sz w:val="24"/>
-          <w:szCs w:val="24"/>
-        </w:rPr>
-        <w:t>&gt;URL:-/find</w:t>
-      </w:r>
-    </w:p>
-    <w:p>
-      <w:pPr>
-        <w:pStyle w:val="p3"/>
-        <w:rPr>
-          <w:rFonts w:ascii="Times New Roman" w:hAnsi="Times New Roman"/>
-          <w:sz w:val="24"/>
-          <w:szCs w:val="24"/>
-        </w:rPr>
-      </w:pPr>
-      <w:r>
-        <w:rPr>
-          <w:rStyle w:val="apple-converted-space"/>
-          <w:rFonts w:ascii="Times New Roman" w:hAnsi="Times New Roman"/>
-          <w:sz w:val="24"/>
-          <w:szCs w:val="24"/>
-        </w:rPr>
-        <w:t xml:space="preserve">       </w:t>
-      </w:r>
-      <w:r>
-        <w:rPr>
-          <w:rFonts w:ascii="Times New Roman" w:hAnsi="Times New Roman"/>
-          <w:sz w:val="24"/>
-          <w:szCs w:val="24"/>
-        </w:rPr>
-        <w:t>&gt;</w:t>
+        <w:t xml:space="preserve">5.Service </w:t>
       </w:r>
       <w:proofErr w:type="gramStart"/>
-      <w:r>
-        <w:rPr>
-          <w:rFonts w:ascii="Times New Roman" w:hAnsi="Times New Roman"/>
-          <w:sz w:val="24"/>
-          <w:szCs w:val="24"/>
-        </w:rPr>
-        <w:t>Method:-</w:t>
-      </w:r>
-      <w:proofErr w:type="gramEnd"/>
-      <w:r>
-        <w:rPr>
-          <w:rFonts w:ascii="Times New Roman" w:hAnsi="Times New Roman"/>
-          <w:sz w:val="24"/>
-          <w:szCs w:val="24"/>
-        </w:rPr>
-        <w:t>GET</w:t>
-      </w:r>
-    </w:p>
-    <w:p>
-      <w:pPr>
-        <w:pStyle w:val="p3"/>
-        <w:rPr>
-          <w:rFonts w:ascii="Times New Roman" w:hAnsi="Times New Roman"/>
-          <w:sz w:val="24"/>
-          <w:szCs w:val="24"/>
-        </w:rPr>
-      </w:pPr>
-      <w:r>
-        <w:rPr>
-          <w:rStyle w:val="apple-converted-space"/>
-          <w:rFonts w:ascii="Times New Roman" w:hAnsi="Times New Roman"/>
-          <w:sz w:val="24"/>
-          <w:szCs w:val="24"/>
-        </w:rPr>
-        <w:t xml:space="preserve">       </w:t>
-      </w:r>
-      <w:r>
-        <w:rPr>
-          <w:rFonts w:ascii="Times New Roman" w:hAnsi="Times New Roman"/>
-          <w:sz w:val="24"/>
-          <w:szCs w:val="24"/>
-        </w:rPr>
-        <w:t>&gt;</w:t>
-      </w:r>
-      <w:proofErr w:type="gramStart"/>
-      <w:r>
-        <w:rPr>
-          <w:rFonts w:ascii="Times New Roman" w:hAnsi="Times New Roman"/>
-          <w:sz w:val="24"/>
-          <w:szCs w:val="24"/>
-        </w:rPr>
-        <w:t>Path</w:t>
-      </w:r>
-      <w:r>
-        <w:rPr>
-          <w:rStyle w:val="apple-converted-space"/>
-          <w:rFonts w:ascii="Times New Roman" w:hAnsi="Times New Roman"/>
-          <w:sz w:val="24"/>
-          <w:szCs w:val="24"/>
-        </w:rPr>
-        <w:t xml:space="preserve">  </w:t>
-      </w:r>
-      <w:r>
-        <w:rPr>
-          <w:rFonts w:ascii="Times New Roman" w:hAnsi="Times New Roman"/>
-          <w:sz w:val="24"/>
-          <w:szCs w:val="24"/>
-        </w:rPr>
-        <w:t>Parameter</w:t>
-      </w:r>
-      <w:proofErr w:type="gramEnd"/>
-      <w:r>
-        <w:rPr>
-          <w:rFonts w:ascii="Times New Roman" w:hAnsi="Times New Roman"/>
-          <w:sz w:val="24"/>
-          <w:szCs w:val="24"/>
-        </w:rPr>
-        <w:t xml:space="preserve">:- </w:t>
-      </w:r>
-      <w:proofErr w:type="spellStart"/>
-      <w:r>
-        <w:rPr>
-          <w:rFonts w:ascii="Times New Roman" w:hAnsi="Times New Roman"/>
-          <w:sz w:val="24"/>
-          <w:szCs w:val="24"/>
-        </w:rPr>
-        <w:t>airportid</w:t>
-      </w:r>
-      <w:proofErr w:type="spellEnd"/>
-    </w:p>
-    <w:p>
-      <w:pPr>
-        <w:pStyle w:val="p3"/>
-        <w:rPr>
-          <w:rFonts w:ascii="Times New Roman" w:hAnsi="Times New Roman"/>
-          <w:sz w:val="24"/>
-          <w:szCs w:val="24"/>
-        </w:rPr>
-      </w:pPr>
-      <w:r>
-        <w:rPr>
-          <w:rStyle w:val="apple-converted-space"/>
-          <w:rFonts w:ascii="Times New Roman" w:hAnsi="Times New Roman"/>
-          <w:sz w:val="24"/>
-          <w:szCs w:val="24"/>
-        </w:rPr>
-        <w:t xml:space="preserve">         </w:t>
-      </w:r>
-      <w:r>
-        <w:rPr>
-          <w:rFonts w:ascii="Times New Roman" w:hAnsi="Times New Roman"/>
-          <w:sz w:val="24"/>
-          <w:szCs w:val="24"/>
-        </w:rPr>
-        <w:t>&gt;</w:t>
-      </w:r>
-      <w:proofErr w:type="gramStart"/>
-      <w:r>
-        <w:rPr>
-          <w:rFonts w:ascii="Times New Roman" w:hAnsi="Times New Roman"/>
-          <w:sz w:val="24"/>
-          <w:szCs w:val="24"/>
-        </w:rPr>
-        <w:t>Response :</w:t>
-      </w:r>
-      <w:proofErr w:type="gramEnd"/>
-      <w:r>
-        <w:rPr>
-          <w:rFonts w:ascii="Times New Roman" w:hAnsi="Times New Roman"/>
-          <w:sz w:val="24"/>
-          <w:szCs w:val="24"/>
-        </w:rPr>
-        <w:t>-Airport Object</w:t>
-      </w:r>
-    </w:p>
-    <w:p>
-      <w:pPr>
-        <w:pStyle w:val="p3"/>
-        <w:rPr>
-          <w:rFonts w:ascii="Times New Roman" w:hAnsi="Times New Roman"/>
-          <w:sz w:val="24"/>
-          <w:szCs w:val="24"/>
-        </w:rPr>
-      </w:pPr>
       <w:r>
         <w:rPr>
           <w:rFonts w:ascii="Times New Roman" w:hAnsi="Times New Roman"/>
@@ -7147,9 +7041,9 @@
           <w:sz w:val="24"/>
           <w:szCs w:val="24"/>
         </w:rPr>
-        <w:t xml:space="preserve">5.Service </w:t>
-      </w:r>
-      <w:proofErr w:type="gramStart"/>
+        <w:t>Name:-</w:t>
+      </w:r>
+      <w:proofErr w:type="gramEnd"/>
       <w:r>
         <w:rPr>
           <w:rFonts w:ascii="Times New Roman" w:hAnsi="Times New Roman"/>
@@ -7158,9 +7052,183 @@
           <w:sz w:val="24"/>
           <w:szCs w:val="24"/>
         </w:rPr>
-        <w:t>Name:-</w:t>
+        <w:t xml:space="preserve"> </w:t>
+      </w:r>
+      <w:r>
+        <w:rPr>
+          <w:rFonts w:ascii="Times New Roman" w:hAnsi="Times New Roman"/>
+          <w:sz w:val="24"/>
+          <w:szCs w:val="24"/>
+        </w:rPr>
+        <w:t>Find Airport by Code</w:t>
+      </w:r>
+    </w:p>
+    <w:p>
+      <w:pPr>
+        <w:pStyle w:val="p3"/>
+        <w:ind w:left="720"/>
+        <w:rPr>
+          <w:rFonts w:ascii="Times New Roman" w:hAnsi="Times New Roman"/>
+          <w:sz w:val="24"/>
+          <w:szCs w:val="24"/>
+        </w:rPr>
+      </w:pPr>
+      <w:r>
+        <w:rPr>
+          <w:rFonts w:ascii="Times New Roman" w:hAnsi="Times New Roman"/>
+          <w:sz w:val="24"/>
+          <w:szCs w:val="24"/>
+        </w:rPr>
+        <w:t>&gt;URL:-/</w:t>
+      </w:r>
+      <w:proofErr w:type="spellStart"/>
+      <w:r>
+        <w:rPr>
+          <w:rFonts w:ascii="Times New Roman" w:hAnsi="Times New Roman"/>
+          <w:sz w:val="24"/>
+          <w:szCs w:val="24"/>
+        </w:rPr>
+        <w:t>bycode</w:t>
+      </w:r>
+      <w:proofErr w:type="spellEnd"/>
+    </w:p>
+    <w:p>
+      <w:pPr>
+        <w:pStyle w:val="p3"/>
+        <w:ind w:left="720"/>
+        <w:rPr>
+          <w:rFonts w:ascii="Times New Roman" w:hAnsi="Times New Roman"/>
+          <w:sz w:val="24"/>
+          <w:szCs w:val="24"/>
+        </w:rPr>
+      </w:pPr>
+      <w:r>
+        <w:rPr>
+          <w:rFonts w:ascii="Times New Roman" w:hAnsi="Times New Roman"/>
+          <w:sz w:val="24"/>
+          <w:szCs w:val="24"/>
+        </w:rPr>
+        <w:t>&gt;</w:t>
+      </w:r>
+      <w:proofErr w:type="gramStart"/>
+      <w:r>
+        <w:rPr>
+          <w:rFonts w:ascii="Times New Roman" w:hAnsi="Times New Roman"/>
+          <w:sz w:val="24"/>
+          <w:szCs w:val="24"/>
+        </w:rPr>
+        <w:t>Method:-</w:t>
       </w:r>
       <w:proofErr w:type="gramEnd"/>
+      <w:r>
+        <w:rPr>
+          <w:rFonts w:ascii="Times New Roman" w:hAnsi="Times New Roman"/>
+          <w:sz w:val="24"/>
+          <w:szCs w:val="24"/>
+        </w:rPr>
+        <w:t>GET</w:t>
+      </w:r>
+    </w:p>
+    <w:p>
+      <w:pPr>
+        <w:pStyle w:val="p3"/>
+        <w:ind w:left="720"/>
+        <w:rPr>
+          <w:rFonts w:ascii="Times New Roman" w:hAnsi="Times New Roman"/>
+          <w:sz w:val="24"/>
+          <w:szCs w:val="24"/>
+        </w:rPr>
+      </w:pPr>
+      <w:r>
+        <w:rPr>
+          <w:rFonts w:ascii="Times New Roman" w:hAnsi="Times New Roman"/>
+          <w:sz w:val="24"/>
+          <w:szCs w:val="24"/>
+        </w:rPr>
+        <w:t>&gt;</w:t>
+      </w:r>
+      <w:proofErr w:type="gramStart"/>
+      <w:r>
+        <w:rPr>
+          <w:rFonts w:ascii="Times New Roman" w:hAnsi="Times New Roman"/>
+          <w:sz w:val="24"/>
+          <w:szCs w:val="24"/>
+        </w:rPr>
+        <w:t>Path</w:t>
+      </w:r>
+      <w:r>
+        <w:rPr>
+          <w:rStyle w:val="apple-converted-space"/>
+          <w:rFonts w:ascii="Times New Roman" w:hAnsi="Times New Roman"/>
+          <w:sz w:val="24"/>
+          <w:szCs w:val="24"/>
+        </w:rPr>
+        <w:t xml:space="preserve">  </w:t>
+      </w:r>
+      <w:r>
+        <w:rPr>
+          <w:rFonts w:ascii="Times New Roman" w:hAnsi="Times New Roman"/>
+          <w:sz w:val="24"/>
+          <w:szCs w:val="24"/>
+        </w:rPr>
+        <w:t>Parameter</w:t>
+      </w:r>
+      <w:proofErr w:type="gramEnd"/>
+      <w:r>
+        <w:rPr>
+          <w:rFonts w:ascii="Times New Roman" w:hAnsi="Times New Roman"/>
+          <w:sz w:val="24"/>
+          <w:szCs w:val="24"/>
+        </w:rPr>
+        <w:t>:- name</w:t>
+      </w:r>
+    </w:p>
+    <w:p>
+      <w:pPr>
+        <w:pStyle w:val="p3"/>
+        <w:ind w:left="720"/>
+        <w:rPr>
+          <w:rFonts w:ascii="Times New Roman" w:hAnsi="Times New Roman"/>
+          <w:sz w:val="24"/>
+          <w:szCs w:val="24"/>
+        </w:rPr>
+      </w:pPr>
+      <w:r>
+        <w:rPr>
+          <w:rFonts w:ascii="Times New Roman" w:hAnsi="Times New Roman"/>
+          <w:sz w:val="24"/>
+          <w:szCs w:val="24"/>
+        </w:rPr>
+        <w:t>&gt;</w:t>
+      </w:r>
+      <w:proofErr w:type="gramStart"/>
+      <w:r>
+        <w:rPr>
+          <w:rFonts w:ascii="Times New Roman" w:hAnsi="Times New Roman"/>
+          <w:sz w:val="24"/>
+          <w:szCs w:val="24"/>
+        </w:rPr>
+        <w:t>Response :</w:t>
+      </w:r>
+      <w:proofErr w:type="gramEnd"/>
+      <w:r>
+        <w:rPr>
+          <w:rFonts w:ascii="Times New Roman" w:hAnsi="Times New Roman"/>
+          <w:sz w:val="24"/>
+          <w:szCs w:val="24"/>
+        </w:rPr>
+        <w:t>-Airport Object</w:t>
+      </w:r>
+    </w:p>
+    <w:p>
+      <w:pPr>
+        <w:pStyle w:val="p3"/>
+        <w:rPr>
+          <w:rFonts w:ascii="Times New Roman" w:hAnsi="Times New Roman"/>
+          <w:sz w:val="24"/>
+          <w:szCs w:val="24"/>
+        </w:rPr>
+      </w:pPr>
       <w:r>
         <w:rPr>
           <w:rFonts w:ascii="Times New Roman" w:hAnsi="Times New Roman"/>
@@ -7169,215 +7237,9 @@
           <w:sz w:val="24"/>
           <w:szCs w:val="24"/>
         </w:rPr>
-        <w:t xml:space="preserve"> </w:t>
-      </w:r>
-      <w:r>
-        <w:rPr>
-          <w:rFonts w:ascii="Times New Roman" w:hAnsi="Times New Roman"/>
-          <w:sz w:val="24"/>
-          <w:szCs w:val="24"/>
-        </w:rPr>
-        <w:t>Find Airport by Code</w:t>
-      </w:r>
-    </w:p>
-    <w:p>
-      <w:pPr>
-        <w:pStyle w:val="p3"/>
-        <w:rPr>
-          <w:rFonts w:ascii="Times New Roman" w:hAnsi="Times New Roman"/>
-          <w:sz w:val="24"/>
-          <w:szCs w:val="24"/>
-        </w:rPr>
-      </w:pPr>
-      <w:r>
-        <w:rPr>
-          <w:rStyle w:val="apple-converted-space"/>
-          <w:rFonts w:ascii="Times New Roman" w:hAnsi="Times New Roman"/>
-          <w:sz w:val="24"/>
-          <w:szCs w:val="24"/>
-        </w:rPr>
-        <w:t xml:space="preserve">          </w:t>
-      </w:r>
-      <w:r>
-        <w:rPr>
-          <w:rFonts w:ascii="Times New Roman" w:hAnsi="Times New Roman"/>
-          <w:sz w:val="24"/>
-          <w:szCs w:val="24"/>
-        </w:rPr>
-        <w:t>&gt;URL:-/</w:t>
-      </w:r>
-      <w:proofErr w:type="spellStart"/>
-      <w:r>
-        <w:rPr>
-          <w:rFonts w:ascii="Times New Roman" w:hAnsi="Times New Roman"/>
-          <w:sz w:val="24"/>
-          <w:szCs w:val="24"/>
-        </w:rPr>
-        <w:t>bycode</w:t>
-      </w:r>
-      <w:proofErr w:type="spellEnd"/>
-    </w:p>
-    <w:p>
-      <w:pPr>
-        <w:pStyle w:val="p3"/>
-        <w:rPr>
-          <w:rFonts w:ascii="Times New Roman" w:hAnsi="Times New Roman"/>
-          <w:sz w:val="24"/>
-          <w:szCs w:val="24"/>
-        </w:rPr>
-      </w:pPr>
-      <w:r>
-        <w:rPr>
-          <w:rStyle w:val="apple-converted-space"/>
-          <w:rFonts w:ascii="Times New Roman" w:hAnsi="Times New Roman"/>
-          <w:sz w:val="24"/>
-          <w:szCs w:val="24"/>
-        </w:rPr>
-        <w:t xml:space="preserve">          </w:t>
-      </w:r>
-      <w:r>
-        <w:rPr>
-          <w:rFonts w:ascii="Times New Roman" w:hAnsi="Times New Roman"/>
-          <w:sz w:val="24"/>
-          <w:szCs w:val="24"/>
-        </w:rPr>
-        <w:t>&gt;</w:t>
+        <w:t xml:space="preserve">6.Service </w:t>
       </w:r>
       <w:proofErr w:type="gramStart"/>
-      <w:r>
-        <w:rPr>
-          <w:rFonts w:ascii="Times New Roman" w:hAnsi="Times New Roman"/>
-          <w:sz w:val="24"/>
-          <w:szCs w:val="24"/>
-        </w:rPr>
-        <w:t>Method:-</w:t>
-      </w:r>
-      <w:proofErr w:type="gramEnd"/>
-      <w:r>
-        <w:rPr>
-          <w:rFonts w:ascii="Times New Roman" w:hAnsi="Times New Roman"/>
-          <w:sz w:val="24"/>
-          <w:szCs w:val="24"/>
-        </w:rPr>
-        <w:t>GET</w:t>
-      </w:r>
-    </w:p>
-    <w:p>
-      <w:pPr>
-        <w:pStyle w:val="p3"/>
-        <w:rPr>
-          <w:rFonts w:ascii="Times New Roman" w:hAnsi="Times New Roman"/>
-          <w:sz w:val="24"/>
-          <w:szCs w:val="24"/>
-        </w:rPr>
-      </w:pPr>
-      <w:r>
-        <w:rPr>
-          <w:rStyle w:val="apple-converted-space"/>
-          <w:rFonts w:ascii="Times New Roman" w:hAnsi="Times New Roman"/>
-          <w:sz w:val="24"/>
-          <w:szCs w:val="24"/>
-        </w:rPr>
-        <w:t xml:space="preserve">         </w:t>
-      </w:r>
-      <w:r>
-        <w:rPr>
-          <w:rFonts w:ascii="Times New Roman" w:hAnsi="Times New Roman"/>
-          <w:sz w:val="24"/>
-          <w:szCs w:val="24"/>
-        </w:rPr>
-        <w:t>&gt;</w:t>
-      </w:r>
-      <w:proofErr w:type="gramStart"/>
-      <w:r>
-        <w:rPr>
-          <w:rFonts w:ascii="Times New Roman" w:hAnsi="Times New Roman"/>
-          <w:sz w:val="24"/>
-          <w:szCs w:val="24"/>
-        </w:rPr>
-        <w:t>Path</w:t>
-      </w:r>
-      <w:r>
-        <w:rPr>
-          <w:rStyle w:val="apple-converted-space"/>
-          <w:rFonts w:ascii="Times New Roman" w:hAnsi="Times New Roman"/>
-          <w:sz w:val="24"/>
-          <w:szCs w:val="24"/>
-        </w:rPr>
-        <w:t xml:space="preserve">  </w:t>
-      </w:r>
-      <w:r>
-        <w:rPr>
-          <w:rFonts w:ascii="Times New Roman" w:hAnsi="Times New Roman"/>
-          <w:sz w:val="24"/>
-          <w:szCs w:val="24"/>
-        </w:rPr>
-        <w:t>Parameter</w:t>
-      </w:r>
-      <w:proofErr w:type="gramEnd"/>
-      <w:r>
-        <w:rPr>
-          <w:rFonts w:ascii="Times New Roman" w:hAnsi="Times New Roman"/>
-          <w:sz w:val="24"/>
-          <w:szCs w:val="24"/>
-        </w:rPr>
-        <w:t>:- name</w:t>
-      </w:r>
-    </w:p>
-    <w:p>
-      <w:pPr>
-        <w:pStyle w:val="p3"/>
-        <w:rPr>
-          <w:rFonts w:ascii="Times New Roman" w:hAnsi="Times New Roman"/>
-          <w:sz w:val="24"/>
-          <w:szCs w:val="24"/>
-        </w:rPr>
-      </w:pPr>
-      <w:r>
-        <w:rPr>
-          <w:rStyle w:val="apple-converted-space"/>
-          <w:rFonts w:ascii="Times New Roman" w:hAnsi="Times New Roman"/>
-          <w:sz w:val="24"/>
-          <w:szCs w:val="24"/>
-        </w:rPr>
-        <w:t xml:space="preserve">           </w:t>
-      </w:r>
-      <w:r>
-        <w:rPr>
-          <w:rFonts w:ascii="Times New Roman" w:hAnsi="Times New Roman"/>
-          <w:sz w:val="24"/>
-          <w:szCs w:val="24"/>
-        </w:rPr>
-        <w:t>&gt;</w:t>
-      </w:r>
-      <w:proofErr w:type="gramStart"/>
-      <w:r>
-        <w:rPr>
-          <w:rFonts w:ascii="Times New Roman" w:hAnsi="Times New Roman"/>
-          <w:sz w:val="24"/>
-          <w:szCs w:val="24"/>
-        </w:rPr>
-        <w:t>Response :</w:t>
-      </w:r>
-      <w:proofErr w:type="gramEnd"/>
-      <w:r>
-        <w:rPr>
-          <w:rFonts w:ascii="Times New Roman" w:hAnsi="Times New Roman"/>
-          <w:sz w:val="24"/>
-          <w:szCs w:val="24"/>
-        </w:rPr>
-        <w:t>-Airport Object</w:t>
-      </w:r>
-    </w:p>
-    <w:p>
-      <w:pPr>
-        <w:pStyle w:val="p3"/>
-        <w:rPr>
-          <w:rFonts w:ascii="Times New Roman" w:hAnsi="Times New Roman"/>
-          <w:sz w:val="24"/>
-          <w:szCs w:val="24"/>
-        </w:rPr>
-      </w:pPr>
       <w:r>
         <w:rPr>
           <w:rFonts w:ascii="Times New Roman" w:hAnsi="Times New Roman"/>
@@ -7386,9 +7248,9 @@
           <w:sz w:val="24"/>
           <w:szCs w:val="24"/>
         </w:rPr>
-        <w:t xml:space="preserve">6.Service </w:t>
-      </w:r>
-      <w:proofErr w:type="gramStart"/>
+        <w:t>Name:-</w:t>
+      </w:r>
+      <w:proofErr w:type="gramEnd"/>
       <w:r>
         <w:rPr>
           <w:rFonts w:ascii="Times New Roman" w:hAnsi="Times New Roman"/>
@@ -7397,9 +7259,193 @@
           <w:sz w:val="24"/>
           <w:szCs w:val="24"/>
         </w:rPr>
-        <w:t>Name:-</w:t>
+        <w:t xml:space="preserve"> </w:t>
+      </w:r>
+      <w:r>
+        <w:rPr>
+          <w:rFonts w:ascii="Times New Roman" w:hAnsi="Times New Roman"/>
+          <w:sz w:val="24"/>
+          <w:szCs w:val="24"/>
+        </w:rPr>
+        <w:t>Find Airport by Arrival</w:t>
+      </w:r>
+    </w:p>
+    <w:p>
+      <w:pPr>
+        <w:pStyle w:val="p3"/>
+        <w:ind w:left="720"/>
+        <w:rPr>
+          <w:rFonts w:ascii="Times New Roman" w:hAnsi="Times New Roman"/>
+          <w:sz w:val="24"/>
+          <w:szCs w:val="24"/>
+        </w:rPr>
+      </w:pPr>
+      <w:r>
+        <w:rPr>
+          <w:rFonts w:ascii="Times New Roman" w:hAnsi="Times New Roman"/>
+          <w:sz w:val="24"/>
+          <w:szCs w:val="24"/>
+        </w:rPr>
+        <w:t>&gt;URL:-/</w:t>
+      </w:r>
+      <w:proofErr w:type="spellStart"/>
+      <w:r>
+        <w:rPr>
+          <w:rFonts w:ascii="Times New Roman" w:hAnsi="Times New Roman"/>
+          <w:sz w:val="24"/>
+          <w:szCs w:val="24"/>
+        </w:rPr>
+        <w:t>byarrival</w:t>
+      </w:r>
+      <w:proofErr w:type="spellEnd"/>
+    </w:p>
+    <w:p>
+      <w:pPr>
+        <w:pStyle w:val="p3"/>
+        <w:ind w:left="720"/>
+        <w:rPr>
+          <w:rFonts w:ascii="Times New Roman" w:hAnsi="Times New Roman"/>
+          <w:sz w:val="24"/>
+          <w:szCs w:val="24"/>
+        </w:rPr>
+      </w:pPr>
+      <w:r>
+        <w:rPr>
+          <w:rFonts w:ascii="Times New Roman" w:hAnsi="Times New Roman"/>
+          <w:sz w:val="24"/>
+          <w:szCs w:val="24"/>
+        </w:rPr>
+        <w:t>&gt;</w:t>
+      </w:r>
+      <w:proofErr w:type="gramStart"/>
+      <w:r>
+        <w:rPr>
+          <w:rFonts w:ascii="Times New Roman" w:hAnsi="Times New Roman"/>
+          <w:sz w:val="24"/>
+          <w:szCs w:val="24"/>
+        </w:rPr>
+        <w:t>Method:-</w:t>
       </w:r>
       <w:proofErr w:type="gramEnd"/>
+      <w:r>
+        <w:rPr>
+          <w:rFonts w:ascii="Times New Roman" w:hAnsi="Times New Roman"/>
+          <w:sz w:val="24"/>
+          <w:szCs w:val="24"/>
+        </w:rPr>
+        <w:t>GET</w:t>
+      </w:r>
+    </w:p>
+    <w:p>
+      <w:pPr>
+        <w:pStyle w:val="p3"/>
+        <w:ind w:left="720"/>
+        <w:rPr>
+          <w:rFonts w:ascii="Times New Roman" w:hAnsi="Times New Roman"/>
+          <w:sz w:val="24"/>
+          <w:szCs w:val="24"/>
+        </w:rPr>
+      </w:pPr>
+      <w:r>
+        <w:rPr>
+          <w:rFonts w:ascii="Times New Roman" w:hAnsi="Times New Roman"/>
+          <w:sz w:val="24"/>
+          <w:szCs w:val="24"/>
+        </w:rPr>
+        <w:t>&gt;</w:t>
+      </w:r>
+      <w:proofErr w:type="gramStart"/>
+      <w:r>
+        <w:rPr>
+          <w:rFonts w:ascii="Times New Roman" w:hAnsi="Times New Roman"/>
+          <w:sz w:val="24"/>
+          <w:szCs w:val="24"/>
+        </w:rPr>
+        <w:t>Path</w:t>
+      </w:r>
+      <w:r>
+        <w:rPr>
+          <w:rStyle w:val="apple-converted-space"/>
+          <w:rFonts w:ascii="Times New Roman" w:hAnsi="Times New Roman"/>
+          <w:sz w:val="24"/>
+          <w:szCs w:val="24"/>
+        </w:rPr>
+        <w:t xml:space="preserve">  </w:t>
+      </w:r>
+      <w:r>
+        <w:rPr>
+          <w:rFonts w:ascii="Times New Roman" w:hAnsi="Times New Roman"/>
+          <w:sz w:val="24"/>
+          <w:szCs w:val="24"/>
+        </w:rPr>
+        <w:t>Parameter</w:t>
+      </w:r>
+      <w:proofErr w:type="gramEnd"/>
+      <w:r>
+        <w:rPr>
+          <w:rFonts w:ascii="Times New Roman" w:hAnsi="Times New Roman"/>
+          <w:sz w:val="24"/>
+          <w:szCs w:val="24"/>
+        </w:rPr>
+        <w:t xml:space="preserve">:- </w:t>
+      </w:r>
+      <w:proofErr w:type="spellStart"/>
+      <w:r>
+        <w:rPr>
+          <w:rFonts w:ascii="Times New Roman" w:hAnsi="Times New Roman"/>
+          <w:sz w:val="24"/>
+          <w:szCs w:val="24"/>
+        </w:rPr>
+        <w:t>flightid</w:t>
+      </w:r>
+      <w:proofErr w:type="spellEnd"/>
+    </w:p>
+    <w:p>
+      <w:pPr>
+        <w:pStyle w:val="p3"/>
+        <w:ind w:left="720"/>
+        <w:rPr>
+          <w:rFonts w:ascii="Times New Roman" w:hAnsi="Times New Roman"/>
+          <w:sz w:val="24"/>
+          <w:szCs w:val="24"/>
+        </w:rPr>
+      </w:pPr>
+      <w:r>
+        <w:rPr>
+          <w:rFonts w:ascii="Times New Roman" w:hAnsi="Times New Roman"/>
+          <w:sz w:val="24"/>
+          <w:szCs w:val="24"/>
+        </w:rPr>
+        <w:t>&gt;</w:t>
+      </w:r>
+      <w:proofErr w:type="gramStart"/>
+      <w:r>
+        <w:rPr>
+          <w:rFonts w:ascii="Times New Roman" w:hAnsi="Times New Roman"/>
+          <w:sz w:val="24"/>
+          <w:szCs w:val="24"/>
+        </w:rPr>
+        <w:t>Response :</w:t>
+      </w:r>
+      <w:proofErr w:type="gramEnd"/>
+      <w:r>
+        <w:rPr>
+          <w:rFonts w:ascii="Times New Roman" w:hAnsi="Times New Roman"/>
+          <w:sz w:val="24"/>
+          <w:szCs w:val="24"/>
+        </w:rPr>
+        <w:t>-List of Airport Object</w:t>
+      </w:r>
+    </w:p>
+    <w:p>
+      <w:pPr>
+        <w:pStyle w:val="p3"/>
+        <w:rPr>
+          <w:rFonts w:ascii="Times New Roman" w:hAnsi="Times New Roman"/>
+          <w:sz w:val="24"/>
+          <w:szCs w:val="24"/>
+        </w:rPr>
+      </w:pPr>
       <w:r>
         <w:rPr>
           <w:rFonts w:ascii="Times New Roman" w:hAnsi="Times New Roman"/>
@@ -7408,225 +7454,9 @@
           <w:sz w:val="24"/>
           <w:szCs w:val="24"/>
         </w:rPr>
-        <w:t xml:space="preserve"> </w:t>
-      </w:r>
-      <w:r>
-        <w:rPr>
-          <w:rFonts w:ascii="Times New Roman" w:hAnsi="Times New Roman"/>
-          <w:sz w:val="24"/>
-          <w:szCs w:val="24"/>
-        </w:rPr>
-        <w:t>Find Airport by Arrival</w:t>
-      </w:r>
-    </w:p>
-    <w:p>
-      <w:pPr>
-        <w:pStyle w:val="p3"/>
-        <w:rPr>
-          <w:rFonts w:ascii="Times New Roman" w:hAnsi="Times New Roman"/>
-          <w:sz w:val="24"/>
-          <w:szCs w:val="24"/>
-        </w:rPr>
-      </w:pPr>
-      <w:r>
-        <w:rPr>
-          <w:rStyle w:val="apple-converted-space"/>
-          <w:rFonts w:ascii="Times New Roman" w:hAnsi="Times New Roman"/>
-          <w:sz w:val="24"/>
-          <w:szCs w:val="24"/>
-        </w:rPr>
-        <w:t xml:space="preserve">          </w:t>
-      </w:r>
-      <w:r>
-        <w:rPr>
-          <w:rFonts w:ascii="Times New Roman" w:hAnsi="Times New Roman"/>
-          <w:sz w:val="24"/>
-          <w:szCs w:val="24"/>
-        </w:rPr>
-        <w:t>&gt;URL:-/</w:t>
-      </w:r>
-      <w:proofErr w:type="spellStart"/>
-      <w:r>
-        <w:rPr>
-          <w:rFonts w:ascii="Times New Roman" w:hAnsi="Times New Roman"/>
-          <w:sz w:val="24"/>
-          <w:szCs w:val="24"/>
-        </w:rPr>
-        <w:t>byarrival</w:t>
-      </w:r>
-      <w:proofErr w:type="spellEnd"/>
-    </w:p>
-    <w:p>
-      <w:pPr>
-        <w:pStyle w:val="p3"/>
-        <w:rPr>
-          <w:rFonts w:ascii="Times New Roman" w:hAnsi="Times New Roman"/>
-          <w:sz w:val="24"/>
-          <w:szCs w:val="24"/>
-        </w:rPr>
-      </w:pPr>
-      <w:r>
-        <w:rPr>
-          <w:rStyle w:val="apple-converted-space"/>
-          <w:rFonts w:ascii="Times New Roman" w:hAnsi="Times New Roman"/>
-          <w:sz w:val="24"/>
-          <w:szCs w:val="24"/>
-        </w:rPr>
-        <w:t xml:space="preserve">          </w:t>
-      </w:r>
-      <w:r>
-        <w:rPr>
-          <w:rFonts w:ascii="Times New Roman" w:hAnsi="Times New Roman"/>
-          <w:sz w:val="24"/>
-          <w:szCs w:val="24"/>
-        </w:rPr>
-        <w:t>&gt;</w:t>
+        <w:t xml:space="preserve">7.Service </w:t>
       </w:r>
       <w:proofErr w:type="gramStart"/>
-      <w:r>
-        <w:rPr>
-          <w:rFonts w:ascii="Times New Roman" w:hAnsi="Times New Roman"/>
-          <w:sz w:val="24"/>
-          <w:szCs w:val="24"/>
-        </w:rPr>
-        <w:t>Method:-</w:t>
-      </w:r>
-      <w:proofErr w:type="gramEnd"/>
-      <w:r>
-        <w:rPr>
-          <w:rFonts w:ascii="Times New Roman" w:hAnsi="Times New Roman"/>
-          <w:sz w:val="24"/>
-          <w:szCs w:val="24"/>
-        </w:rPr>
-        <w:t>GET</w:t>
-      </w:r>
-    </w:p>
-    <w:p>
-      <w:pPr>
-        <w:pStyle w:val="p3"/>
-        <w:rPr>
-          <w:rFonts w:ascii="Times New Roman" w:hAnsi="Times New Roman"/>
-          <w:sz w:val="24"/>
-          <w:szCs w:val="24"/>
-        </w:rPr>
-      </w:pPr>
-      <w:r>
-        <w:rPr>
-          <w:rStyle w:val="apple-converted-space"/>
-          <w:rFonts w:ascii="Times New Roman" w:hAnsi="Times New Roman"/>
-          <w:sz w:val="24"/>
-          <w:szCs w:val="24"/>
-        </w:rPr>
-        <w:t xml:space="preserve">        </w:t>
-      </w:r>
-      <w:r>
-        <w:rPr>
-          <w:rFonts w:ascii="Times New Roman" w:hAnsi="Times New Roman"/>
-          <w:sz w:val="24"/>
-          <w:szCs w:val="24"/>
-        </w:rPr>
-        <w:t>&gt;</w:t>
-      </w:r>
-      <w:proofErr w:type="gramStart"/>
-      <w:r>
-        <w:rPr>
-          <w:rFonts w:ascii="Times New Roman" w:hAnsi="Times New Roman"/>
-          <w:sz w:val="24"/>
-          <w:szCs w:val="24"/>
-        </w:rPr>
-        <w:t>Path</w:t>
-      </w:r>
-      <w:r>
-        <w:rPr>
-          <w:rStyle w:val="apple-converted-space"/>
-          <w:rFonts w:ascii="Times New Roman" w:hAnsi="Times New Roman"/>
-          <w:sz w:val="24"/>
-          <w:szCs w:val="24"/>
-        </w:rPr>
-        <w:t xml:space="preserve">  </w:t>
-      </w:r>
-      <w:r>
-        <w:rPr>
-          <w:rFonts w:ascii="Times New Roman" w:hAnsi="Times New Roman"/>
-          <w:sz w:val="24"/>
-          <w:szCs w:val="24"/>
-        </w:rPr>
-        <w:t>Parameter</w:t>
-      </w:r>
-      <w:proofErr w:type="gramEnd"/>
-      <w:r>
-        <w:rPr>
-          <w:rFonts w:ascii="Times New Roman" w:hAnsi="Times New Roman"/>
-          <w:sz w:val="24"/>
-          <w:szCs w:val="24"/>
-        </w:rPr>
-        <w:t xml:space="preserve">:- </w:t>
-      </w:r>
-      <w:proofErr w:type="spellStart"/>
-      <w:r>
-        <w:rPr>
-          <w:rFonts w:ascii="Times New Roman" w:hAnsi="Times New Roman"/>
-          <w:sz w:val="24"/>
-          <w:szCs w:val="24"/>
-        </w:rPr>
-        <w:t>flightid</w:t>
-      </w:r>
-      <w:proofErr w:type="spellEnd"/>
-    </w:p>
-    <w:p>
-      <w:pPr>
-        <w:pStyle w:val="p3"/>
-        <w:rPr>
-          <w:rFonts w:ascii="Times New Roman" w:hAnsi="Times New Roman"/>
-          <w:sz w:val="24"/>
-          <w:szCs w:val="24"/>
-        </w:rPr>
-      </w:pPr>
-      <w:r>
-        <w:rPr>
-          <w:rStyle w:val="apple-converted-space"/>
-          <w:rFonts w:ascii="Times New Roman" w:hAnsi="Times New Roman"/>
-          <w:sz w:val="24"/>
-          <w:szCs w:val="24"/>
-        </w:rPr>
-        <w:t xml:space="preserve">          </w:t>
-      </w:r>
-      <w:r>
-        <w:rPr>
-          <w:rFonts w:ascii="Times New Roman" w:hAnsi="Times New Roman"/>
-          <w:sz w:val="24"/>
-          <w:szCs w:val="24"/>
-        </w:rPr>
-        <w:t>&gt;</w:t>
-      </w:r>
-      <w:proofErr w:type="gramStart"/>
-      <w:r>
-        <w:rPr>
-          <w:rFonts w:ascii="Times New Roman" w:hAnsi="Times New Roman"/>
-          <w:sz w:val="24"/>
-          <w:szCs w:val="24"/>
-        </w:rPr>
-        <w:t>Response :</w:t>
-      </w:r>
-      <w:proofErr w:type="gramEnd"/>
-      <w:r>
-        <w:rPr>
-          <w:rFonts w:ascii="Times New Roman" w:hAnsi="Times New Roman"/>
-          <w:sz w:val="24"/>
-          <w:szCs w:val="24"/>
-        </w:rPr>
-        <w:t>-List of Airport Object</w:t>
-      </w:r>
-    </w:p>
-    <w:p>
-      <w:pPr>
-        <w:pStyle w:val="p3"/>
-        <w:rPr>
-          <w:rFonts w:ascii="Times New Roman" w:hAnsi="Times New Roman"/>
-          <w:sz w:val="24"/>
-          <w:szCs w:val="24"/>
-        </w:rPr>
-      </w:pPr>
       <w:r>
         <w:rPr>
           <w:rFonts w:ascii="Times New Roman" w:hAnsi="Times New Roman"/>
@@ -7635,9 +7465,9 @@
           <w:sz w:val="24"/>
           <w:szCs w:val="24"/>
         </w:rPr>
-        <w:t xml:space="preserve">7.Service </w:t>
-      </w:r>
-      <w:proofErr w:type="gramStart"/>
+        <w:t>Name:-</w:t>
+      </w:r>
+      <w:proofErr w:type="gramEnd"/>
       <w:r>
         <w:rPr>
           <w:rFonts w:ascii="Times New Roman" w:hAnsi="Times New Roman"/>
@@ -7646,9 +7476,193 @@
           <w:sz w:val="24"/>
           <w:szCs w:val="24"/>
         </w:rPr>
-        <w:t>Name:-</w:t>
+        <w:t xml:space="preserve"> </w:t>
+      </w:r>
+      <w:r>
+        <w:rPr>
+          <w:rFonts w:ascii="Times New Roman" w:hAnsi="Times New Roman"/>
+          <w:sz w:val="24"/>
+          <w:szCs w:val="24"/>
+        </w:rPr>
+        <w:t>Find Airport by Departure</w:t>
+      </w:r>
+    </w:p>
+    <w:p>
+      <w:pPr>
+        <w:pStyle w:val="p3"/>
+        <w:ind w:left="720"/>
+        <w:rPr>
+          <w:rFonts w:ascii="Times New Roman" w:hAnsi="Times New Roman"/>
+          <w:sz w:val="24"/>
+          <w:szCs w:val="24"/>
+        </w:rPr>
+      </w:pPr>
+      <w:r>
+        <w:rPr>
+          <w:rFonts w:ascii="Times New Roman" w:hAnsi="Times New Roman"/>
+          <w:sz w:val="24"/>
+          <w:szCs w:val="24"/>
+        </w:rPr>
+        <w:t>&gt;URL:-/</w:t>
+      </w:r>
+      <w:proofErr w:type="spellStart"/>
+      <w:r>
+        <w:rPr>
+          <w:rFonts w:ascii="Times New Roman" w:hAnsi="Times New Roman"/>
+          <w:sz w:val="24"/>
+          <w:szCs w:val="24"/>
+        </w:rPr>
+        <w:t>bydeparture</w:t>
+      </w:r>
+      <w:proofErr w:type="spellEnd"/>
+    </w:p>
+    <w:p>
+      <w:pPr>
+        <w:pStyle w:val="p3"/>
+        <w:ind w:left="720"/>
+        <w:rPr>
+          <w:rFonts w:ascii="Times New Roman" w:hAnsi="Times New Roman"/>
+          <w:sz w:val="24"/>
+          <w:szCs w:val="24"/>
+        </w:rPr>
+      </w:pPr>
+      <w:r>
+        <w:rPr>
+          <w:rFonts w:ascii="Times New Roman" w:hAnsi="Times New Roman"/>
+          <w:sz w:val="24"/>
+          <w:szCs w:val="24"/>
+        </w:rPr>
+        <w:t>&gt;</w:t>
+      </w:r>
+      <w:proofErr w:type="gramStart"/>
+      <w:r>
+        <w:rPr>
+          <w:rFonts w:ascii="Times New Roman" w:hAnsi="Times New Roman"/>
+          <w:sz w:val="24"/>
+          <w:szCs w:val="24"/>
+        </w:rPr>
+        <w:t>Method:-</w:t>
       </w:r>
       <w:proofErr w:type="gramEnd"/>
+      <w:r>
+        <w:rPr>
+          <w:rFonts w:ascii="Times New Roman" w:hAnsi="Times New Roman"/>
+          <w:sz w:val="24"/>
+          <w:szCs w:val="24"/>
+        </w:rPr>
+        <w:t>GET</w:t>
+      </w:r>
+    </w:p>
+    <w:p>
+      <w:pPr>
+        <w:pStyle w:val="p3"/>
+        <w:ind w:left="720"/>
+        <w:rPr>
+          <w:rFonts w:ascii="Times New Roman" w:hAnsi="Times New Roman"/>
+          <w:sz w:val="24"/>
+          <w:szCs w:val="24"/>
+        </w:rPr>
+      </w:pPr>
+      <w:r>
+        <w:rPr>
+          <w:rFonts w:ascii="Times New Roman" w:hAnsi="Times New Roman"/>
+          <w:sz w:val="24"/>
+          <w:szCs w:val="24"/>
+        </w:rPr>
+        <w:t>&gt;</w:t>
+      </w:r>
+      <w:proofErr w:type="gramStart"/>
+      <w:r>
+        <w:rPr>
+          <w:rFonts w:ascii="Times New Roman" w:hAnsi="Times New Roman"/>
+          <w:sz w:val="24"/>
+          <w:szCs w:val="24"/>
+        </w:rPr>
+        <w:t>Path</w:t>
+      </w:r>
+      <w:r>
+        <w:rPr>
+          <w:rStyle w:val="apple-converted-space"/>
+          <w:rFonts w:ascii="Times New Roman" w:hAnsi="Times New Roman"/>
+          <w:sz w:val="24"/>
+          <w:szCs w:val="24"/>
+        </w:rPr>
+        <w:t xml:space="preserve">  </w:t>
+      </w:r>
+      <w:r>
+        <w:rPr>
+          <w:rFonts w:ascii="Times New Roman" w:hAnsi="Times New Roman"/>
+          <w:sz w:val="24"/>
+          <w:szCs w:val="24"/>
+        </w:rPr>
+        <w:t>Parameter</w:t>
+      </w:r>
+      <w:proofErr w:type="gramEnd"/>
+      <w:r>
+        <w:rPr>
+          <w:rFonts w:ascii="Times New Roman" w:hAnsi="Times New Roman"/>
+          <w:sz w:val="24"/>
+          <w:szCs w:val="24"/>
+        </w:rPr>
+        <w:t xml:space="preserve">:- </w:t>
+      </w:r>
+      <w:proofErr w:type="spellStart"/>
+      <w:r>
+        <w:rPr>
+          <w:rFonts w:ascii="Times New Roman" w:hAnsi="Times New Roman"/>
+          <w:sz w:val="24"/>
+          <w:szCs w:val="24"/>
+        </w:rPr>
+        <w:t>flightid</w:t>
+      </w:r>
+      <w:proofErr w:type="spellEnd"/>
+    </w:p>
+    <w:p>
+      <w:pPr>
+        <w:pStyle w:val="p3"/>
+        <w:ind w:left="720"/>
+        <w:rPr>
+          <w:rFonts w:ascii="Times New Roman" w:hAnsi="Times New Roman"/>
+          <w:sz w:val="24"/>
+          <w:szCs w:val="24"/>
+        </w:rPr>
+      </w:pPr>
+      <w:r>
+        <w:rPr>
+          <w:rFonts w:ascii="Times New Roman" w:hAnsi="Times New Roman"/>
+          <w:sz w:val="24"/>
+          <w:szCs w:val="24"/>
+        </w:rPr>
+        <w:t>&gt;</w:t>
+      </w:r>
+      <w:proofErr w:type="gramStart"/>
+      <w:r>
+        <w:rPr>
+          <w:rFonts w:ascii="Times New Roman" w:hAnsi="Times New Roman"/>
+          <w:sz w:val="24"/>
+          <w:szCs w:val="24"/>
+        </w:rPr>
+        <w:t>Response :</w:t>
+      </w:r>
+      <w:proofErr w:type="gramEnd"/>
+      <w:r>
+        <w:rPr>
+          <w:rFonts w:ascii="Times New Roman" w:hAnsi="Times New Roman"/>
+          <w:sz w:val="24"/>
+          <w:szCs w:val="24"/>
+        </w:rPr>
+        <w:t>-List of Airport Object</w:t>
+      </w:r>
+    </w:p>
+    <w:p>
+      <w:pPr>
+        <w:pStyle w:val="p3"/>
+        <w:rPr>
+          <w:rFonts w:ascii="Times New Roman" w:hAnsi="Times New Roman"/>
+          <w:sz w:val="24"/>
+          <w:szCs w:val="24"/>
+        </w:rPr>
+      </w:pPr>
       <w:r>
         <w:rPr>
           <w:rFonts w:ascii="Times New Roman" w:hAnsi="Times New Roman"/>
@@ -7657,225 +7671,9 @@
           <w:sz w:val="24"/>
           <w:szCs w:val="24"/>
         </w:rPr>
-        <w:t xml:space="preserve"> </w:t>
-      </w:r>
-      <w:r>
-        <w:rPr>
-          <w:rFonts w:ascii="Times New Roman" w:hAnsi="Times New Roman"/>
-          <w:sz w:val="24"/>
-          <w:szCs w:val="24"/>
-        </w:rPr>
-        <w:t>Find Airport by Departure</w:t>
-      </w:r>
-    </w:p>
-    <w:p>
-      <w:pPr>
-        <w:pStyle w:val="p3"/>
-        <w:rPr>
-          <w:rFonts w:ascii="Times New Roman" w:hAnsi="Times New Roman"/>
-          <w:sz w:val="24"/>
-          <w:szCs w:val="24"/>
-        </w:rPr>
-      </w:pPr>
-      <w:r>
-        <w:rPr>
-          <w:rStyle w:val="apple-converted-space"/>
-          <w:rFonts w:ascii="Times New Roman" w:hAnsi="Times New Roman"/>
-          <w:sz w:val="24"/>
-          <w:szCs w:val="24"/>
-        </w:rPr>
-        <w:t xml:space="preserve">         </w:t>
-      </w:r>
-      <w:r>
-        <w:rPr>
-          <w:rFonts w:ascii="Times New Roman" w:hAnsi="Times New Roman"/>
-          <w:sz w:val="24"/>
-          <w:szCs w:val="24"/>
-        </w:rPr>
-        <w:t>&gt;URL:-/</w:t>
-      </w:r>
-      <w:proofErr w:type="spellStart"/>
-      <w:r>
-        <w:rPr>
-          <w:rFonts w:ascii="Times New Roman" w:hAnsi="Times New Roman"/>
-          <w:sz w:val="24"/>
-          <w:szCs w:val="24"/>
-        </w:rPr>
-        <w:t>bydeparture</w:t>
-      </w:r>
-      <w:proofErr w:type="spellEnd"/>
-    </w:p>
-    <w:p>
-      <w:pPr>
-        <w:pStyle w:val="p3"/>
-        <w:rPr>
-          <w:rFonts w:ascii="Times New Roman" w:hAnsi="Times New Roman"/>
-          <w:sz w:val="24"/>
-          <w:szCs w:val="24"/>
-        </w:rPr>
-      </w:pPr>
-      <w:r>
-        <w:rPr>
-          <w:rStyle w:val="apple-converted-space"/>
-          <w:rFonts w:ascii="Times New Roman" w:hAnsi="Times New Roman"/>
-          <w:sz w:val="24"/>
-          <w:szCs w:val="24"/>
-        </w:rPr>
-        <w:t xml:space="preserve">         </w:t>
-      </w:r>
-      <w:r>
-        <w:rPr>
-          <w:rFonts w:ascii="Times New Roman" w:hAnsi="Times New Roman"/>
-          <w:sz w:val="24"/>
-          <w:szCs w:val="24"/>
-        </w:rPr>
-        <w:t>&gt;</w:t>
+        <w:t xml:space="preserve">8.Service </w:t>
       </w:r>
       <w:proofErr w:type="gramStart"/>
-      <w:r>
-        <w:rPr>
-          <w:rFonts w:ascii="Times New Roman" w:hAnsi="Times New Roman"/>
-          <w:sz w:val="24"/>
-          <w:szCs w:val="24"/>
-        </w:rPr>
-        <w:t>Method:-</w:t>
-      </w:r>
-      <w:proofErr w:type="gramEnd"/>
-      <w:r>
-        <w:rPr>
-          <w:rFonts w:ascii="Times New Roman" w:hAnsi="Times New Roman"/>
-          <w:sz w:val="24"/>
-          <w:szCs w:val="24"/>
-        </w:rPr>
-        <w:t>GET</w:t>
-      </w:r>
-    </w:p>
-    <w:p>
-      <w:pPr>
-        <w:pStyle w:val="p3"/>
-        <w:rPr>
-          <w:rFonts w:ascii="Times New Roman" w:hAnsi="Times New Roman"/>
-          <w:sz w:val="24"/>
-          <w:szCs w:val="24"/>
-        </w:rPr>
-      </w:pPr>
-      <w:r>
-        <w:rPr>
-          <w:rStyle w:val="apple-converted-space"/>
-          <w:rFonts w:ascii="Times New Roman" w:hAnsi="Times New Roman"/>
-          <w:sz w:val="24"/>
-          <w:szCs w:val="24"/>
-        </w:rPr>
-        <w:t xml:space="preserve">        </w:t>
-      </w:r>
-      <w:r>
-        <w:rPr>
-          <w:rFonts w:ascii="Times New Roman" w:hAnsi="Times New Roman"/>
-          <w:sz w:val="24"/>
-          <w:szCs w:val="24"/>
-        </w:rPr>
-        <w:t>&gt;</w:t>
-      </w:r>
-      <w:proofErr w:type="gramStart"/>
-      <w:r>
-        <w:rPr>
-          <w:rFonts w:ascii="Times New Roman" w:hAnsi="Times New Roman"/>
-          <w:sz w:val="24"/>
-          <w:szCs w:val="24"/>
-        </w:rPr>
-        <w:t>Path</w:t>
-      </w:r>
-      <w:r>
-        <w:rPr>
-          <w:rStyle w:val="apple-converted-space"/>
-          <w:rFonts w:ascii="Times New Roman" w:hAnsi="Times New Roman"/>
-          <w:sz w:val="24"/>
-          <w:szCs w:val="24"/>
-        </w:rPr>
-        <w:t xml:space="preserve">  </w:t>
-      </w:r>
-      <w:r>
-        <w:rPr>
-          <w:rFonts w:ascii="Times New Roman" w:hAnsi="Times New Roman"/>
-          <w:sz w:val="24"/>
-          <w:szCs w:val="24"/>
-        </w:rPr>
-        <w:t>Parameter</w:t>
-      </w:r>
-      <w:proofErr w:type="gramEnd"/>
-      <w:r>
-        <w:rPr>
-          <w:rFonts w:ascii="Times New Roman" w:hAnsi="Times New Roman"/>
-          <w:sz w:val="24"/>
-          <w:szCs w:val="24"/>
-        </w:rPr>
-        <w:t xml:space="preserve">:- </w:t>
-      </w:r>
-      <w:proofErr w:type="spellStart"/>
-      <w:r>
-        <w:rPr>
-          <w:rFonts w:ascii="Times New Roman" w:hAnsi="Times New Roman"/>
-          <w:sz w:val="24"/>
-          <w:szCs w:val="24"/>
-        </w:rPr>
-        <w:t>flightid</w:t>
-      </w:r>
-      <w:proofErr w:type="spellEnd"/>
-    </w:p>
-    <w:p>
-      <w:pPr>
-        <w:pStyle w:val="p3"/>
-        <w:rPr>
-          <w:rFonts w:ascii="Times New Roman" w:hAnsi="Times New Roman"/>
-          <w:sz w:val="24"/>
-          <w:szCs w:val="24"/>
-        </w:rPr>
-      </w:pPr>
-      <w:r>
-        <w:rPr>
-          <w:rStyle w:val="apple-converted-space"/>
-          <w:rFonts w:ascii="Times New Roman" w:hAnsi="Times New Roman"/>
-          <w:sz w:val="24"/>
-          <w:szCs w:val="24"/>
-        </w:rPr>
-        <w:t xml:space="preserve">         </w:t>
-      </w:r>
-      <w:r>
-        <w:rPr>
-          <w:rFonts w:ascii="Times New Roman" w:hAnsi="Times New Roman"/>
-          <w:sz w:val="24"/>
-          <w:szCs w:val="24"/>
-        </w:rPr>
-        <w:t>&gt;</w:t>
-      </w:r>
-      <w:proofErr w:type="gramStart"/>
-      <w:r>
-        <w:rPr>
-          <w:rFonts w:ascii="Times New Roman" w:hAnsi="Times New Roman"/>
-          <w:sz w:val="24"/>
-          <w:szCs w:val="24"/>
-        </w:rPr>
-        <w:t>Response :</w:t>
-      </w:r>
-      <w:proofErr w:type="gramEnd"/>
-      <w:r>
-        <w:rPr>
-          <w:rFonts w:ascii="Times New Roman" w:hAnsi="Times New Roman"/>
-          <w:sz w:val="24"/>
-          <w:szCs w:val="24"/>
-        </w:rPr>
-        <w:t>-List of Airport Object</w:t>
-      </w:r>
-    </w:p>
-    <w:p>
-      <w:pPr>
-        <w:pStyle w:val="p3"/>
-        <w:rPr>
-          <w:rFonts w:ascii="Times New Roman" w:hAnsi="Times New Roman"/>
-          <w:sz w:val="24"/>
-          <w:szCs w:val="24"/>
-        </w:rPr>
-      </w:pPr>
       <w:r>
         <w:rPr>
           <w:rFonts w:ascii="Times New Roman" w:hAnsi="Times New Roman"/>
@@ -7884,9 +7682,9 @@
           <w:sz w:val="24"/>
           <w:szCs w:val="24"/>
         </w:rPr>
-        <w:t xml:space="preserve">8.Service </w:t>
-      </w:r>
-      <w:proofErr w:type="gramStart"/>
+        <w:t>Name:-</w:t>
+      </w:r>
+      <w:proofErr w:type="gramEnd"/>
       <w:r>
         <w:rPr>
           <w:rFonts w:ascii="Times New Roman" w:hAnsi="Times New Roman"/>
@@ -7895,9 +7693,184 @@
           <w:sz w:val="24"/>
           <w:szCs w:val="24"/>
         </w:rPr>
-        <w:t>Name:-</w:t>
+        <w:t xml:space="preserve"> </w:t>
+      </w:r>
+      <w:r>
+        <w:rPr>
+          <w:rFonts w:ascii="Times New Roman" w:hAnsi="Times New Roman"/>
+          <w:sz w:val="24"/>
+          <w:szCs w:val="24"/>
+        </w:rPr>
+        <w:t>Find Airport by City</w:t>
+      </w:r>
+    </w:p>
+    <w:p>
+      <w:pPr>
+        <w:pStyle w:val="p3"/>
+        <w:ind w:left="720"/>
+        <w:rPr>
+          <w:rFonts w:ascii="Times New Roman" w:hAnsi="Times New Roman"/>
+          <w:sz w:val="24"/>
+          <w:szCs w:val="24"/>
+        </w:rPr>
+      </w:pPr>
+      <w:r>
+        <w:rPr>
+          <w:rFonts w:ascii="Times New Roman" w:hAnsi="Times New Roman"/>
+          <w:sz w:val="24"/>
+          <w:szCs w:val="24"/>
+        </w:rPr>
+        <w:t>&gt;URL:-/</w:t>
+      </w:r>
+      <w:proofErr w:type="spellStart"/>
+      <w:r>
+        <w:rPr>
+          <w:rFonts w:ascii="Times New Roman" w:hAnsi="Times New Roman"/>
+          <w:sz w:val="24"/>
+          <w:szCs w:val="24"/>
+        </w:rPr>
+        <w:t>bycity</w:t>
+      </w:r>
+      <w:proofErr w:type="spellEnd"/>
+    </w:p>
+    <w:p>
+      <w:pPr>
+        <w:pStyle w:val="p3"/>
+        <w:ind w:left="720"/>
+        <w:rPr>
+          <w:rFonts w:ascii="Times New Roman" w:hAnsi="Times New Roman"/>
+          <w:sz w:val="24"/>
+          <w:szCs w:val="24"/>
+        </w:rPr>
+      </w:pPr>
+      <w:r>
+        <w:rPr>
+          <w:rFonts w:ascii="Times New Roman" w:hAnsi="Times New Roman"/>
+          <w:sz w:val="24"/>
+          <w:szCs w:val="24"/>
+        </w:rPr>
+        <w:t>&gt;</w:t>
+      </w:r>
+      <w:proofErr w:type="gramStart"/>
+      <w:r>
+        <w:rPr>
+          <w:rFonts w:ascii="Times New Roman" w:hAnsi="Times New Roman"/>
+          <w:sz w:val="24"/>
+          <w:szCs w:val="24"/>
+        </w:rPr>
+        <w:t>Method:-</w:t>
       </w:r>
       <w:proofErr w:type="gramEnd"/>
+      <w:r>
+        <w:rPr>
+          <w:rFonts w:ascii="Times New Roman" w:hAnsi="Times New Roman"/>
+          <w:sz w:val="24"/>
+          <w:szCs w:val="24"/>
+        </w:rPr>
+        <w:t>GET</w:t>
+      </w:r>
+    </w:p>
+    <w:p>
+      <w:pPr>
+        <w:pStyle w:val="p3"/>
+        <w:ind w:left="720"/>
+        <w:rPr>
+          <w:rFonts w:ascii="Times New Roman" w:hAnsi="Times New Roman"/>
+          <w:sz w:val="24"/>
+          <w:szCs w:val="24"/>
+        </w:rPr>
+      </w:pPr>
+      <w:r>
+        <w:rPr>
+          <w:rFonts w:ascii="Times New Roman" w:hAnsi="Times New Roman"/>
+          <w:sz w:val="24"/>
+          <w:szCs w:val="24"/>
+        </w:rPr>
+        <w:lastRenderedPageBreak/>
+        <w:t>&gt;</w:t>
+      </w:r>
+      <w:proofErr w:type="gramStart"/>
+      <w:r>
+        <w:rPr>
+          <w:rFonts w:ascii="Times New Roman" w:hAnsi="Times New Roman"/>
+          <w:sz w:val="24"/>
+          <w:szCs w:val="24"/>
+        </w:rPr>
+        <w:t>Path</w:t>
+      </w:r>
+      <w:r>
+        <w:rPr>
+          <w:rStyle w:val="apple-converted-space"/>
+          <w:rFonts w:ascii="Times New Roman" w:hAnsi="Times New Roman"/>
+          <w:sz w:val="24"/>
+          <w:szCs w:val="24"/>
+        </w:rPr>
+        <w:t xml:space="preserve">  </w:t>
+      </w:r>
+      <w:r>
+        <w:rPr>
+          <w:rFonts w:ascii="Times New Roman" w:hAnsi="Times New Roman"/>
+          <w:sz w:val="24"/>
+          <w:szCs w:val="24"/>
+        </w:rPr>
+        <w:t>Parameter</w:t>
+      </w:r>
+      <w:proofErr w:type="gramEnd"/>
+      <w:r>
+        <w:rPr>
+          <w:rFonts w:ascii="Times New Roman" w:hAnsi="Times New Roman"/>
+          <w:sz w:val="24"/>
+          <w:szCs w:val="24"/>
+        </w:rPr>
+        <w:t>:- name</w:t>
+      </w:r>
+    </w:p>
+    <w:p>
+      <w:pPr>
+        <w:pStyle w:val="p3"/>
+        <w:ind w:left="720"/>
+        <w:rPr>
+          <w:rFonts w:ascii="Times New Roman" w:hAnsi="Times New Roman"/>
+          <w:sz w:val="24"/>
+          <w:szCs w:val="24"/>
+        </w:rPr>
+      </w:pPr>
+      <w:r>
+        <w:rPr>
+          <w:rFonts w:ascii="Times New Roman" w:hAnsi="Times New Roman"/>
+          <w:sz w:val="24"/>
+          <w:szCs w:val="24"/>
+        </w:rPr>
+        <w:t xml:space="preserve">&gt; </w:t>
+      </w:r>
+      <w:proofErr w:type="gramStart"/>
+      <w:r>
+        <w:rPr>
+          <w:rFonts w:ascii="Times New Roman" w:hAnsi="Times New Roman"/>
+          <w:sz w:val="24"/>
+          <w:szCs w:val="24"/>
+        </w:rPr>
+        <w:t>Response :</w:t>
+      </w:r>
+      <w:proofErr w:type="gramEnd"/>
+      <w:r>
+        <w:rPr>
+          <w:rFonts w:ascii="Times New Roman" w:hAnsi="Times New Roman"/>
+          <w:sz w:val="24"/>
+          <w:szCs w:val="24"/>
+        </w:rPr>
+        <w:t>-List of Airport Object</w:t>
+      </w:r>
+    </w:p>
+    <w:p>
+      <w:pPr>
+        <w:pStyle w:val="p3"/>
+        <w:rPr>
+          <w:rFonts w:ascii="Times New Roman" w:hAnsi="Times New Roman"/>
+          <w:sz w:val="24"/>
+          <w:szCs w:val="24"/>
+        </w:rPr>
+      </w:pPr>
       <w:r>
         <w:rPr>
           <w:rFonts w:ascii="Times New Roman" w:hAnsi="Times New Roman"/>
@@ -7906,216 +7879,9 @@
           <w:sz w:val="24"/>
           <w:szCs w:val="24"/>
         </w:rPr>
-        <w:t xml:space="preserve"> </w:t>
-      </w:r>
-      <w:r>
-        <w:rPr>
-          <w:rFonts w:ascii="Times New Roman" w:hAnsi="Times New Roman"/>
-          <w:sz w:val="24"/>
-          <w:szCs w:val="24"/>
-        </w:rPr>
-        <w:t>Find Airport by City</w:t>
-      </w:r>
-    </w:p>
-    <w:p>
-      <w:pPr>
-        <w:pStyle w:val="p3"/>
-        <w:rPr>
-          <w:rFonts w:ascii="Times New Roman" w:hAnsi="Times New Roman"/>
-          <w:sz w:val="24"/>
-          <w:szCs w:val="24"/>
-        </w:rPr>
-      </w:pPr>
-      <w:r>
-        <w:rPr>
-          <w:rStyle w:val="apple-converted-space"/>
-          <w:rFonts w:ascii="Times New Roman" w:hAnsi="Times New Roman"/>
-          <w:sz w:val="24"/>
-          <w:szCs w:val="24"/>
-        </w:rPr>
-        <w:t xml:space="preserve">         </w:t>
-      </w:r>
-      <w:r>
-        <w:rPr>
-          <w:rFonts w:ascii="Times New Roman" w:hAnsi="Times New Roman"/>
-          <w:sz w:val="24"/>
-          <w:szCs w:val="24"/>
-        </w:rPr>
-        <w:t>&gt;URL:-/</w:t>
-      </w:r>
-      <w:proofErr w:type="spellStart"/>
-      <w:r>
-        <w:rPr>
-          <w:rFonts w:ascii="Times New Roman" w:hAnsi="Times New Roman"/>
-          <w:sz w:val="24"/>
-          <w:szCs w:val="24"/>
-        </w:rPr>
-        <w:t>bycity</w:t>
-      </w:r>
-      <w:proofErr w:type="spellEnd"/>
-    </w:p>
-    <w:p>
-      <w:pPr>
-        <w:pStyle w:val="p3"/>
-        <w:rPr>
-          <w:rFonts w:ascii="Times New Roman" w:hAnsi="Times New Roman"/>
-          <w:sz w:val="24"/>
-          <w:szCs w:val="24"/>
-        </w:rPr>
-      </w:pPr>
-      <w:r>
-        <w:rPr>
-          <w:rStyle w:val="apple-converted-space"/>
-          <w:rFonts w:ascii="Times New Roman" w:hAnsi="Times New Roman"/>
-          <w:sz w:val="24"/>
-          <w:szCs w:val="24"/>
-        </w:rPr>
-        <w:t xml:space="preserve">          </w:t>
-      </w:r>
-      <w:r>
-        <w:rPr>
-          <w:rFonts w:ascii="Times New Roman" w:hAnsi="Times New Roman"/>
-          <w:sz w:val="24"/>
-          <w:szCs w:val="24"/>
-        </w:rPr>
-        <w:t>&gt;</w:t>
+        <w:t xml:space="preserve">9.Service </w:t>
       </w:r>
       <w:proofErr w:type="gramStart"/>
-      <w:r>
-        <w:rPr>
-          <w:rFonts w:ascii="Times New Roman" w:hAnsi="Times New Roman"/>
-          <w:sz w:val="24"/>
-          <w:szCs w:val="24"/>
-        </w:rPr>
-        <w:t>Method:-</w:t>
-      </w:r>
-      <w:proofErr w:type="gramEnd"/>
-      <w:r>
-        <w:rPr>
-          <w:rFonts w:ascii="Times New Roman" w:hAnsi="Times New Roman"/>
-          <w:sz w:val="24"/>
-          <w:szCs w:val="24"/>
-        </w:rPr>
-        <w:t>GET</w:t>
-      </w:r>
-    </w:p>
-    <w:p>
-      <w:pPr>
-        <w:pStyle w:val="p3"/>
-        <w:rPr>
-          <w:rFonts w:ascii="Times New Roman" w:hAnsi="Times New Roman"/>
-          <w:sz w:val="24"/>
-          <w:szCs w:val="24"/>
-        </w:rPr>
-      </w:pPr>
-      <w:r>
-        <w:rPr>
-          <w:rStyle w:val="apple-converted-space"/>
-          <w:rFonts w:ascii="Times New Roman" w:hAnsi="Times New Roman"/>
-          <w:sz w:val="24"/>
-          <w:szCs w:val="24"/>
-        </w:rPr>
-        <w:lastRenderedPageBreak/>
-        <w:t xml:space="preserve">           </w:t>
-      </w:r>
-      <w:r>
-        <w:rPr>
-          <w:rFonts w:ascii="Times New Roman" w:hAnsi="Times New Roman"/>
-          <w:sz w:val="24"/>
-          <w:szCs w:val="24"/>
-        </w:rPr>
-        <w:t>&gt;</w:t>
-      </w:r>
-      <w:proofErr w:type="gramStart"/>
-      <w:r>
-        <w:rPr>
-          <w:rFonts w:ascii="Times New Roman" w:hAnsi="Times New Roman"/>
-          <w:sz w:val="24"/>
-          <w:szCs w:val="24"/>
-        </w:rPr>
-        <w:t>Path</w:t>
-      </w:r>
-      <w:r>
-        <w:rPr>
-          <w:rStyle w:val="apple-converted-space"/>
-          <w:rFonts w:ascii="Times New Roman" w:hAnsi="Times New Roman"/>
-          <w:sz w:val="24"/>
-          <w:szCs w:val="24"/>
-        </w:rPr>
-        <w:t xml:space="preserve">  </w:t>
-      </w:r>
-      <w:r>
-        <w:rPr>
-          <w:rFonts w:ascii="Times New Roman" w:hAnsi="Times New Roman"/>
-          <w:sz w:val="24"/>
-          <w:szCs w:val="24"/>
-        </w:rPr>
-        <w:t>Parameter</w:t>
-      </w:r>
-      <w:proofErr w:type="gramEnd"/>
-      <w:r>
-        <w:rPr>
-          <w:rFonts w:ascii="Times New Roman" w:hAnsi="Times New Roman"/>
-          <w:sz w:val="24"/>
-          <w:szCs w:val="24"/>
-        </w:rPr>
-        <w:t>:- name</w:t>
-      </w:r>
-    </w:p>
-    <w:p>
-      <w:pPr>
-        <w:pStyle w:val="p3"/>
-        <w:rPr>
-          <w:rFonts w:ascii="Times New Roman" w:hAnsi="Times New Roman"/>
-          <w:sz w:val="24"/>
-          <w:szCs w:val="24"/>
-        </w:rPr>
-      </w:pPr>
-      <w:r>
-        <w:rPr>
-          <w:rStyle w:val="apple-converted-space"/>
-          <w:rFonts w:ascii="Times New Roman" w:hAnsi="Times New Roman"/>
-          <w:sz w:val="24"/>
-          <w:szCs w:val="24"/>
-        </w:rPr>
-        <w:t xml:space="preserve">          </w:t>
-      </w:r>
-      <w:r>
-        <w:rPr>
-          <w:rFonts w:ascii="Times New Roman" w:hAnsi="Times New Roman"/>
-          <w:sz w:val="24"/>
-          <w:szCs w:val="24"/>
-        </w:rPr>
-        <w:t xml:space="preserve">&gt; </w:t>
-      </w:r>
-      <w:proofErr w:type="gramStart"/>
-      <w:r>
-        <w:rPr>
-          <w:rFonts w:ascii="Times New Roman" w:hAnsi="Times New Roman"/>
-          <w:sz w:val="24"/>
-          <w:szCs w:val="24"/>
-        </w:rPr>
-        <w:t>Response :</w:t>
-      </w:r>
-      <w:proofErr w:type="gramEnd"/>
-      <w:r>
-        <w:rPr>
-          <w:rFonts w:ascii="Times New Roman" w:hAnsi="Times New Roman"/>
-          <w:sz w:val="24"/>
-          <w:szCs w:val="24"/>
-        </w:rPr>
-        <w:t>-List of Airport Object</w:t>
-      </w:r>
-    </w:p>
-    <w:p>
-      <w:pPr>
-        <w:pStyle w:val="p3"/>
-        <w:rPr>
-          <w:rFonts w:ascii="Times New Roman" w:hAnsi="Times New Roman"/>
-          <w:sz w:val="24"/>
-          <w:szCs w:val="24"/>
-        </w:rPr>
-      </w:pPr>
       <w:r>
         <w:rPr>
           <w:rFonts w:ascii="Times New Roman" w:hAnsi="Times New Roman"/>
@@ -8124,9 +7890,9 @@
           <w:sz w:val="24"/>
           <w:szCs w:val="24"/>
         </w:rPr>
-        <w:t xml:space="preserve">9.Service </w:t>
-      </w:r>
-      <w:proofErr w:type="gramStart"/>
+        <w:t>Name:-</w:t>
+      </w:r>
+      <w:proofErr w:type="gramEnd"/>
       <w:r>
         <w:rPr>
           <w:rFonts w:ascii="Times New Roman" w:hAnsi="Times New Roman"/>
@@ -8135,9 +7901,183 @@
           <w:sz w:val="24"/>
           <w:szCs w:val="24"/>
         </w:rPr>
-        <w:t>Name:-</w:t>
+        <w:t xml:space="preserve"> </w:t>
+      </w:r>
+      <w:r>
+        <w:rPr>
+          <w:rFonts w:ascii="Times New Roman" w:hAnsi="Times New Roman"/>
+          <w:sz w:val="24"/>
+          <w:szCs w:val="24"/>
+        </w:rPr>
+        <w:t>Find Airport by Country</w:t>
+      </w:r>
+    </w:p>
+    <w:p>
+      <w:pPr>
+        <w:pStyle w:val="p3"/>
+        <w:ind w:left="720"/>
+        <w:rPr>
+          <w:rFonts w:ascii="Times New Roman" w:hAnsi="Times New Roman"/>
+          <w:sz w:val="24"/>
+          <w:szCs w:val="24"/>
+        </w:rPr>
+      </w:pPr>
+      <w:r>
+        <w:rPr>
+          <w:rFonts w:ascii="Times New Roman" w:hAnsi="Times New Roman"/>
+          <w:sz w:val="24"/>
+          <w:szCs w:val="24"/>
+        </w:rPr>
+        <w:t>&gt;URL:-/</w:t>
+      </w:r>
+      <w:proofErr w:type="spellStart"/>
+      <w:r>
+        <w:rPr>
+          <w:rFonts w:ascii="Times New Roman" w:hAnsi="Times New Roman"/>
+          <w:sz w:val="24"/>
+          <w:szCs w:val="24"/>
+        </w:rPr>
+        <w:t>bycountry</w:t>
+      </w:r>
+      <w:proofErr w:type="spellEnd"/>
+    </w:p>
+    <w:p>
+      <w:pPr>
+        <w:pStyle w:val="p3"/>
+        <w:ind w:left="720"/>
+        <w:rPr>
+          <w:rFonts w:ascii="Times New Roman" w:hAnsi="Times New Roman"/>
+          <w:sz w:val="24"/>
+          <w:szCs w:val="24"/>
+        </w:rPr>
+      </w:pPr>
+      <w:r>
+        <w:rPr>
+          <w:rFonts w:ascii="Times New Roman" w:hAnsi="Times New Roman"/>
+          <w:sz w:val="24"/>
+          <w:szCs w:val="24"/>
+        </w:rPr>
+        <w:t>&gt;</w:t>
+      </w:r>
+      <w:proofErr w:type="gramStart"/>
+      <w:r>
+        <w:rPr>
+          <w:rFonts w:ascii="Times New Roman" w:hAnsi="Times New Roman"/>
+          <w:sz w:val="24"/>
+          <w:szCs w:val="24"/>
+        </w:rPr>
+        <w:t>Method:-</w:t>
       </w:r>
       <w:proofErr w:type="gramEnd"/>
+      <w:r>
+        <w:rPr>
+          <w:rFonts w:ascii="Times New Roman" w:hAnsi="Times New Roman"/>
+          <w:sz w:val="24"/>
+          <w:szCs w:val="24"/>
+        </w:rPr>
+        <w:t>GET</w:t>
+      </w:r>
+    </w:p>
+    <w:p>
+      <w:pPr>
+        <w:pStyle w:val="p3"/>
+        <w:ind w:left="720"/>
+        <w:rPr>
+          <w:rFonts w:ascii="Times New Roman" w:hAnsi="Times New Roman"/>
+          <w:sz w:val="24"/>
+          <w:szCs w:val="24"/>
+        </w:rPr>
+      </w:pPr>
+      <w:r>
+        <w:rPr>
+          <w:rFonts w:ascii="Times New Roman" w:hAnsi="Times New Roman"/>
+          <w:sz w:val="24"/>
+          <w:szCs w:val="24"/>
+        </w:rPr>
+        <w:t>&gt;</w:t>
+      </w:r>
+      <w:proofErr w:type="gramStart"/>
+      <w:r>
+        <w:rPr>
+          <w:rFonts w:ascii="Times New Roman" w:hAnsi="Times New Roman"/>
+          <w:sz w:val="24"/>
+          <w:szCs w:val="24"/>
+        </w:rPr>
+        <w:t>Path</w:t>
+      </w:r>
+      <w:r>
+        <w:rPr>
+          <w:rStyle w:val="apple-converted-space"/>
+          <w:rFonts w:ascii="Times New Roman" w:hAnsi="Times New Roman"/>
+          <w:sz w:val="24"/>
+          <w:szCs w:val="24"/>
+        </w:rPr>
+        <w:t xml:space="preserve">  </w:t>
+      </w:r>
+      <w:r>
+        <w:rPr>
+          <w:rFonts w:ascii="Times New Roman" w:hAnsi="Times New Roman"/>
+          <w:sz w:val="24"/>
+          <w:szCs w:val="24"/>
+        </w:rPr>
+        <w:t>Parameter</w:t>
+      </w:r>
+      <w:proofErr w:type="gramEnd"/>
+      <w:r>
+        <w:rPr>
+          <w:rFonts w:ascii="Times New Roman" w:hAnsi="Times New Roman"/>
+          <w:sz w:val="24"/>
+          <w:szCs w:val="24"/>
+        </w:rPr>
+        <w:t>:- name</w:t>
+      </w:r>
+    </w:p>
+    <w:p>
+      <w:pPr>
+        <w:pStyle w:val="p3"/>
+        <w:ind w:left="720"/>
+        <w:rPr>
+          <w:rFonts w:ascii="Times New Roman" w:hAnsi="Times New Roman"/>
+          <w:sz w:val="24"/>
+          <w:szCs w:val="24"/>
+        </w:rPr>
+      </w:pPr>
+      <w:r>
+        <w:rPr>
+          <w:rFonts w:ascii="Times New Roman" w:hAnsi="Times New Roman"/>
+          <w:sz w:val="24"/>
+          <w:szCs w:val="24"/>
+        </w:rPr>
+        <w:t>&gt;</w:t>
+      </w:r>
+      <w:proofErr w:type="gramStart"/>
+      <w:r>
+        <w:rPr>
+          <w:rFonts w:ascii="Times New Roman" w:hAnsi="Times New Roman"/>
+          <w:sz w:val="24"/>
+          <w:szCs w:val="24"/>
+        </w:rPr>
+        <w:t>Response :</w:t>
+      </w:r>
+      <w:proofErr w:type="gramEnd"/>
+      <w:r>
+        <w:rPr>
+          <w:rFonts w:ascii="Times New Roman" w:hAnsi="Times New Roman"/>
+          <w:sz w:val="24"/>
+          <w:szCs w:val="24"/>
+        </w:rPr>
+        <w:t>-List of Airport Object</w:t>
+      </w:r>
+    </w:p>
+    <w:p>
+      <w:pPr>
+        <w:pStyle w:val="p3"/>
+        <w:rPr>
+          <w:rFonts w:ascii="Times New Roman" w:hAnsi="Times New Roman"/>
+          <w:sz w:val="24"/>
+          <w:szCs w:val="24"/>
+        </w:rPr>
+      </w:pPr>
       <w:r>
         <w:rPr>
           <w:rFonts w:ascii="Times New Roman" w:hAnsi="Times New Roman"/>
@@ -8146,215 +8086,9 @@
           <w:sz w:val="24"/>
           <w:szCs w:val="24"/>
         </w:rPr>
-        <w:t xml:space="preserve"> </w:t>
-      </w:r>
-      <w:r>
-        <w:rPr>
-          <w:rFonts w:ascii="Times New Roman" w:hAnsi="Times New Roman"/>
-          <w:sz w:val="24"/>
-          <w:szCs w:val="24"/>
-        </w:rPr>
-        <w:t>Find Airport by Country</w:t>
-      </w:r>
-    </w:p>
-    <w:p>
-      <w:pPr>
-        <w:pStyle w:val="p3"/>
-        <w:rPr>
-          <w:rFonts w:ascii="Times New Roman" w:hAnsi="Times New Roman"/>
-          <w:sz w:val="24"/>
-          <w:szCs w:val="24"/>
-        </w:rPr>
-      </w:pPr>
-      <w:r>
-        <w:rPr>
-          <w:rStyle w:val="apple-converted-space"/>
-          <w:rFonts w:ascii="Times New Roman" w:hAnsi="Times New Roman"/>
-          <w:sz w:val="24"/>
-          <w:szCs w:val="24"/>
-        </w:rPr>
-        <w:t xml:space="preserve">             </w:t>
-      </w:r>
-      <w:r>
-        <w:rPr>
-          <w:rFonts w:ascii="Times New Roman" w:hAnsi="Times New Roman"/>
-          <w:sz w:val="24"/>
-          <w:szCs w:val="24"/>
-        </w:rPr>
-        <w:t>&gt;URL:-/</w:t>
-      </w:r>
-      <w:proofErr w:type="spellStart"/>
-      <w:r>
-        <w:rPr>
-          <w:rFonts w:ascii="Times New Roman" w:hAnsi="Times New Roman"/>
-          <w:sz w:val="24"/>
-          <w:szCs w:val="24"/>
-        </w:rPr>
-        <w:t>bycountry</w:t>
-      </w:r>
-      <w:proofErr w:type="spellEnd"/>
-    </w:p>
-    <w:p>
-      <w:pPr>
-        <w:pStyle w:val="p3"/>
-        <w:rPr>
-          <w:rFonts w:ascii="Times New Roman" w:hAnsi="Times New Roman"/>
-          <w:sz w:val="24"/>
-          <w:szCs w:val="24"/>
-        </w:rPr>
-      </w:pPr>
-      <w:r>
-        <w:rPr>
-          <w:rStyle w:val="apple-converted-space"/>
-          <w:rFonts w:ascii="Times New Roman" w:hAnsi="Times New Roman"/>
-          <w:sz w:val="24"/>
-          <w:szCs w:val="24"/>
-        </w:rPr>
-        <w:t xml:space="preserve">            </w:t>
-      </w:r>
-      <w:r>
-        <w:rPr>
-          <w:rFonts w:ascii="Times New Roman" w:hAnsi="Times New Roman"/>
-          <w:sz w:val="24"/>
-          <w:szCs w:val="24"/>
-        </w:rPr>
-        <w:t>&gt;</w:t>
+        <w:t xml:space="preserve">10.Service </w:t>
       </w:r>
       <w:proofErr w:type="gramStart"/>
-      <w:r>
-        <w:rPr>
-          <w:rFonts w:ascii="Times New Roman" w:hAnsi="Times New Roman"/>
-          <w:sz w:val="24"/>
-          <w:szCs w:val="24"/>
-        </w:rPr>
-        <w:t>Method:-</w:t>
-      </w:r>
-      <w:proofErr w:type="gramEnd"/>
-      <w:r>
-        <w:rPr>
-          <w:rFonts w:ascii="Times New Roman" w:hAnsi="Times New Roman"/>
-          <w:sz w:val="24"/>
-          <w:szCs w:val="24"/>
-        </w:rPr>
-        <w:t>GET</w:t>
-      </w:r>
-    </w:p>
-    <w:p>
-      <w:pPr>
-        <w:pStyle w:val="p3"/>
-        <w:rPr>
-          <w:rFonts w:ascii="Times New Roman" w:hAnsi="Times New Roman"/>
-          <w:sz w:val="24"/>
-          <w:szCs w:val="24"/>
-        </w:rPr>
-      </w:pPr>
-      <w:r>
-        <w:rPr>
-          <w:rStyle w:val="apple-converted-space"/>
-          <w:rFonts w:ascii="Times New Roman" w:hAnsi="Times New Roman"/>
-          <w:sz w:val="24"/>
-          <w:szCs w:val="24"/>
-        </w:rPr>
-        <w:t xml:space="preserve">           </w:t>
-      </w:r>
-      <w:r>
-        <w:rPr>
-          <w:rFonts w:ascii="Times New Roman" w:hAnsi="Times New Roman"/>
-          <w:sz w:val="24"/>
-          <w:szCs w:val="24"/>
-        </w:rPr>
-        <w:t>&gt;</w:t>
-      </w:r>
-      <w:proofErr w:type="gramStart"/>
-      <w:r>
-        <w:rPr>
-          <w:rFonts w:ascii="Times New Roman" w:hAnsi="Times New Roman"/>
-          <w:sz w:val="24"/>
-          <w:szCs w:val="24"/>
-        </w:rPr>
-        <w:t>Path</w:t>
-      </w:r>
-      <w:r>
-        <w:rPr>
-          <w:rStyle w:val="apple-converted-space"/>
-          <w:rFonts w:ascii="Times New Roman" w:hAnsi="Times New Roman"/>
-          <w:sz w:val="24"/>
-          <w:szCs w:val="24"/>
-        </w:rPr>
-        <w:t xml:space="preserve">  </w:t>
-      </w:r>
-      <w:r>
-        <w:rPr>
-          <w:rFonts w:ascii="Times New Roman" w:hAnsi="Times New Roman"/>
-          <w:sz w:val="24"/>
-          <w:szCs w:val="24"/>
-        </w:rPr>
-        <w:t>Parameter</w:t>
-      </w:r>
-      <w:proofErr w:type="gramEnd"/>
-      <w:r>
-        <w:rPr>
-          <w:rFonts w:ascii="Times New Roman" w:hAnsi="Times New Roman"/>
-          <w:sz w:val="24"/>
-          <w:szCs w:val="24"/>
-        </w:rPr>
-        <w:t>:- name</w:t>
-      </w:r>
-    </w:p>
-    <w:p>
-      <w:pPr>
-        <w:pStyle w:val="p3"/>
-        <w:rPr>
-          <w:rFonts w:ascii="Times New Roman" w:hAnsi="Times New Roman"/>
-          <w:sz w:val="24"/>
-          <w:szCs w:val="24"/>
-        </w:rPr>
-      </w:pPr>
-      <w:r>
-        <w:rPr>
-          <w:rStyle w:val="apple-converted-space"/>
-          <w:rFonts w:ascii="Times New Roman" w:hAnsi="Times New Roman"/>
-          <w:sz w:val="24"/>
-          <w:szCs w:val="24"/>
-        </w:rPr>
-        <w:t xml:space="preserve">           </w:t>
-      </w:r>
-      <w:r>
-        <w:rPr>
-          <w:rFonts w:ascii="Times New Roman" w:hAnsi="Times New Roman"/>
-          <w:sz w:val="24"/>
-          <w:szCs w:val="24"/>
-        </w:rPr>
-        <w:t>&gt;</w:t>
-      </w:r>
-      <w:proofErr w:type="gramStart"/>
-      <w:r>
-        <w:rPr>
-          <w:rFonts w:ascii="Times New Roman" w:hAnsi="Times New Roman"/>
-          <w:sz w:val="24"/>
-          <w:szCs w:val="24"/>
-        </w:rPr>
-        <w:t>Response :</w:t>
-      </w:r>
-      <w:proofErr w:type="gramEnd"/>
-      <w:r>
-        <w:rPr>
-          <w:rFonts w:ascii="Times New Roman" w:hAnsi="Times New Roman"/>
-          <w:sz w:val="24"/>
-          <w:szCs w:val="24"/>
-        </w:rPr>
-        <w:t>-List of Airport Object</w:t>
-      </w:r>
-    </w:p>
-    <w:p>
-      <w:pPr>
-        <w:pStyle w:val="p3"/>
-        <w:rPr>
-          <w:rFonts w:ascii="Times New Roman" w:hAnsi="Times New Roman"/>
-          <w:sz w:val="24"/>
-          <w:szCs w:val="24"/>
-        </w:rPr>
-      </w:pPr>
       <w:r>
         <w:rPr>
           <w:rFonts w:ascii="Times New Roman" w:hAnsi="Times New Roman"/>
@@ -8363,9 +8097,9 @@
           <w:sz w:val="24"/>
           <w:szCs w:val="24"/>
         </w:rPr>
-        <w:t xml:space="preserve">10.Service </w:t>
-      </w:r>
-      <w:proofErr w:type="gramStart"/>
+        <w:t>Name:-</w:t>
+      </w:r>
+      <w:proofErr w:type="gramEnd"/>
       <w:r>
         <w:rPr>
           <w:rFonts w:ascii="Times New Roman" w:hAnsi="Times New Roman"/>
@@ -8374,9 +8108,173 @@
           <w:sz w:val="24"/>
           <w:szCs w:val="24"/>
         </w:rPr>
-        <w:t>Name:-</w:t>
+        <w:t xml:space="preserve"> </w:t>
+      </w:r>
+      <w:r>
+        <w:rPr>
+          <w:rFonts w:ascii="Times New Roman" w:hAnsi="Times New Roman"/>
+          <w:sz w:val="24"/>
+          <w:szCs w:val="24"/>
+        </w:rPr>
+        <w:t>Find Airport by Name</w:t>
+      </w:r>
+    </w:p>
+    <w:p>
+      <w:pPr>
+        <w:pStyle w:val="p3"/>
+        <w:ind w:firstLine="720"/>
+        <w:rPr>
+          <w:rFonts w:ascii="Times New Roman" w:hAnsi="Times New Roman"/>
+          <w:sz w:val="24"/>
+          <w:szCs w:val="24"/>
+        </w:rPr>
+      </w:pPr>
+      <w:r>
+        <w:rPr>
+          <w:rFonts w:ascii="Times New Roman" w:hAnsi="Times New Roman"/>
+          <w:sz w:val="24"/>
+          <w:szCs w:val="24"/>
+        </w:rPr>
+        <w:t>&gt;URL:-/byname</w:t>
+      </w:r>
+    </w:p>
+    <w:p>
+      <w:pPr>
+        <w:pStyle w:val="p3"/>
+        <w:ind w:firstLine="720"/>
+        <w:rPr>
+          <w:rFonts w:ascii="Times New Roman" w:hAnsi="Times New Roman"/>
+          <w:sz w:val="24"/>
+          <w:szCs w:val="24"/>
+        </w:rPr>
+      </w:pPr>
+      <w:r>
+        <w:rPr>
+          <w:rFonts w:ascii="Times New Roman" w:hAnsi="Times New Roman"/>
+          <w:sz w:val="24"/>
+          <w:szCs w:val="24"/>
+        </w:rPr>
+        <w:t>&gt;</w:t>
+      </w:r>
+      <w:proofErr w:type="gramStart"/>
+      <w:r>
+        <w:rPr>
+          <w:rFonts w:ascii="Times New Roman" w:hAnsi="Times New Roman"/>
+          <w:sz w:val="24"/>
+          <w:szCs w:val="24"/>
+        </w:rPr>
+        <w:t>Method:-</w:t>
       </w:r>
       <w:proofErr w:type="gramEnd"/>
+      <w:r>
+        <w:rPr>
+          <w:rFonts w:ascii="Times New Roman" w:hAnsi="Times New Roman"/>
+          <w:sz w:val="24"/>
+          <w:szCs w:val="24"/>
+        </w:rPr>
+        <w:t>GET</w:t>
+      </w:r>
+    </w:p>
+    <w:p>
+      <w:pPr>
+        <w:pStyle w:val="p3"/>
+        <w:ind w:firstLine="720"/>
+        <w:rPr>
+          <w:rFonts w:ascii="Times New Roman" w:hAnsi="Times New Roman"/>
+          <w:sz w:val="24"/>
+          <w:szCs w:val="24"/>
+        </w:rPr>
+      </w:pPr>
+      <w:r>
+        <w:rPr>
+          <w:rFonts w:ascii="Times New Roman" w:hAnsi="Times New Roman"/>
+          <w:sz w:val="24"/>
+          <w:szCs w:val="24"/>
+        </w:rPr>
+        <w:t>&gt;</w:t>
+      </w:r>
+      <w:proofErr w:type="gramStart"/>
+      <w:r>
+        <w:rPr>
+          <w:rFonts w:ascii="Times New Roman" w:hAnsi="Times New Roman"/>
+          <w:sz w:val="24"/>
+          <w:szCs w:val="24"/>
+        </w:rPr>
+        <w:t>Path</w:t>
+      </w:r>
+      <w:r>
+        <w:rPr>
+          <w:rStyle w:val="apple-converted-space"/>
+          <w:rFonts w:ascii="Times New Roman" w:hAnsi="Times New Roman"/>
+          <w:sz w:val="24"/>
+          <w:szCs w:val="24"/>
+        </w:rPr>
+        <w:t xml:space="preserve">  </w:t>
+      </w:r>
+      <w:r>
+        <w:rPr>
+          <w:rFonts w:ascii="Times New Roman" w:hAnsi="Times New Roman"/>
+          <w:sz w:val="24"/>
+          <w:szCs w:val="24"/>
+        </w:rPr>
+        <w:t>Parameter</w:t>
+      </w:r>
+      <w:proofErr w:type="gramEnd"/>
+      <w:r>
+        <w:rPr>
+          <w:rFonts w:ascii="Times New Roman" w:hAnsi="Times New Roman"/>
+          <w:sz w:val="24"/>
+          <w:szCs w:val="24"/>
+        </w:rPr>
+        <w:t>:- name</w:t>
+      </w:r>
+    </w:p>
+    <w:p>
+      <w:pPr>
+        <w:pStyle w:val="p3"/>
+        <w:ind w:firstLine="720"/>
+        <w:rPr>
+          <w:rFonts w:ascii="Times New Roman" w:hAnsi="Times New Roman"/>
+          <w:sz w:val="24"/>
+          <w:szCs w:val="24"/>
+        </w:rPr>
+      </w:pPr>
+      <w:r>
+        <w:rPr>
+          <w:rFonts w:ascii="Times New Roman" w:hAnsi="Times New Roman"/>
+          <w:sz w:val="24"/>
+          <w:szCs w:val="24"/>
+        </w:rPr>
+        <w:t>&gt;</w:t>
+      </w:r>
+      <w:proofErr w:type="gramStart"/>
+      <w:r>
+        <w:rPr>
+          <w:rFonts w:ascii="Times New Roman" w:hAnsi="Times New Roman"/>
+          <w:sz w:val="24"/>
+          <w:szCs w:val="24"/>
+        </w:rPr>
+        <w:t>Response :</w:t>
+      </w:r>
+      <w:proofErr w:type="gramEnd"/>
+      <w:r>
+        <w:rPr>
+          <w:rFonts w:ascii="Times New Roman" w:hAnsi="Times New Roman"/>
+          <w:sz w:val="24"/>
+          <w:szCs w:val="24"/>
+        </w:rPr>
+        <w:t>-List of Airport Object</w:t>
+      </w:r>
+    </w:p>
+    <w:p>
+      <w:pPr>
+        <w:pStyle w:val="p3"/>
+        <w:rPr>
+          <w:rFonts w:ascii="Times New Roman" w:hAnsi="Times New Roman"/>
+          <w:sz w:val="24"/>
+          <w:szCs w:val="24"/>
+        </w:rPr>
+      </w:pPr>
       <w:r>
         <w:rPr>
           <w:rFonts w:ascii="Times New Roman" w:hAnsi="Times New Roman"/>
@@ -8385,205 +8283,9 @@
           <w:sz w:val="24"/>
           <w:szCs w:val="24"/>
         </w:rPr>
-        <w:t xml:space="preserve"> </w:t>
-      </w:r>
-      <w:r>
-        <w:rPr>
-          <w:rFonts w:ascii="Times New Roman" w:hAnsi="Times New Roman"/>
-          <w:sz w:val="24"/>
-          <w:szCs w:val="24"/>
-        </w:rPr>
-        <w:t>Find Airport by Name</w:t>
-      </w:r>
-    </w:p>
-    <w:p>
-      <w:pPr>
-        <w:pStyle w:val="p3"/>
-        <w:rPr>
-          <w:rFonts w:ascii="Times New Roman" w:hAnsi="Times New Roman"/>
-          <w:sz w:val="24"/>
-          <w:szCs w:val="24"/>
-        </w:rPr>
-      </w:pPr>
-      <w:r>
-        <w:rPr>
-          <w:rStyle w:val="apple-converted-space"/>
-          <w:rFonts w:ascii="Times New Roman" w:hAnsi="Times New Roman"/>
-          <w:sz w:val="24"/>
-          <w:szCs w:val="24"/>
-        </w:rPr>
-        <w:t xml:space="preserve">          </w:t>
-      </w:r>
-      <w:r>
-        <w:rPr>
-          <w:rFonts w:ascii="Times New Roman" w:hAnsi="Times New Roman"/>
-          <w:sz w:val="24"/>
-          <w:szCs w:val="24"/>
-        </w:rPr>
-        <w:t>&gt;URL:-/byname</w:t>
-      </w:r>
-    </w:p>
-    <w:p>
-      <w:pPr>
-        <w:pStyle w:val="p3"/>
-        <w:rPr>
-          <w:rFonts w:ascii="Times New Roman" w:hAnsi="Times New Roman"/>
-          <w:sz w:val="24"/>
-          <w:szCs w:val="24"/>
-        </w:rPr>
-      </w:pPr>
-      <w:r>
-        <w:rPr>
-          <w:rStyle w:val="apple-converted-space"/>
-          <w:rFonts w:ascii="Times New Roman" w:hAnsi="Times New Roman"/>
-          <w:sz w:val="24"/>
-          <w:szCs w:val="24"/>
-        </w:rPr>
-        <w:t xml:space="preserve">          </w:t>
-      </w:r>
-      <w:r>
-        <w:rPr>
-          <w:rFonts w:ascii="Times New Roman" w:hAnsi="Times New Roman"/>
-          <w:sz w:val="24"/>
-          <w:szCs w:val="24"/>
-        </w:rPr>
-        <w:t>&gt;</w:t>
+        <w:t xml:space="preserve">11.Service </w:t>
       </w:r>
       <w:proofErr w:type="gramStart"/>
-      <w:r>
-        <w:rPr>
-          <w:rFonts w:ascii="Times New Roman" w:hAnsi="Times New Roman"/>
-          <w:sz w:val="24"/>
-          <w:szCs w:val="24"/>
-        </w:rPr>
-        <w:t>Method:-</w:t>
-      </w:r>
-      <w:proofErr w:type="gramEnd"/>
-      <w:r>
-        <w:rPr>
-          <w:rFonts w:ascii="Times New Roman" w:hAnsi="Times New Roman"/>
-          <w:sz w:val="24"/>
-          <w:szCs w:val="24"/>
-        </w:rPr>
-        <w:t>GET</w:t>
-      </w:r>
-    </w:p>
-    <w:p>
-      <w:pPr>
-        <w:pStyle w:val="p3"/>
-        <w:rPr>
-          <w:rFonts w:ascii="Times New Roman" w:hAnsi="Times New Roman"/>
-          <w:sz w:val="24"/>
-          <w:szCs w:val="24"/>
-        </w:rPr>
-      </w:pPr>
-      <w:r>
-        <w:rPr>
-          <w:rStyle w:val="apple-converted-space"/>
-          <w:rFonts w:ascii="Times New Roman" w:hAnsi="Times New Roman"/>
-          <w:sz w:val="24"/>
-          <w:szCs w:val="24"/>
-        </w:rPr>
-        <w:t xml:space="preserve">           </w:t>
-      </w:r>
-      <w:r>
-        <w:rPr>
-          <w:rFonts w:ascii="Times New Roman" w:hAnsi="Times New Roman"/>
-          <w:sz w:val="24"/>
-          <w:szCs w:val="24"/>
-        </w:rPr>
-        <w:t>&gt;</w:t>
-      </w:r>
-      <w:proofErr w:type="gramStart"/>
-      <w:r>
-        <w:rPr>
-          <w:rFonts w:ascii="Times New Roman" w:hAnsi="Times New Roman"/>
-          <w:sz w:val="24"/>
-          <w:szCs w:val="24"/>
-        </w:rPr>
-        <w:t>Path</w:t>
-      </w:r>
-      <w:r>
-        <w:rPr>
-          <w:rStyle w:val="apple-converted-space"/>
-          <w:rFonts w:ascii="Times New Roman" w:hAnsi="Times New Roman"/>
-          <w:sz w:val="24"/>
-          <w:szCs w:val="24"/>
-        </w:rPr>
-        <w:t xml:space="preserve">  </w:t>
-      </w:r>
-      <w:r>
-        <w:rPr>
-          <w:rFonts w:ascii="Times New Roman" w:hAnsi="Times New Roman"/>
-          <w:sz w:val="24"/>
-          <w:szCs w:val="24"/>
-        </w:rPr>
-        <w:t>Parameter</w:t>
-      </w:r>
-      <w:proofErr w:type="gramEnd"/>
-      <w:r>
-        <w:rPr>
-          <w:rFonts w:ascii="Times New Roman" w:hAnsi="Times New Roman"/>
-          <w:sz w:val="24"/>
-          <w:szCs w:val="24"/>
-        </w:rPr>
-        <w:t>:- name</w:t>
-      </w:r>
-    </w:p>
-    <w:p>
-      <w:pPr>
-        <w:pStyle w:val="p3"/>
-        <w:rPr>
-          <w:rFonts w:ascii="Times New Roman" w:hAnsi="Times New Roman"/>
-          <w:sz w:val="24"/>
-          <w:szCs w:val="24"/>
-        </w:rPr>
-      </w:pPr>
-      <w:r>
-        <w:rPr>
-          <w:rStyle w:val="apple-converted-space"/>
-          <w:rFonts w:ascii="Times New Roman" w:hAnsi="Times New Roman"/>
-          <w:sz w:val="24"/>
-          <w:szCs w:val="24"/>
-        </w:rPr>
-        <w:t xml:space="preserve">        </w:t>
-      </w:r>
-      <w:r>
-        <w:rPr>
-          <w:rFonts w:ascii="Times New Roman" w:hAnsi="Times New Roman"/>
-          <w:sz w:val="24"/>
-          <w:szCs w:val="24"/>
-        </w:rPr>
-        <w:t>&gt;</w:t>
-      </w:r>
-      <w:proofErr w:type="gramStart"/>
-      <w:r>
-        <w:rPr>
-          <w:rFonts w:ascii="Times New Roman" w:hAnsi="Times New Roman"/>
-          <w:sz w:val="24"/>
-          <w:szCs w:val="24"/>
-        </w:rPr>
-        <w:t>Response :</w:t>
-      </w:r>
-      <w:proofErr w:type="gramEnd"/>
-      <w:r>
-        <w:rPr>
-          <w:rFonts w:ascii="Times New Roman" w:hAnsi="Times New Roman"/>
-          <w:sz w:val="24"/>
-          <w:szCs w:val="24"/>
-        </w:rPr>
-        <w:t>-List of Airport Object</w:t>
-      </w:r>
-    </w:p>
-    <w:p>
-      <w:pPr>
-        <w:pStyle w:val="p3"/>
-        <w:rPr>
-          <w:rFonts w:ascii="Times New Roman" w:hAnsi="Times New Roman"/>
-          <w:sz w:val="24"/>
-          <w:szCs w:val="24"/>
-        </w:rPr>
-      </w:pPr>
       <w:r>
         <w:rPr>
           <w:rFonts w:ascii="Times New Roman" w:hAnsi="Times New Roman"/>
@@ -8592,9 +8294,9 @@
           <w:sz w:val="24"/>
           <w:szCs w:val="24"/>
         </w:rPr>
-        <w:t xml:space="preserve">11.Service </w:t>
-      </w:r>
-      <w:proofErr w:type="gramStart"/>
+        <w:t>Name:-</w:t>
+      </w:r>
+      <w:proofErr w:type="gramEnd"/>
       <w:r>
         <w:rPr>
           <w:rFonts w:ascii="Times New Roman" w:hAnsi="Times New Roman"/>
@@ -8603,127 +8305,92 @@
           <w:sz w:val="24"/>
           <w:szCs w:val="24"/>
         </w:rPr>
-        <w:t>Name:-</w:t>
+        <w:t xml:space="preserve"> </w:t>
+      </w:r>
+      <w:r>
+        <w:rPr>
+          <w:rFonts w:ascii="Times New Roman" w:hAnsi="Times New Roman"/>
+          <w:sz w:val="24"/>
+          <w:szCs w:val="24"/>
+        </w:rPr>
+        <w:t>Find all Airports</w:t>
+      </w:r>
+      <w:r>
+        <w:rPr>
+          <w:rStyle w:val="apple-converted-space"/>
+          <w:rFonts w:ascii="Times New Roman" w:hAnsi="Times New Roman"/>
+          <w:sz w:val="24"/>
+          <w:szCs w:val="24"/>
+        </w:rPr>
+        <w:t> </w:t>
+      </w:r>
+    </w:p>
+    <w:p>
+      <w:pPr>
+        <w:pStyle w:val="p3"/>
+        <w:ind w:left="720"/>
+        <w:rPr>
+          <w:rFonts w:ascii="Times New Roman" w:hAnsi="Times New Roman"/>
+          <w:sz w:val="24"/>
+          <w:szCs w:val="24"/>
+        </w:rPr>
+      </w:pPr>
+      <w:r>
+        <w:rPr>
+          <w:rFonts w:ascii="Times New Roman" w:hAnsi="Times New Roman"/>
+          <w:sz w:val="24"/>
+          <w:szCs w:val="24"/>
+        </w:rPr>
+        <w:t>&gt;URL:-/all</w:t>
+      </w:r>
+    </w:p>
+    <w:p>
+      <w:pPr>
+        <w:pStyle w:val="p3"/>
+        <w:ind w:left="720"/>
+        <w:rPr>
+          <w:rFonts w:ascii="Times New Roman" w:hAnsi="Times New Roman"/>
+          <w:sz w:val="24"/>
+          <w:szCs w:val="24"/>
+        </w:rPr>
+      </w:pPr>
+      <w:r>
+        <w:rPr>
+          <w:rFonts w:ascii="Times New Roman" w:hAnsi="Times New Roman"/>
+          <w:sz w:val="24"/>
+          <w:szCs w:val="24"/>
+        </w:rPr>
+        <w:t>&gt;</w:t>
+      </w:r>
+      <w:proofErr w:type="gramStart"/>
+      <w:r>
+        <w:rPr>
+          <w:rFonts w:ascii="Times New Roman" w:hAnsi="Times New Roman"/>
+          <w:sz w:val="24"/>
+          <w:szCs w:val="24"/>
+        </w:rPr>
+        <w:t>Method:-</w:t>
       </w:r>
       <w:proofErr w:type="gramEnd"/>
       <w:r>
         <w:rPr>
           <w:rFonts w:ascii="Times New Roman" w:hAnsi="Times New Roman"/>
-          <w:b/>
-          <w:bCs/>
-          <w:sz w:val="24"/>
-          <w:szCs w:val="24"/>
-        </w:rPr>
-        <w:t xml:space="preserve"> </w:t>
-      </w:r>
-      <w:r>
-        <w:rPr>
-          <w:rFonts w:ascii="Times New Roman" w:hAnsi="Times New Roman"/>
-          <w:sz w:val="24"/>
-          <w:szCs w:val="24"/>
-        </w:rPr>
-        <w:t>Find all Airports</w:t>
-      </w:r>
-      <w:r>
-        <w:rPr>
-          <w:rStyle w:val="apple-converted-space"/>
-          <w:rFonts w:ascii="Times New Roman" w:hAnsi="Times New Roman"/>
-          <w:sz w:val="24"/>
-          <w:szCs w:val="24"/>
-        </w:rPr>
-        <w:t> </w:t>
+          <w:sz w:val="24"/>
+          <w:szCs w:val="24"/>
+        </w:rPr>
+        <w:t>GET</w:t>
       </w:r>
     </w:p>
     <w:p>
       <w:pPr>
         <w:pStyle w:val="p3"/>
-        <w:rPr>
-          <w:rFonts w:ascii="Times New Roman" w:hAnsi="Times New Roman"/>
-          <w:sz w:val="24"/>
-          <w:szCs w:val="24"/>
-        </w:rPr>
-      </w:pPr>
-      <w:r>
-        <w:rPr>
-          <w:rStyle w:val="apple-converted-space"/>
-          <w:rFonts w:ascii="Times New Roman" w:hAnsi="Times New Roman"/>
-          <w:sz w:val="24"/>
-          <w:szCs w:val="24"/>
-        </w:rPr>
-        <w:t xml:space="preserve">         </w:t>
-      </w:r>
-      <w:r>
-        <w:rPr>
-          <w:rFonts w:ascii="Times New Roman" w:hAnsi="Times New Roman"/>
-          <w:sz w:val="24"/>
-          <w:szCs w:val="24"/>
-        </w:rPr>
-        <w:t>&gt;URL:-/all</w:t>
-      </w:r>
-    </w:p>
-    <w:p>
-      <w:pPr>
-        <w:pStyle w:val="p3"/>
-        <w:rPr>
-          <w:rFonts w:ascii="Times New Roman" w:hAnsi="Times New Roman"/>
-          <w:sz w:val="24"/>
-          <w:szCs w:val="24"/>
-        </w:rPr>
-      </w:pPr>
-      <w:r>
-        <w:rPr>
-          <w:rStyle w:val="apple-converted-space"/>
-          <w:rFonts w:ascii="Times New Roman" w:hAnsi="Times New Roman"/>
-          <w:sz w:val="24"/>
-          <w:szCs w:val="24"/>
-        </w:rPr>
-        <w:t xml:space="preserve">         </w:t>
-      </w:r>
-      <w:r>
-        <w:rPr>
-          <w:rFonts w:ascii="Times New Roman" w:hAnsi="Times New Roman"/>
-          <w:sz w:val="24"/>
-          <w:szCs w:val="24"/>
-        </w:rPr>
-        <w:t>&gt;</w:t>
-      </w:r>
-      <w:proofErr w:type="gramStart"/>
-      <w:r>
-        <w:rPr>
-          <w:rFonts w:ascii="Times New Roman" w:hAnsi="Times New Roman"/>
-          <w:sz w:val="24"/>
-          <w:szCs w:val="24"/>
-        </w:rPr>
-        <w:t>Method:-</w:t>
-      </w:r>
-      <w:proofErr w:type="gramEnd"/>
-      <w:r>
-        <w:rPr>
-          <w:rFonts w:ascii="Times New Roman" w:hAnsi="Times New Roman"/>
-          <w:sz w:val="24"/>
-          <w:szCs w:val="24"/>
-        </w:rPr>
-        <w:t>GET</w:t>
-      </w:r>
-    </w:p>
-    <w:p>
-      <w:pPr>
-        <w:pStyle w:val="p3"/>
-        <w:rPr>
-          <w:rFonts w:ascii="Times New Roman" w:hAnsi="Times New Roman"/>
-          <w:sz w:val="24"/>
-          <w:szCs w:val="24"/>
-        </w:rPr>
-      </w:pPr>
-      <w:r>
-        <w:rPr>
-          <w:rStyle w:val="apple-converted-space"/>
-          <w:rFonts w:ascii="Times New Roman" w:hAnsi="Times New Roman"/>
-          <w:sz w:val="24"/>
-          <w:szCs w:val="24"/>
-        </w:rPr>
-        <w:t xml:space="preserve">         </w:t>
-      </w:r>
+        <w:ind w:left="720"/>
+        <w:rPr>
+          <w:rFonts w:ascii="Times New Roman" w:hAnsi="Times New Roman"/>
+          <w:sz w:val="24"/>
+          <w:szCs w:val="24"/>
+        </w:rPr>
+      </w:pPr>
       <w:r>
         <w:rPr>
           <w:rFonts w:ascii="Times New Roman" w:hAnsi="Times New Roman"/>
@@ -8791,7 +8458,7 @@
 </file>
 
 <file path=word/styles.xml><?xml version="1.0" encoding="utf-8"?>
-<w:styles xmlns:mc="http://schemas.openxmlformats.org/markup-compatibility/2006" xmlns:r="http://schemas.openxmlformats.org/officeDocument/2006/relationships" xmlns:w="http://schemas.openxmlformats.org/wordprocessingml/2006/main" xmlns:w14="http://schemas.microsoft.com/office/word/2010/wordml" xmlns:w15="http://schemas.microsoft.com/office/word/2012/wordml" mc:Ignorable="w14 w15">
+<w:styles xmlns:mc="http://schemas.openxmlformats.org/markup-compatibility/2006" xmlns:r="http://schemas.openxmlformats.org/officeDocument/2006/relationships" xmlns:w="http://schemas.openxmlformats.org/wordprocessingml/2006/main" xmlns:w14="http://schemas.microsoft.com/office/word/2010/wordml" xmlns:w15="http://schemas.microsoft.com/office/word/2012/wordml" xmlns:w16cid="http://schemas.microsoft.com/office/word/2016/wordml/cid" xmlns:w16se="http://schemas.microsoft.com/office/word/2015/wordml/symex" mc:Ignorable="w14 w15 w16se w16cid">
   <w:docDefaults>
     <w:rPrDefault>
       <w:rPr>
@@ -8803,7 +8470,7 @@
     </w:rPrDefault>
     <w:pPrDefault/>
   </w:docDefaults>
-  <w:latentStyles w:defLockedState="0" w:defUIPriority="99" w:defSemiHidden="0" w:defUnhideWhenUsed="0" w:defQFormat="0" w:count="382">
+  <w:latentStyles w:defLockedState="0" w:defUIPriority="99" w:defSemiHidden="0" w:defUnhideWhenUsed="0" w:defQFormat="0" w:count="375">
     <w:lsdException w:name="Normal" w:uiPriority="0" w:qFormat="1"/>
     <w:lsdException w:name="heading 1" w:uiPriority="9" w:qFormat="1"/>
     <w:lsdException w:name="heading 2" w:semiHidden="1" w:uiPriority="9" w:unhideWhenUsed="1" w:qFormat="1"/>
@@ -9220,8 +8887,8 @@
       <w:u w:val="single"/>
     </w:rPr>
   </w:style>
-  <w:style w:type="character" w:customStyle="1" w:styleId="UnresolvedMention">
-    <w:name w:val="Unresolved Mention"/>
+  <w:style w:type="character" w:customStyle="1" w:styleId="UnresolvedMention1">
+    <w:name w:val="Unresolved Mention1"/>
     <w:basedOn w:val="DefaultParagraphFont"/>
     <w:uiPriority w:val="99"/>
     <w:rsid w:val="00D826E9"/>
@@ -9247,7 +8914,6 @@
     <w:uiPriority w:val="39"/>
     <w:rsid w:val="00266650"/>
     <w:tblPr>
-      <w:tblInd w:w="0" w:type="dxa"/>
       <w:tblBorders>
         <w:top w:val="single" w:sz="4" w:space="0" w:color="auto"/>
         <w:left w:val="single" w:sz="4" w:space="0" w:color="auto"/>
@@ -9256,12 +8922,6 @@
         <w:insideH w:val="single" w:sz="4" w:space="0" w:color="auto"/>
         <w:insideV w:val="single" w:sz="4" w:space="0" w:color="auto"/>
       </w:tblBorders>
-      <w:tblCellMar>
-        <w:top w:w="0" w:type="dxa"/>
-        <w:left w:w="108" w:type="dxa"/>
-        <w:bottom w:w="0" w:type="dxa"/>
-        <w:right w:w="108" w:type="dxa"/>
-      </w:tblCellMar>
     </w:tblPr>
   </w:style>
   <w:style w:type="paragraph" w:customStyle="1" w:styleId="p1">

</xml_diff>